<commit_message>
Aula estrutura condicional + desafio
</commit_message>
<xml_diff>
--- a/Anotacoes_modulo_1.docx
+++ b/Anotacoes_modulo_1.docx
@@ -90,120 +90,6 @@
     </w:p>
     <w:p>
       <w:pPr>
-        <w:ind w:firstLine="708"/>
-        <w:rPr>
-          <w:rFonts w:ascii="Verdana" w:hAnsi="Verdana" w:cs="Arial"/>
-          <w:sz w:val="24"/>
-          <w:szCs w:val="24"/>
-        </w:rPr>
-      </w:pPr>
-      <w:r>
-        <w:rPr>
-          <w:rFonts w:ascii="Verdana" w:hAnsi="Verdana" w:cs="Arial"/>
-          <w:sz w:val="24"/>
-          <w:szCs w:val="24"/>
-        </w:rPr>
-        <w:t>Para imprimir algo no terminal eu uso console que é a interface para acessar o terminal e o .</w:t>
-      </w:r>
-      <w:proofErr w:type="gramStart"/>
-      <w:r>
-        <w:rPr>
-          <w:rFonts w:ascii="Verdana" w:hAnsi="Verdana" w:cs="Arial"/>
-          <w:sz w:val="24"/>
-          <w:szCs w:val="24"/>
-        </w:rPr>
-        <w:t>log(</w:t>
-      </w:r>
-      <w:proofErr w:type="gramEnd"/>
-      <w:r>
-        <w:rPr>
-          <w:rFonts w:ascii="Verdana" w:hAnsi="Verdana" w:cs="Arial"/>
-          <w:sz w:val="24"/>
-          <w:szCs w:val="24"/>
-        </w:rPr>
-        <w:t>‘’); que quer dizer imprima</w:t>
-      </w:r>
-      <w:r>
-        <w:rPr>
-          <w:rFonts w:ascii="Verdana" w:hAnsi="Verdana" w:cs="Arial"/>
-          <w:sz w:val="24"/>
-          <w:szCs w:val="24"/>
-        </w:rPr>
-        <w:t>.</w:t>
-      </w:r>
-    </w:p>
-    <w:p>
-      <w:pPr>
-        <w:ind w:firstLine="708"/>
-        <w:rPr>
-          <w:rFonts w:ascii="Verdana" w:hAnsi="Verdana" w:cs="Arial"/>
-          <w:sz w:val="24"/>
-          <w:szCs w:val="24"/>
-        </w:rPr>
-      </w:pPr>
-      <w:r>
-        <w:rPr>
-          <w:rFonts w:ascii="Verdana" w:hAnsi="Verdana" w:cs="Arial"/>
-          <w:sz w:val="24"/>
-          <w:szCs w:val="24"/>
-        </w:rPr>
-        <w:t xml:space="preserve">No javascript temos 2 formar para declarar variáveis. </w:t>
-      </w:r>
-      <w:r>
-        <w:rPr>
-          <w:rFonts w:ascii="Verdana" w:hAnsi="Verdana" w:cs="Arial"/>
-          <w:sz w:val="24"/>
-          <w:szCs w:val="24"/>
-        </w:rPr>
-        <w:t xml:space="preserve">O </w:t>
-      </w:r>
-      <w:proofErr w:type="spellStart"/>
-      <w:r>
-        <w:rPr>
-          <w:rFonts w:ascii="Verdana" w:hAnsi="Verdana" w:cs="Arial"/>
-          <w:sz w:val="24"/>
-          <w:szCs w:val="24"/>
-        </w:rPr>
-        <w:t>let</w:t>
-      </w:r>
-      <w:proofErr w:type="spellEnd"/>
-      <w:r>
-        <w:rPr>
-          <w:rFonts w:ascii="Verdana" w:hAnsi="Verdana" w:cs="Arial"/>
-          <w:sz w:val="24"/>
-          <w:szCs w:val="24"/>
-        </w:rPr>
-        <w:t xml:space="preserve"> e o </w:t>
-      </w:r>
-      <w:proofErr w:type="spellStart"/>
-      <w:r>
-        <w:rPr>
-          <w:rFonts w:ascii="Verdana" w:hAnsi="Verdana" w:cs="Arial"/>
-          <w:sz w:val="24"/>
-          <w:szCs w:val="24"/>
-        </w:rPr>
-        <w:t>const</w:t>
-      </w:r>
-      <w:proofErr w:type="spellEnd"/>
-      <w:r>
-        <w:rPr>
-          <w:rFonts w:ascii="Verdana" w:hAnsi="Verdana" w:cs="Arial"/>
-          <w:sz w:val="24"/>
-          <w:szCs w:val="24"/>
-        </w:rPr>
-        <w:t xml:space="preserve"> (constante).</w:t>
-      </w:r>
-    </w:p>
-    <w:p>
-      <w:pPr>
-        <w:ind w:firstLine="708"/>
-        <w:rPr>
-          <w:rFonts w:ascii="Verdana" w:hAnsi="Verdana" w:cs="Arial"/>
-          <w:sz w:val="24"/>
-          <w:szCs w:val="24"/>
-        </w:rPr>
-      </w:pPr>
-      <w:r>
         <w:rPr>
           <w:rFonts w:ascii="Verdana" w:hAnsi="Verdana" w:cs="Arial"/>
           <w:b/>
@@ -211,6 +97,94 @@
           <w:sz w:val="24"/>
           <w:szCs w:val="24"/>
         </w:rPr>
+      </w:pPr>
+    </w:p>
+    <w:p>
+      <w:pPr>
+        <w:rPr>
+          <w:rFonts w:ascii="Verdana" w:hAnsi="Verdana" w:cs="Arial"/>
+          <w:sz w:val="24"/>
+          <w:szCs w:val="24"/>
+        </w:rPr>
+      </w:pPr>
+      <w:r>
+        <w:rPr>
+          <w:rFonts w:ascii="Verdana" w:hAnsi="Verdana" w:cs="Arial"/>
+          <w:sz w:val="24"/>
+          <w:szCs w:val="24"/>
+        </w:rPr>
+        <w:t>CTRL + ‘ para abrir o terminal</w:t>
+      </w:r>
+    </w:p>
+    <w:p>
+      <w:pPr>
+        <w:ind w:firstLine="708"/>
+        <w:rPr>
+          <w:rFonts w:ascii="Verdana" w:hAnsi="Verdana" w:cs="Arial"/>
+          <w:sz w:val="24"/>
+          <w:szCs w:val="24"/>
+        </w:rPr>
+      </w:pPr>
+      <w:r>
+        <w:rPr>
+          <w:rFonts w:ascii="Verdana" w:hAnsi="Verdana" w:cs="Arial"/>
+          <w:sz w:val="24"/>
+          <w:szCs w:val="24"/>
+        </w:rPr>
+        <w:t>Para imprimir algo no terminal eu uso console que é a interface para acessar o terminal e o .log(‘’); que quer dizer imprima</w:t>
+      </w:r>
+      <w:r>
+        <w:rPr>
+          <w:rFonts w:ascii="Verdana" w:hAnsi="Verdana" w:cs="Arial"/>
+          <w:sz w:val="24"/>
+          <w:szCs w:val="24"/>
+        </w:rPr>
+        <w:t>.</w:t>
+      </w:r>
+    </w:p>
+    <w:p>
+      <w:pPr>
+        <w:ind w:firstLine="708"/>
+        <w:rPr>
+          <w:rFonts w:ascii="Verdana" w:hAnsi="Verdana" w:cs="Arial"/>
+          <w:sz w:val="24"/>
+          <w:szCs w:val="24"/>
+        </w:rPr>
+      </w:pPr>
+      <w:r>
+        <w:rPr>
+          <w:rFonts w:ascii="Verdana" w:hAnsi="Verdana" w:cs="Arial"/>
+          <w:sz w:val="24"/>
+          <w:szCs w:val="24"/>
+        </w:rPr>
+        <w:t xml:space="preserve">No javascript temos 2 formar para declarar variáveis. </w:t>
+      </w:r>
+      <w:r>
+        <w:rPr>
+          <w:rFonts w:ascii="Verdana" w:hAnsi="Verdana" w:cs="Arial"/>
+          <w:sz w:val="24"/>
+          <w:szCs w:val="24"/>
+        </w:rPr>
+        <w:t>O let e o const (constante).</w:t>
+      </w:r>
+    </w:p>
+    <w:p>
+      <w:pPr>
+        <w:ind w:firstLine="708"/>
+        <w:rPr>
+          <w:rFonts w:ascii="Verdana" w:hAnsi="Verdana" w:cs="Arial"/>
+          <w:sz w:val="24"/>
+          <w:szCs w:val="24"/>
+        </w:rPr>
+      </w:pPr>
+      <w:r>
+        <w:rPr>
+          <w:rFonts w:ascii="Verdana" w:hAnsi="Verdana" w:cs="Arial"/>
+          <w:b/>
+          <w:bCs/>
+          <w:sz w:val="24"/>
+          <w:szCs w:val="24"/>
+        </w:rPr>
         <w:t>Desafio</w:t>
       </w:r>
       <w:r>
@@ -354,35 +328,7 @@
           <w:sz w:val="24"/>
           <w:szCs w:val="24"/>
         </w:rPr>
-        <w:t xml:space="preserve">Para casas decimais com 2 unidade eu chamo a </w:t>
-      </w:r>
-      <w:proofErr w:type="gramStart"/>
-      <w:r>
-        <w:rPr>
-          <w:rFonts w:ascii="Verdana" w:hAnsi="Verdana" w:cs="Arial"/>
-          <w:sz w:val="24"/>
-          <w:szCs w:val="24"/>
-        </w:rPr>
-        <w:t>função .</w:t>
-      </w:r>
-      <w:proofErr w:type="spellStart"/>
-      <w:r>
-        <w:rPr>
-          <w:rFonts w:ascii="Verdana" w:hAnsi="Verdana" w:cs="Arial"/>
-          <w:sz w:val="24"/>
-          <w:szCs w:val="24"/>
-        </w:rPr>
-        <w:t>toFixed</w:t>
-      </w:r>
-      <w:proofErr w:type="spellEnd"/>
-      <w:proofErr w:type="gramEnd"/>
-      <w:r>
-        <w:rPr>
-          <w:rFonts w:ascii="Verdana" w:hAnsi="Verdana" w:cs="Arial"/>
-          <w:sz w:val="24"/>
-          <w:szCs w:val="24"/>
-        </w:rPr>
-        <w:t>(2), passando o parâmetro 2 entre parênteses</w:t>
+        <w:t>Para casas decimais com 2 unidade eu chamo a função .toFixed(2), passando o parâmetro 2 entre parênteses</w:t>
       </w:r>
       <w:r>
         <w:rPr>
@@ -412,6 +358,36 @@
     </w:p>
     <w:p>
       <w:pPr>
+        <w:rPr>
+          <w:rFonts w:ascii="Verdana" w:hAnsi="Verdana" w:cs="Arial"/>
+          <w:b/>
+          <w:bCs/>
+          <w:sz w:val="24"/>
+          <w:szCs w:val="24"/>
+        </w:rPr>
+      </w:pPr>
+      <w:r>
+        <w:rPr>
+          <w:rFonts w:ascii="Verdana" w:hAnsi="Verdana" w:cs="Arial"/>
+          <w:b/>
+          <w:bCs/>
+          <w:sz w:val="24"/>
+          <w:szCs w:val="24"/>
+        </w:rPr>
+        <w:t>Estruturas Condicionais</w:t>
+      </w:r>
+    </w:p>
+    <w:p>
+      <w:pPr>
+        <w:rPr>
+          <w:rFonts w:ascii="Verdana" w:hAnsi="Verdana" w:cs="Arial"/>
+          <w:sz w:val="24"/>
+          <w:szCs w:val="24"/>
+        </w:rPr>
+      </w:pPr>
+    </w:p>
+    <w:p>
+      <w:pPr>
         <w:ind w:firstLine="708"/>
         <w:rPr>
           <w:rFonts w:ascii="Verdana" w:hAnsi="Verdana" w:cs="Arial"/>
@@ -419,6 +395,313 @@
           <w:szCs w:val="24"/>
         </w:rPr>
       </w:pPr>
+      <w:r>
+        <w:rPr>
+          <w:rFonts w:ascii="Verdana" w:hAnsi="Verdana" w:cs="Arial"/>
+          <w:sz w:val="24"/>
+          <w:szCs w:val="24"/>
+        </w:rPr>
+        <w:t>Os sinais</w:t>
+      </w:r>
+      <w:r>
+        <w:rPr>
+          <w:rFonts w:ascii="Verdana" w:hAnsi="Verdana" w:cs="Arial"/>
+          <w:sz w:val="24"/>
+          <w:szCs w:val="24"/>
+        </w:rPr>
+        <w:t xml:space="preserve"> de == ou</w:t>
+      </w:r>
+      <w:r>
+        <w:rPr>
+          <w:rFonts w:ascii="Verdana" w:hAnsi="Verdana" w:cs="Arial"/>
+          <w:sz w:val="24"/>
+          <w:szCs w:val="24"/>
+        </w:rPr>
+        <w:t xml:space="preserve"> === significa igualdade.</w:t>
+      </w:r>
+    </w:p>
+    <w:p>
+      <w:pPr>
+        <w:ind w:firstLine="708"/>
+        <w:rPr>
+          <w:rFonts w:ascii="Verdana" w:hAnsi="Verdana" w:cs="Arial"/>
+          <w:sz w:val="24"/>
+          <w:szCs w:val="24"/>
+        </w:rPr>
+      </w:pPr>
+      <w:r>
+        <w:rPr>
+          <w:rFonts w:ascii="Verdana" w:hAnsi="Verdana" w:cs="Arial"/>
+          <w:sz w:val="24"/>
+          <w:szCs w:val="24"/>
+        </w:rPr>
+        <w:t>Para variáveis</w:t>
+      </w:r>
+      <w:r>
+        <w:rPr>
+          <w:rFonts w:ascii="Verdana" w:hAnsi="Verdana" w:cs="Arial"/>
+          <w:sz w:val="24"/>
+          <w:szCs w:val="24"/>
+        </w:rPr>
+        <w:t xml:space="preserve"> do tipo</w:t>
+      </w:r>
+      <w:r>
+        <w:rPr>
+          <w:rFonts w:ascii="Verdana" w:hAnsi="Verdana" w:cs="Arial"/>
+          <w:sz w:val="24"/>
+          <w:szCs w:val="24"/>
+        </w:rPr>
+        <w:t xml:space="preserve"> booleana eu t</w:t>
+      </w:r>
+      <w:r>
+        <w:rPr>
+          <w:rFonts w:ascii="Verdana" w:hAnsi="Verdana" w:cs="Arial"/>
+          <w:sz w:val="24"/>
+          <w:szCs w:val="24"/>
+        </w:rPr>
+        <w:t>e</w:t>
+      </w:r>
+      <w:r>
+        <w:rPr>
+          <w:rFonts w:ascii="Verdana" w:hAnsi="Verdana" w:cs="Arial"/>
+          <w:sz w:val="24"/>
+          <w:szCs w:val="24"/>
+        </w:rPr>
+        <w:t xml:space="preserve">nho que colocar </w:t>
+      </w:r>
+      <w:r>
+        <w:rPr>
+          <w:rFonts w:ascii="Verdana" w:hAnsi="Verdana" w:cs="Arial"/>
+          <w:sz w:val="24"/>
+          <w:szCs w:val="24"/>
+        </w:rPr>
+        <w:t xml:space="preserve">o prefixo de </w:t>
+      </w:r>
+      <w:r>
+        <w:rPr>
+          <w:rFonts w:ascii="Verdana" w:hAnsi="Verdana" w:cs="Arial"/>
+          <w:b/>
+          <w:bCs/>
+          <w:sz w:val="24"/>
+          <w:szCs w:val="24"/>
+        </w:rPr>
+        <w:t>is</w:t>
+      </w:r>
+      <w:r>
+        <w:rPr>
+          <w:rFonts w:ascii="Verdana" w:hAnsi="Verdana" w:cs="Arial"/>
+          <w:sz w:val="24"/>
+          <w:szCs w:val="24"/>
+        </w:rPr>
+        <w:t xml:space="preserve"> antes do nome da </w:t>
+      </w:r>
+      <w:r>
+        <w:rPr>
+          <w:rFonts w:ascii="Verdana" w:hAnsi="Verdana" w:cs="Arial"/>
+          <w:sz w:val="24"/>
+          <w:szCs w:val="24"/>
+        </w:rPr>
+        <w:t>variável</w:t>
+      </w:r>
+      <w:r>
+        <w:rPr>
+          <w:rFonts w:ascii="Verdana" w:hAnsi="Verdana" w:cs="Arial"/>
+          <w:sz w:val="24"/>
+          <w:szCs w:val="24"/>
+        </w:rPr>
+        <w:t xml:space="preserve">. Ex: </w:t>
+      </w:r>
+      <w:r>
+        <w:rPr>
+          <w:rFonts w:ascii="Verdana" w:hAnsi="Verdana" w:cs="Arial"/>
+          <w:b/>
+          <w:bCs/>
+          <w:sz w:val="24"/>
+          <w:szCs w:val="24"/>
+        </w:rPr>
+        <w:t>isNumeroPar</w:t>
+      </w:r>
+      <w:r>
+        <w:rPr>
+          <w:rFonts w:ascii="Verdana" w:hAnsi="Verdana" w:cs="Arial"/>
+          <w:sz w:val="24"/>
+          <w:szCs w:val="24"/>
+        </w:rPr>
+        <w:t>.</w:t>
+      </w:r>
+    </w:p>
+    <w:p>
+      <w:pPr>
+        <w:ind w:firstLine="708"/>
+        <w:rPr>
+          <w:rFonts w:ascii="Verdana" w:hAnsi="Verdana" w:cs="Arial"/>
+          <w:sz w:val="24"/>
+          <w:szCs w:val="24"/>
+        </w:rPr>
+      </w:pPr>
+      <w:r>
+        <w:rPr>
+          <w:rFonts w:ascii="Verdana" w:hAnsi="Verdana" w:cs="Arial"/>
+          <w:b/>
+          <w:bCs/>
+          <w:sz w:val="24"/>
+          <w:szCs w:val="24"/>
+        </w:rPr>
+        <w:t>Desafio</w:t>
+      </w:r>
+      <w:r>
+        <w:rPr>
+          <w:rFonts w:ascii="Verdana" w:hAnsi="Verdana" w:cs="Arial"/>
+          <w:sz w:val="24"/>
+          <w:szCs w:val="24"/>
+        </w:rPr>
+        <w:t xml:space="preserve">: </w:t>
+      </w:r>
+      <w:r>
+        <w:rPr>
+          <w:rFonts w:ascii="Verdana" w:hAnsi="Verdana" w:cs="Arial"/>
+          <w:sz w:val="24"/>
+          <w:szCs w:val="24"/>
+        </w:rPr>
+        <w:t>Faça um programa para calcular o valor de uma viajem.</w:t>
+      </w:r>
+    </w:p>
+    <w:p>
+      <w:pPr>
+        <w:rPr>
+          <w:rFonts w:ascii="Verdana" w:hAnsi="Verdana" w:cs="Arial"/>
+          <w:sz w:val="24"/>
+          <w:szCs w:val="24"/>
+        </w:rPr>
+      </w:pPr>
+      <w:r>
+        <w:rPr>
+          <w:rFonts w:ascii="Verdana" w:hAnsi="Verdana" w:cs="Arial"/>
+          <w:sz w:val="24"/>
+          <w:szCs w:val="24"/>
+        </w:rPr>
+        <w:t>Você terá cinco variáveis, sendo ela:</w:t>
+      </w:r>
+    </w:p>
+    <w:p>
+      <w:pPr>
+        <w:rPr>
+          <w:rFonts w:ascii="Verdana" w:hAnsi="Verdana" w:cs="Arial"/>
+          <w:sz w:val="24"/>
+          <w:szCs w:val="24"/>
+        </w:rPr>
+      </w:pPr>
+      <w:r>
+        <w:rPr>
+          <w:rFonts w:ascii="Verdana" w:hAnsi="Verdana" w:cs="Arial"/>
+          <w:sz w:val="24"/>
+          <w:szCs w:val="24"/>
+        </w:rPr>
+        <w:t>1 – Preço do etanol;</w:t>
+      </w:r>
+    </w:p>
+    <w:p>
+      <w:pPr>
+        <w:rPr>
+          <w:rFonts w:ascii="Verdana" w:hAnsi="Verdana" w:cs="Arial"/>
+          <w:sz w:val="24"/>
+          <w:szCs w:val="24"/>
+        </w:rPr>
+      </w:pPr>
+      <w:r>
+        <w:rPr>
+          <w:rFonts w:ascii="Verdana" w:hAnsi="Verdana" w:cs="Arial"/>
+          <w:sz w:val="24"/>
+          <w:szCs w:val="24"/>
+        </w:rPr>
+        <w:t>2 – Preço da gasolina;</w:t>
+      </w:r>
+    </w:p>
+    <w:p>
+      <w:pPr>
+        <w:rPr>
+          <w:rFonts w:ascii="Verdana" w:hAnsi="Verdana" w:cs="Arial"/>
+          <w:sz w:val="24"/>
+          <w:szCs w:val="24"/>
+        </w:rPr>
+      </w:pPr>
+      <w:r>
+        <w:rPr>
+          <w:rFonts w:ascii="Verdana" w:hAnsi="Verdana" w:cs="Arial"/>
+          <w:sz w:val="24"/>
+          <w:szCs w:val="24"/>
+        </w:rPr>
+        <w:lastRenderedPageBreak/>
+        <w:t>3 – Tipo de combustível que está no seu carro;</w:t>
+      </w:r>
+    </w:p>
+    <w:p>
+      <w:pPr>
+        <w:rPr>
+          <w:rFonts w:ascii="Verdana" w:hAnsi="Verdana" w:cs="Arial"/>
+          <w:sz w:val="24"/>
+          <w:szCs w:val="24"/>
+        </w:rPr>
+      </w:pPr>
+      <w:r>
+        <w:rPr>
+          <w:rFonts w:ascii="Verdana" w:hAnsi="Verdana" w:cs="Arial"/>
+          <w:sz w:val="24"/>
+          <w:szCs w:val="24"/>
+        </w:rPr>
+        <w:t>4 – Gasto médio do combustível do seu carro por KM</w:t>
+      </w:r>
+    </w:p>
+    <w:p>
+      <w:pPr>
+        <w:rPr>
+          <w:rFonts w:ascii="Verdana" w:hAnsi="Verdana" w:cs="Arial"/>
+          <w:sz w:val="24"/>
+          <w:szCs w:val="24"/>
+        </w:rPr>
+      </w:pPr>
+      <w:r>
+        <w:rPr>
+          <w:rFonts w:ascii="Verdana" w:hAnsi="Verdana" w:cs="Arial"/>
+          <w:sz w:val="24"/>
+          <w:szCs w:val="24"/>
+        </w:rPr>
+        <w:t>5 – Distância em KM da viajem.</w:t>
+      </w:r>
+    </w:p>
+    <w:p>
+      <w:pPr>
+        <w:rPr>
+          <w:rFonts w:ascii="Verdana" w:hAnsi="Verdana" w:cs="Arial"/>
+          <w:sz w:val="24"/>
+          <w:szCs w:val="24"/>
+        </w:rPr>
+      </w:pPr>
+      <w:r>
+        <w:rPr>
+          <w:rFonts w:ascii="Verdana" w:hAnsi="Verdana" w:cs="Arial"/>
+          <w:sz w:val="24"/>
+          <w:szCs w:val="24"/>
+        </w:rPr>
+        <w:t>Imprima no console o valor que será gasto para realizar esta viajem.</w:t>
+      </w:r>
+    </w:p>
+    <w:p>
+      <w:pPr>
+        <w:rPr>
+          <w:rFonts w:ascii="Verdana" w:hAnsi="Verdana" w:cs="Arial"/>
+          <w:sz w:val="24"/>
+          <w:szCs w:val="24"/>
+        </w:rPr>
+      </w:pPr>
+      <w:r>
+        <w:rPr>
+          <w:rFonts w:ascii="Verdana" w:hAnsi="Verdana" w:cs="Arial"/>
+          <w:sz w:val="24"/>
+          <w:szCs w:val="24"/>
+        </w:rPr>
+        <w:t>Com o código selecionado eu dou o comando ALT + SHIFT + F para formatar o código.</w:t>
+      </w:r>
     </w:p>
     <w:sectPr>
       <w:pgSz w:w="11906" w:h="16838"/>

</xml_diff>

<commit_message>
Desafios 3 e 4
</commit_message>
<xml_diff>
--- a/Anotacoes_modulo_1.docx
+++ b/Anotacoes_modulo_1.docx
@@ -165,7 +165,43 @@
           <w:sz w:val="24"/>
           <w:szCs w:val="24"/>
         </w:rPr>
-        <w:t>O let e o const (constante).</w:t>
+        <w:t xml:space="preserve">O </w:t>
+      </w:r>
+      <w:proofErr w:type="spellStart"/>
+      <w:r>
+        <w:rPr>
+          <w:rFonts w:ascii="Verdana" w:hAnsi="Verdana" w:cs="Arial"/>
+          <w:sz w:val="24"/>
+          <w:szCs w:val="24"/>
+        </w:rPr>
+        <w:t>let</w:t>
+      </w:r>
+      <w:proofErr w:type="spellEnd"/>
+      <w:r>
+        <w:rPr>
+          <w:rFonts w:ascii="Verdana" w:hAnsi="Verdana" w:cs="Arial"/>
+          <w:sz w:val="24"/>
+          <w:szCs w:val="24"/>
+        </w:rPr>
+        <w:t xml:space="preserve"> e o </w:t>
+      </w:r>
+      <w:proofErr w:type="spellStart"/>
+      <w:r>
+        <w:rPr>
+          <w:rFonts w:ascii="Verdana" w:hAnsi="Verdana" w:cs="Arial"/>
+          <w:sz w:val="24"/>
+          <w:szCs w:val="24"/>
+        </w:rPr>
+        <w:t>const</w:t>
+      </w:r>
+      <w:proofErr w:type="spellEnd"/>
+      <w:r>
+        <w:rPr>
+          <w:rFonts w:ascii="Verdana" w:hAnsi="Verdana" w:cs="Arial"/>
+          <w:sz w:val="24"/>
+          <w:szCs w:val="24"/>
+        </w:rPr>
+        <w:t xml:space="preserve"> (constante).</w:t>
       </w:r>
     </w:p>
     <w:p>
@@ -328,7 +364,25 @@
           <w:sz w:val="24"/>
           <w:szCs w:val="24"/>
         </w:rPr>
-        <w:t>Para casas decimais com 2 unidade eu chamo a função .toFixed(2), passando o parâmetro 2 entre parênteses</w:t>
+        <w:t>Para casas decimais com 2 unidade eu chamo a função .</w:t>
+      </w:r>
+      <w:proofErr w:type="spellStart"/>
+      <w:r>
+        <w:rPr>
+          <w:rFonts w:ascii="Verdana" w:hAnsi="Verdana" w:cs="Arial"/>
+          <w:sz w:val="24"/>
+          <w:szCs w:val="24"/>
+        </w:rPr>
+        <w:t>toFixed</w:t>
+      </w:r>
+      <w:proofErr w:type="spellEnd"/>
+      <w:r>
+        <w:rPr>
+          <w:rFonts w:ascii="Verdana" w:hAnsi="Verdana" w:cs="Arial"/>
+          <w:sz w:val="24"/>
+          <w:szCs w:val="24"/>
+        </w:rPr>
+        <w:t>(2), passando o parâmetro 2 entre parênteses</w:t>
       </w:r>
       <w:r>
         <w:rPr>
@@ -385,6 +439,32 @@
           <w:szCs w:val="24"/>
         </w:rPr>
       </w:pPr>
+      <w:r>
+        <w:rPr>
+          <w:rFonts w:ascii="Verdana" w:hAnsi="Verdana" w:cs="Arial"/>
+          <w:sz w:val="24"/>
+          <w:szCs w:val="24"/>
+        </w:rPr>
+        <w:tab/>
+      </w:r>
+    </w:p>
+    <w:p>
+      <w:pPr>
+        <w:rPr>
+          <w:rFonts w:ascii="Verdana" w:hAnsi="Verdana" w:cs="Arial"/>
+          <w:sz w:val="24"/>
+          <w:szCs w:val="24"/>
+        </w:rPr>
+      </w:pPr>
+      <w:r>
+        <w:rPr>
+          <w:rFonts w:ascii="Verdana" w:hAnsi="Verdana" w:cs="Arial"/>
+          <w:sz w:val="24"/>
+          <w:szCs w:val="24"/>
+        </w:rPr>
+        <w:tab/>
+        <w:t>CTRL + l para limpar o terminal</w:t>
+      </w:r>
     </w:p>
     <w:p>
       <w:pPr>
@@ -477,6 +557,7 @@
         </w:rPr>
         <w:t xml:space="preserve">o prefixo de </w:t>
       </w:r>
+      <w:proofErr w:type="spellStart"/>
       <w:r>
         <w:rPr>
           <w:rFonts w:ascii="Verdana" w:hAnsi="Verdana" w:cs="Arial"/>
@@ -487,6 +568,7 @@
         </w:rPr>
         <w:t>is</w:t>
       </w:r>
+      <w:proofErr w:type="spellEnd"/>
       <w:r>
         <w:rPr>
           <w:rFonts w:ascii="Verdana" w:hAnsi="Verdana" w:cs="Arial"/>
@@ -509,8 +591,27 @@
           <w:sz w:val="24"/>
           <w:szCs w:val="24"/>
         </w:rPr>
-        <w:t xml:space="preserve">. Ex: </w:t>
-      </w:r>
+        <w:t xml:space="preserve">. </w:t>
+      </w:r>
+      <w:proofErr w:type="spellStart"/>
+      <w:r>
+        <w:rPr>
+          <w:rFonts w:ascii="Verdana" w:hAnsi="Verdana" w:cs="Arial"/>
+          <w:sz w:val="24"/>
+          <w:szCs w:val="24"/>
+        </w:rPr>
+        <w:t>Ex</w:t>
+      </w:r>
+      <w:proofErr w:type="spellEnd"/>
+      <w:r>
+        <w:rPr>
+          <w:rFonts w:ascii="Verdana" w:hAnsi="Verdana" w:cs="Arial"/>
+          <w:sz w:val="24"/>
+          <w:szCs w:val="24"/>
+        </w:rPr>
+        <w:t xml:space="preserve">: </w:t>
+      </w:r>
+      <w:proofErr w:type="spellStart"/>
       <w:r>
         <w:rPr>
           <w:rFonts w:ascii="Verdana" w:hAnsi="Verdana" w:cs="Arial"/>
@@ -521,6 +622,7 @@
         </w:rPr>
         <w:t>isNumeroPar</w:t>
       </w:r>
+      <w:proofErr w:type="spellEnd"/>
       <w:r>
         <w:rPr>
           <w:rFonts w:ascii="Verdana" w:hAnsi="Verdana" w:cs="Arial"/>
@@ -614,6 +716,7 @@
           <w:sz w:val="24"/>
           <w:szCs w:val="24"/>
         </w:rPr>
+        <w:lastRenderedPageBreak/>
         <w:t>2 – Preço da gasolina;</w:t>
       </w:r>
     </w:p>
@@ -631,7 +734,6 @@
           <w:sz w:val="24"/>
           <w:szCs w:val="24"/>
         </w:rPr>
-        <w:lastRenderedPageBreak/>
         <w:t>3 – Tipo de combustível que está no seu carro;</w:t>
       </w:r>
     </w:p>
@@ -701,6 +803,330 @@
           <w:szCs w:val="24"/>
         </w:rPr>
         <w:t>Com o código selecionado eu dou o comando ALT + SHIFT + F para formatar o código.</w:t>
+      </w:r>
+    </w:p>
+    <w:p>
+      <w:pPr>
+        <w:rPr>
+          <w:rFonts w:ascii="Verdana" w:hAnsi="Verdana" w:cs="Arial"/>
+          <w:sz w:val="24"/>
+          <w:szCs w:val="24"/>
+        </w:rPr>
+      </w:pPr>
+    </w:p>
+    <w:p>
+      <w:pPr>
+        <w:rPr>
+          <w:rFonts w:ascii="Verdana" w:hAnsi="Verdana" w:cs="Arial"/>
+          <w:sz w:val="24"/>
+          <w:szCs w:val="24"/>
+        </w:rPr>
+      </w:pPr>
+    </w:p>
+    <w:p>
+      <w:pPr>
+        <w:rPr>
+          <w:rFonts w:ascii="Verdana" w:hAnsi="Verdana" w:cs="Arial"/>
+          <w:b/>
+          <w:bCs/>
+          <w:sz w:val="24"/>
+          <w:szCs w:val="24"/>
+        </w:rPr>
+      </w:pPr>
+      <w:r>
+        <w:rPr>
+          <w:rFonts w:ascii="Verdana" w:hAnsi="Verdana" w:cs="Arial"/>
+          <w:b/>
+          <w:bCs/>
+          <w:sz w:val="24"/>
+          <w:szCs w:val="24"/>
+        </w:rPr>
+        <w:t>Praticando com variáveis, operadores e estruturas condicionais</w:t>
+      </w:r>
+    </w:p>
+    <w:p>
+      <w:pPr>
+        <w:rPr>
+          <w:rFonts w:ascii="Verdana" w:hAnsi="Verdana" w:cs="Arial"/>
+          <w:b/>
+          <w:bCs/>
+          <w:sz w:val="24"/>
+          <w:szCs w:val="24"/>
+        </w:rPr>
+      </w:pPr>
+      <w:r>
+        <w:rPr>
+          <w:rFonts w:ascii="Verdana" w:hAnsi="Verdana" w:cs="Arial"/>
+          <w:b/>
+          <w:bCs/>
+          <w:sz w:val="24"/>
+          <w:szCs w:val="24"/>
+        </w:rPr>
+        <w:tab/>
+      </w:r>
+    </w:p>
+    <w:p>
+      <w:pPr>
+        <w:ind w:firstLine="708"/>
+        <w:rPr>
+          <w:rFonts w:ascii="Verdana" w:hAnsi="Verdana" w:cs="Arial"/>
+          <w:sz w:val="24"/>
+          <w:szCs w:val="24"/>
+        </w:rPr>
+      </w:pPr>
+      <w:r>
+        <w:rPr>
+          <w:rFonts w:ascii="Verdana" w:hAnsi="Verdana" w:cs="Arial"/>
+          <w:sz w:val="24"/>
+          <w:szCs w:val="24"/>
+        </w:rPr>
+        <w:t>Biblioteca</w:t>
+      </w:r>
+      <w:r>
+        <w:rPr>
+          <w:rFonts w:ascii="Verdana" w:hAnsi="Verdana" w:cs="Arial"/>
+          <w:sz w:val="24"/>
+          <w:szCs w:val="24"/>
+        </w:rPr>
+        <w:t xml:space="preserve"> nativa</w:t>
+      </w:r>
+      <w:r>
+        <w:rPr>
+          <w:rFonts w:ascii="Verdana" w:hAnsi="Verdana" w:cs="Arial"/>
+          <w:sz w:val="24"/>
+          <w:szCs w:val="24"/>
+        </w:rPr>
+        <w:t xml:space="preserve"> </w:t>
+      </w:r>
+      <w:r>
+        <w:rPr>
+          <w:rFonts w:ascii="Verdana" w:hAnsi="Verdana" w:cs="Arial"/>
+          <w:sz w:val="24"/>
+          <w:szCs w:val="24"/>
+        </w:rPr>
+        <w:t xml:space="preserve">de funções </w:t>
+      </w:r>
+      <w:r>
+        <w:rPr>
+          <w:rFonts w:ascii="Verdana" w:hAnsi="Verdana" w:cs="Arial"/>
+          <w:sz w:val="24"/>
+          <w:szCs w:val="24"/>
+        </w:rPr>
+        <w:t>matemática</w:t>
+      </w:r>
+      <w:r>
+        <w:rPr>
+          <w:rFonts w:ascii="Verdana" w:hAnsi="Verdana" w:cs="Arial"/>
+          <w:sz w:val="24"/>
+          <w:szCs w:val="24"/>
+        </w:rPr>
+        <w:t>s</w:t>
+      </w:r>
+      <w:r>
+        <w:rPr>
+          <w:rFonts w:ascii="Verdana" w:hAnsi="Verdana" w:cs="Arial"/>
+          <w:sz w:val="24"/>
+          <w:szCs w:val="24"/>
+        </w:rPr>
+        <w:t xml:space="preserve"> do javascript para fazer cálculo ao quadrado da maneira correta.</w:t>
+      </w:r>
+      <w:r>
+        <w:rPr>
+          <w:rFonts w:ascii="Verdana" w:hAnsi="Verdana" w:cs="Arial"/>
+          <w:sz w:val="24"/>
+          <w:szCs w:val="24"/>
+        </w:rPr>
+        <w:t xml:space="preserve"> </w:t>
+      </w:r>
+      <w:proofErr w:type="spellStart"/>
+      <w:r>
+        <w:rPr>
+          <w:rFonts w:ascii="Verdana" w:hAnsi="Verdana" w:cs="Arial"/>
+          <w:sz w:val="24"/>
+          <w:szCs w:val="24"/>
+        </w:rPr>
+        <w:t>Ex</w:t>
+      </w:r>
+      <w:proofErr w:type="spellEnd"/>
+      <w:r>
+        <w:rPr>
+          <w:rFonts w:ascii="Verdana" w:hAnsi="Verdana" w:cs="Arial"/>
+          <w:sz w:val="24"/>
+          <w:szCs w:val="24"/>
+        </w:rPr>
+        <w:t xml:space="preserve">: </w:t>
+      </w:r>
+      <w:proofErr w:type="spellStart"/>
+      <w:r>
+        <w:rPr>
+          <w:rFonts w:ascii="Verdana" w:hAnsi="Verdana" w:cs="Arial"/>
+          <w:sz w:val="24"/>
+          <w:szCs w:val="24"/>
+        </w:rPr>
+        <w:t>Math.pow</w:t>
+      </w:r>
+      <w:proofErr w:type="spellEnd"/>
+      <w:r>
+        <w:rPr>
+          <w:rFonts w:ascii="Verdana" w:hAnsi="Verdana" w:cs="Arial"/>
+          <w:sz w:val="24"/>
+          <w:szCs w:val="24"/>
+        </w:rPr>
+        <w:t xml:space="preserve">(altura,2); que no caso é a potência ao quadrado da minha variável altura. </w:t>
+      </w:r>
+    </w:p>
+    <w:p>
+      <w:pPr>
+        <w:ind w:firstLine="708"/>
+        <w:rPr>
+          <w:rFonts w:ascii="Verdana" w:hAnsi="Verdana" w:cs="Arial"/>
+          <w:sz w:val="24"/>
+          <w:szCs w:val="24"/>
+        </w:rPr>
+      </w:pPr>
+      <w:r>
+        <w:rPr>
+          <w:rFonts w:ascii="Verdana" w:hAnsi="Verdana" w:cs="Arial"/>
+          <w:b/>
+          <w:bCs/>
+          <w:sz w:val="24"/>
+          <w:szCs w:val="24"/>
+        </w:rPr>
+        <w:t>Desafio3</w:t>
+      </w:r>
+      <w:r>
+        <w:rPr>
+          <w:rFonts w:ascii="Verdana" w:hAnsi="Verdana" w:cs="Arial"/>
+          <w:sz w:val="24"/>
+          <w:szCs w:val="24"/>
+        </w:rPr>
+        <w:t>: Faça um algoritmo que dada as três notas tiradas por um aluno em um semestre da faculdade calcule e imprima a sua média e a sua classificação conforme a tabela abaixo.</w:t>
+      </w:r>
+    </w:p>
+    <w:p>
+      <w:pPr>
+        <w:rPr>
+          <w:rFonts w:ascii="Verdana" w:hAnsi="Verdana" w:cs="Arial"/>
+          <w:sz w:val="24"/>
+          <w:szCs w:val="24"/>
+        </w:rPr>
+      </w:pPr>
+      <w:r>
+        <w:rPr>
+          <w:rFonts w:ascii="Verdana" w:hAnsi="Verdana" w:cs="Arial"/>
+          <w:sz w:val="24"/>
+          <w:szCs w:val="24"/>
+        </w:rPr>
+        <w:t>Media = (nota1 + nota2 + nota3) /</w:t>
+      </w:r>
+      <w:r>
+        <w:rPr>
+          <w:rFonts w:ascii="Verdana" w:hAnsi="Verdana" w:cs="Arial"/>
+          <w:sz w:val="24"/>
+          <w:szCs w:val="24"/>
+        </w:rPr>
+        <w:t xml:space="preserve"> </w:t>
+      </w:r>
+      <w:r>
+        <w:rPr>
+          <w:rFonts w:ascii="Verdana" w:hAnsi="Verdana" w:cs="Arial"/>
+          <w:sz w:val="24"/>
+          <w:szCs w:val="24"/>
+        </w:rPr>
+        <w:t>3</w:t>
+      </w:r>
+      <w:r>
+        <w:rPr>
+          <w:rFonts w:ascii="Verdana" w:hAnsi="Verdana" w:cs="Arial"/>
+          <w:sz w:val="24"/>
+          <w:szCs w:val="24"/>
+        </w:rPr>
+        <w:t>;</w:t>
+      </w:r>
+    </w:p>
+    <w:p>
+      <w:pPr>
+        <w:rPr>
+          <w:rFonts w:ascii="Verdana" w:hAnsi="Verdana" w:cs="Arial"/>
+          <w:sz w:val="24"/>
+          <w:szCs w:val="24"/>
+        </w:rPr>
+      </w:pPr>
+      <w:r>
+        <w:rPr>
+          <w:rFonts w:ascii="Verdana" w:hAnsi="Verdana" w:cs="Arial"/>
+          <w:sz w:val="24"/>
+          <w:szCs w:val="24"/>
+        </w:rPr>
+        <w:t>Classificação:</w:t>
+      </w:r>
+    </w:p>
+    <w:p>
+      <w:pPr>
+        <w:rPr>
+          <w:rFonts w:ascii="Verdana" w:hAnsi="Verdana" w:cs="Arial"/>
+          <w:sz w:val="24"/>
+          <w:szCs w:val="24"/>
+        </w:rPr>
+      </w:pPr>
+      <w:r>
+        <w:rPr>
+          <w:rFonts w:ascii="Verdana" w:hAnsi="Verdana" w:cs="Arial"/>
+          <w:sz w:val="24"/>
+          <w:szCs w:val="24"/>
+        </w:rPr>
+        <w:t>1 – Media menor que 5 reprovado;</w:t>
+      </w:r>
+    </w:p>
+    <w:p>
+      <w:pPr>
+        <w:rPr>
+          <w:rFonts w:ascii="Verdana" w:hAnsi="Verdana" w:cs="Arial"/>
+          <w:sz w:val="24"/>
+          <w:szCs w:val="24"/>
+        </w:rPr>
+      </w:pPr>
+      <w:r>
+        <w:rPr>
+          <w:rFonts w:ascii="Verdana" w:hAnsi="Verdana" w:cs="Arial"/>
+          <w:sz w:val="24"/>
+          <w:szCs w:val="24"/>
+        </w:rPr>
+        <w:t>2 – media entre 5 e 7 recuperação;</w:t>
+      </w:r>
+    </w:p>
+    <w:p>
+      <w:pPr>
+        <w:rPr>
+          <w:rFonts w:ascii="Verdana" w:hAnsi="Verdana" w:cs="Arial"/>
+          <w:sz w:val="24"/>
+          <w:szCs w:val="24"/>
+        </w:rPr>
+      </w:pPr>
+      <w:r>
+        <w:rPr>
+          <w:rFonts w:ascii="Verdana" w:hAnsi="Verdana" w:cs="Arial"/>
+          <w:sz w:val="24"/>
+          <w:szCs w:val="24"/>
+        </w:rPr>
+        <w:t>3 – media acima de 7, passou de semestre.</w:t>
+      </w:r>
+    </w:p>
+    <w:p>
+      <w:pPr>
+        <w:rPr>
+          <w:rFonts w:ascii="Verdana" w:hAnsi="Verdana" w:cs="Arial"/>
+          <w:sz w:val="24"/>
+          <w:szCs w:val="24"/>
+        </w:rPr>
+      </w:pPr>
+      <w:r>
+        <w:rPr>
+          <w:rFonts w:ascii="Verdana" w:hAnsi="Verdana" w:cs="Arial"/>
+          <w:sz w:val="24"/>
+          <w:szCs w:val="24"/>
+        </w:rPr>
+        <w:t>37:25</w:t>
       </w:r>
     </w:p>
     <w:sectPr>
@@ -711,6 +1137,103 @@
     </w:sectPr>
   </w:body>
 </w:document>
+</file>
+
+<file path=word/numbering.xml><?xml version="1.0" encoding="utf-8"?>
+<w:numbering xmlns:wpc="http://schemas.microsoft.com/office/word/2010/wordprocessingCanvas" xmlns:cx="http://schemas.microsoft.com/office/drawing/2014/chartex" xmlns:cx1="http://schemas.microsoft.com/office/drawing/2015/9/8/chartex" xmlns:cx2="http://schemas.microsoft.com/office/drawing/2015/10/21/chartex" xmlns:cx3="http://schemas.microsoft.com/office/drawing/2016/5/9/chartex" xmlns:cx4="http://schemas.microsoft.com/office/drawing/2016/5/10/chartex" xmlns:cx5="http://schemas.microsoft.com/office/drawing/2016/5/11/chartex" xmlns:cx6="http://schemas.microsoft.com/office/drawing/2016/5/12/chartex" xmlns:cx7="http://schemas.microsoft.com/office/drawing/2016/5/13/chartex" xmlns:cx8="http://schemas.microsoft.com/office/drawing/2016/5/14/chartex" xmlns:mc="http://schemas.openxmlformats.org/markup-compatibility/2006" xmlns:aink="http://schemas.microsoft.com/office/drawing/2016/ink" xmlns:am3d="http://schemas.microsoft.com/office/drawing/2017/model3d" xmlns:o="urn:schemas-microsoft-com:office:office" xmlns:oel="http://schemas.microsoft.com/office/2019/extlst" xmlns:r="http://schemas.openxmlformats.org/officeDocument/2006/relationships" xmlns:m="http://schemas.openxmlformats.org/officeDocument/2006/math" xmlns:v="urn:schemas-microsoft-com:vml" xmlns:wp14="http://schemas.microsoft.com/office/word/2010/wordprocessingDrawing" xmlns:wp="http://schemas.openxmlformats.org/drawingml/2006/wordprocessingDrawing" xmlns:w10="urn:schemas-microsoft-com:office:word" xmlns:w="http://schemas.openxmlformats.org/wordprocessingml/2006/main" xmlns:w14="http://schemas.microsoft.com/office/word/2010/wordml" xmlns:w15="http://schemas.microsoft.com/office/word/2012/wordml" xmlns:w16cex="http://schemas.microsoft.com/office/word/2018/wordml/cex" xmlns:w16cid="http://schemas.microsoft.com/office/word/2016/wordml/cid" xmlns:w16="http://schemas.microsoft.com/office/word/2018/wordml" xmlns:w16sdtdh="http://schemas.microsoft.com/office/word/2020/wordml/sdtdatahash" xmlns:w16se="http://schemas.microsoft.com/office/word/2015/wordml/symex" xmlns:wpg="http://schemas.microsoft.com/office/word/2010/wordprocessingGroup" xmlns:wpi="http://schemas.microsoft.com/office/word/2010/wordprocessingInk" xmlns:wne="http://schemas.microsoft.com/office/word/2006/wordml" xmlns:wps="http://schemas.microsoft.com/office/word/2010/wordprocessingShape" mc:Ignorable="w14 w15 w16se w16cid w16 w16cex w16sdtdh wp14">
+  <w:abstractNum w:abstractNumId="0" w15:restartNumberingAfterBreak="0">
+    <w:nsid w:val="762C495C"/>
+    <w:multiLevelType w:val="hybridMultilevel"/>
+    <w:tmpl w:val="D98087FE"/>
+    <w:lvl w:ilvl="0" w:tplc="320A2EB2">
+      <w:start w:val="1"/>
+      <w:numFmt w:val="decimal"/>
+      <w:lvlText w:val="%1-"/>
+      <w:lvlJc w:val="left"/>
+      <w:pPr>
+        <w:ind w:left="720" w:hanging="360"/>
+      </w:pPr>
+      <w:rPr>
+        <w:rFonts w:hint="default"/>
+      </w:rPr>
+    </w:lvl>
+    <w:lvl w:ilvl="1" w:tplc="04160019" w:tentative="1">
+      <w:start w:val="1"/>
+      <w:numFmt w:val="lowerLetter"/>
+      <w:lvlText w:val="%2."/>
+      <w:lvlJc w:val="left"/>
+      <w:pPr>
+        <w:ind w:left="1440" w:hanging="360"/>
+      </w:pPr>
+    </w:lvl>
+    <w:lvl w:ilvl="2" w:tplc="0416001B" w:tentative="1">
+      <w:start w:val="1"/>
+      <w:numFmt w:val="lowerRoman"/>
+      <w:lvlText w:val="%3."/>
+      <w:lvlJc w:val="right"/>
+      <w:pPr>
+        <w:ind w:left="2160" w:hanging="180"/>
+      </w:pPr>
+    </w:lvl>
+    <w:lvl w:ilvl="3" w:tplc="0416000F" w:tentative="1">
+      <w:start w:val="1"/>
+      <w:numFmt w:val="decimal"/>
+      <w:lvlText w:val="%4."/>
+      <w:lvlJc w:val="left"/>
+      <w:pPr>
+        <w:ind w:left="2880" w:hanging="360"/>
+      </w:pPr>
+    </w:lvl>
+    <w:lvl w:ilvl="4" w:tplc="04160019" w:tentative="1">
+      <w:start w:val="1"/>
+      <w:numFmt w:val="lowerLetter"/>
+      <w:lvlText w:val="%5."/>
+      <w:lvlJc w:val="left"/>
+      <w:pPr>
+        <w:ind w:left="3600" w:hanging="360"/>
+      </w:pPr>
+    </w:lvl>
+    <w:lvl w:ilvl="5" w:tplc="0416001B" w:tentative="1">
+      <w:start w:val="1"/>
+      <w:numFmt w:val="lowerRoman"/>
+      <w:lvlText w:val="%6."/>
+      <w:lvlJc w:val="right"/>
+      <w:pPr>
+        <w:ind w:left="4320" w:hanging="180"/>
+      </w:pPr>
+    </w:lvl>
+    <w:lvl w:ilvl="6" w:tplc="0416000F" w:tentative="1">
+      <w:start w:val="1"/>
+      <w:numFmt w:val="decimal"/>
+      <w:lvlText w:val="%7."/>
+      <w:lvlJc w:val="left"/>
+      <w:pPr>
+        <w:ind w:left="5040" w:hanging="360"/>
+      </w:pPr>
+    </w:lvl>
+    <w:lvl w:ilvl="7" w:tplc="04160019" w:tentative="1">
+      <w:start w:val="1"/>
+      <w:numFmt w:val="lowerLetter"/>
+      <w:lvlText w:val="%8."/>
+      <w:lvlJc w:val="left"/>
+      <w:pPr>
+        <w:ind w:left="5760" w:hanging="360"/>
+      </w:pPr>
+    </w:lvl>
+    <w:lvl w:ilvl="8" w:tplc="0416001B" w:tentative="1">
+      <w:start w:val="1"/>
+      <w:numFmt w:val="lowerRoman"/>
+      <w:lvlText w:val="%9."/>
+      <w:lvlJc w:val="right"/>
+      <w:pPr>
+        <w:ind w:left="6480" w:hanging="180"/>
+      </w:pPr>
+    </w:lvl>
+  </w:abstractNum>
+  <w:num w:numId="1" w16cid:durableId="1271081906">
+    <w:abstractNumId w:val="0"/>
+  </w:num>
+</w:numbering>
 </file>
 
 <file path=word/styles.xml><?xml version="1.0" encoding="utf-8"?>
@@ -1139,6 +1662,17 @@
     <w:semiHidden/>
     <w:unhideWhenUsed/>
   </w:style>
+  <w:style w:type="paragraph" w:styleId="PargrafodaLista">
+    <w:name w:val="List Paragraph"/>
+    <w:basedOn w:val="Normal"/>
+    <w:uiPriority w:val="34"/>
+    <w:qFormat/>
+    <w:rsid w:val="00BD5DC1"/>
+    <w:pPr>
+      <w:ind w:left="720"/>
+      <w:contextualSpacing/>
+    </w:pPr>
+  </w:style>
 </w:styles>
 </file>
 

</xml_diff>

<commit_message>
aula funções + desafio6 resolvido
</commit_message>
<xml_diff>
--- a/Anotacoes_modulo_1.docx
+++ b/Anotacoes_modulo_1.docx
@@ -1561,23 +1561,7 @@
           <w:sz w:val="24"/>
           <w:szCs w:val="24"/>
         </w:rPr>
-        <w:t xml:space="preserve">Elabora um </w:t>
-      </w:r>
-      <w:r>
-        <w:rPr>
-          <w:rFonts w:ascii="Verdana" w:hAnsi="Verdana" w:cs="Arial"/>
-          <w:sz w:val="24"/>
-          <w:szCs w:val="24"/>
-        </w:rPr>
-        <w:t>algoritmo</w:t>
-      </w:r>
-      <w:r>
-        <w:rPr>
-          <w:rFonts w:ascii="Verdana" w:hAnsi="Verdana" w:cs="Arial"/>
-          <w:sz w:val="24"/>
-          <w:szCs w:val="24"/>
-        </w:rPr>
-        <w:t xml:space="preserve"> que calcule o que deve ser pago por um produto, considerando o preço normal da etiqueta e a escolha da condição de pagamento.</w:t>
+        <w:t>Elabora um algoritmo que calcule o que deve ser pago por um produto, considerando o preço normal da etiqueta e a escolha da condição de pagamento.</w:t>
       </w:r>
     </w:p>
     <w:p>
@@ -1745,6 +1729,681 @@
           <w:szCs w:val="24"/>
         </w:rPr>
         <w:t>Acima de duas vezes, preço normal de etiqueta mais juros de 10%.</w:t>
+      </w:r>
+    </w:p>
+    <w:p>
+      <w:pPr>
+        <w:rPr>
+          <w:rFonts w:ascii="Verdana" w:hAnsi="Verdana" w:cs="Arial"/>
+          <w:sz w:val="24"/>
+          <w:szCs w:val="24"/>
+        </w:rPr>
+      </w:pPr>
+    </w:p>
+    <w:p>
+      <w:pPr>
+        <w:rPr>
+          <w:rFonts w:ascii="Verdana" w:hAnsi="Verdana" w:cs="Arial"/>
+          <w:sz w:val="24"/>
+          <w:szCs w:val="24"/>
+        </w:rPr>
+      </w:pPr>
+    </w:p>
+    <w:p>
+      <w:pPr>
+        <w:rPr>
+          <w:rFonts w:ascii="Verdana" w:hAnsi="Verdana" w:cs="Arial"/>
+          <w:b/>
+          <w:bCs/>
+          <w:sz w:val="24"/>
+          <w:szCs w:val="24"/>
+        </w:rPr>
+      </w:pPr>
+      <w:r>
+        <w:rPr>
+          <w:rFonts w:ascii="Verdana" w:hAnsi="Verdana" w:cs="Arial"/>
+          <w:b/>
+          <w:bCs/>
+          <w:sz w:val="24"/>
+          <w:szCs w:val="24"/>
+        </w:rPr>
+        <w:t xml:space="preserve">Aula - </w:t>
+      </w:r>
+      <w:r>
+        <w:rPr>
+          <w:rFonts w:ascii="Verdana" w:hAnsi="Verdana" w:cs="Arial"/>
+          <w:b/>
+          <w:bCs/>
+          <w:sz w:val="24"/>
+          <w:szCs w:val="24"/>
+        </w:rPr>
+        <w:t>Conhecendo funções javascript</w:t>
+      </w:r>
+    </w:p>
+    <w:p>
+      <w:pPr>
+        <w:rPr>
+          <w:rFonts w:ascii="Verdana" w:hAnsi="Verdana" w:cs="Arial"/>
+          <w:b/>
+          <w:bCs/>
+          <w:sz w:val="24"/>
+          <w:szCs w:val="24"/>
+        </w:rPr>
+      </w:pPr>
+    </w:p>
+    <w:p>
+      <w:pPr>
+        <w:ind w:firstLine="708"/>
+        <w:rPr>
+          <w:rFonts w:ascii="Verdana" w:hAnsi="Verdana" w:cs="Arial"/>
+          <w:sz w:val="24"/>
+          <w:szCs w:val="24"/>
+        </w:rPr>
+      </w:pPr>
+      <w:r>
+        <w:rPr>
+          <w:rFonts w:ascii="Verdana" w:hAnsi="Verdana" w:cs="Arial"/>
+          <w:sz w:val="24"/>
+          <w:szCs w:val="24"/>
+        </w:rPr>
+        <w:t>Funções são pequenos trechos de códigos que podemos chamar a qualquer momento.</w:t>
+      </w:r>
+    </w:p>
+    <w:p>
+      <w:pPr>
+        <w:ind w:firstLine="708"/>
+        <w:rPr>
+          <w:rFonts w:ascii="Verdana" w:hAnsi="Verdana" w:cs="Arial"/>
+          <w:sz w:val="24"/>
+          <w:szCs w:val="24"/>
+        </w:rPr>
+      </w:pPr>
+      <w:r>
+        <w:rPr>
+          <w:rFonts w:ascii="Verdana" w:hAnsi="Verdana" w:cs="Arial"/>
+          <w:sz w:val="24"/>
+          <w:szCs w:val="24"/>
+        </w:rPr>
+        <w:t xml:space="preserve">Eu declaro uma função com a palavra </w:t>
+      </w:r>
+      <w:proofErr w:type="spellStart"/>
+      <w:r>
+        <w:rPr>
+          <w:rFonts w:ascii="Verdana" w:hAnsi="Verdana" w:cs="Arial"/>
+          <w:i/>
+          <w:iCs/>
+          <w:sz w:val="24"/>
+          <w:szCs w:val="24"/>
+        </w:rPr>
+        <w:t>function</w:t>
+      </w:r>
+      <w:proofErr w:type="spellEnd"/>
+      <w:r>
+        <w:rPr>
+          <w:rFonts w:ascii="Verdana" w:hAnsi="Verdana" w:cs="Arial"/>
+          <w:sz w:val="24"/>
+          <w:szCs w:val="24"/>
+        </w:rPr>
+        <w:t xml:space="preserve"> o </w:t>
+      </w:r>
+      <w:r>
+        <w:rPr>
+          <w:rFonts w:ascii="Verdana" w:hAnsi="Verdana" w:cs="Arial"/>
+          <w:i/>
+          <w:iCs/>
+          <w:sz w:val="24"/>
+          <w:szCs w:val="24"/>
+        </w:rPr>
+        <w:t>nome da função</w:t>
+      </w:r>
+      <w:r>
+        <w:rPr>
+          <w:rFonts w:ascii="Verdana" w:hAnsi="Verdana" w:cs="Arial"/>
+          <w:sz w:val="24"/>
+          <w:szCs w:val="24"/>
+        </w:rPr>
+        <w:t xml:space="preserve"> com </w:t>
+      </w:r>
+      <w:r>
+        <w:rPr>
+          <w:rFonts w:ascii="Verdana" w:hAnsi="Verdana" w:cs="Arial"/>
+          <w:i/>
+          <w:iCs/>
+          <w:sz w:val="24"/>
+          <w:szCs w:val="24"/>
+        </w:rPr>
+        <w:t>(</w:t>
+      </w:r>
+      <w:proofErr w:type="spellStart"/>
+      <w:r>
+        <w:rPr>
+          <w:rFonts w:ascii="Verdana" w:hAnsi="Verdana" w:cs="Arial"/>
+          <w:i/>
+          <w:iCs/>
+          <w:sz w:val="24"/>
+          <w:szCs w:val="24"/>
+        </w:rPr>
+        <w:t>parametro</w:t>
+      </w:r>
+      <w:proofErr w:type="spellEnd"/>
+      <w:r>
+        <w:rPr>
+          <w:rFonts w:ascii="Verdana" w:hAnsi="Verdana" w:cs="Arial"/>
+          <w:i/>
+          <w:iCs/>
+          <w:sz w:val="24"/>
+          <w:szCs w:val="24"/>
+        </w:rPr>
+        <w:t>){</w:t>
+      </w:r>
+      <w:r>
+        <w:rPr>
+          <w:rFonts w:ascii="Verdana" w:hAnsi="Verdana" w:cs="Arial"/>
+          <w:i/>
+          <w:iCs/>
+          <w:sz w:val="24"/>
+          <w:szCs w:val="24"/>
+        </w:rPr>
+        <w:t>código</w:t>
+      </w:r>
+      <w:r>
+        <w:rPr>
+          <w:rFonts w:ascii="Verdana" w:hAnsi="Verdana" w:cs="Arial"/>
+          <w:i/>
+          <w:iCs/>
+          <w:sz w:val="24"/>
+          <w:szCs w:val="24"/>
+        </w:rPr>
+        <w:t>}.</w:t>
+      </w:r>
+    </w:p>
+    <w:p>
+      <w:pPr>
+        <w:rPr>
+          <w:rFonts w:ascii="Verdana" w:hAnsi="Verdana" w:cs="Arial"/>
+          <w:sz w:val="24"/>
+          <w:szCs w:val="24"/>
+        </w:rPr>
+      </w:pPr>
+      <w:proofErr w:type="spellStart"/>
+      <w:r>
+        <w:rPr>
+          <w:rFonts w:ascii="Verdana" w:hAnsi="Verdana" w:cs="Arial"/>
+          <w:sz w:val="24"/>
+          <w:szCs w:val="24"/>
+        </w:rPr>
+        <w:t>Ex</w:t>
+      </w:r>
+      <w:proofErr w:type="spellEnd"/>
+      <w:r>
+        <w:rPr>
+          <w:rFonts w:ascii="Verdana" w:hAnsi="Verdana" w:cs="Arial"/>
+          <w:sz w:val="24"/>
+          <w:szCs w:val="24"/>
+        </w:rPr>
+        <w:t xml:space="preserve">: </w:t>
+      </w:r>
+      <w:proofErr w:type="spellStart"/>
+      <w:r>
+        <w:rPr>
+          <w:rFonts w:ascii="Verdana" w:hAnsi="Verdana" w:cs="Arial"/>
+          <w:sz w:val="24"/>
+          <w:szCs w:val="24"/>
+        </w:rPr>
+        <w:t>function</w:t>
+      </w:r>
+      <w:proofErr w:type="spellEnd"/>
+      <w:r>
+        <w:rPr>
+          <w:rFonts w:ascii="Verdana" w:hAnsi="Verdana" w:cs="Arial"/>
+          <w:sz w:val="24"/>
+          <w:szCs w:val="24"/>
+        </w:rPr>
+        <w:t xml:space="preserve"> </w:t>
+      </w:r>
+      <w:proofErr w:type="gramStart"/>
+      <w:r>
+        <w:rPr>
+          <w:rFonts w:ascii="Verdana" w:hAnsi="Verdana" w:cs="Arial"/>
+          <w:sz w:val="24"/>
+          <w:szCs w:val="24"/>
+        </w:rPr>
+        <w:t>carro(</w:t>
+      </w:r>
+      <w:proofErr w:type="gramEnd"/>
+      <w:r>
+        <w:rPr>
+          <w:rFonts w:ascii="Verdana" w:hAnsi="Verdana" w:cs="Arial"/>
+          <w:sz w:val="24"/>
+          <w:szCs w:val="24"/>
+        </w:rPr>
+        <w:t>){</w:t>
+      </w:r>
+    </w:p>
+    <w:p>
+      <w:pPr>
+        <w:ind w:firstLine="708"/>
+        <w:rPr>
+          <w:rFonts w:ascii="Verdana" w:hAnsi="Verdana" w:cs="Arial"/>
+          <w:sz w:val="24"/>
+          <w:szCs w:val="24"/>
+        </w:rPr>
+      </w:pPr>
+      <w:r>
+        <w:rPr>
+          <w:rFonts w:ascii="Verdana" w:hAnsi="Verdana" w:cs="Arial"/>
+          <w:sz w:val="24"/>
+          <w:szCs w:val="24"/>
+        </w:rPr>
+        <w:t>Código</w:t>
+      </w:r>
+      <w:r>
+        <w:rPr>
+          <w:rFonts w:ascii="Verdana" w:hAnsi="Verdana" w:cs="Arial"/>
+          <w:sz w:val="24"/>
+          <w:szCs w:val="24"/>
+        </w:rPr>
+        <w:t>;</w:t>
+      </w:r>
+    </w:p>
+    <w:p>
+      <w:pPr>
+        <w:rPr>
+          <w:rFonts w:ascii="Verdana" w:hAnsi="Verdana" w:cs="Arial"/>
+          <w:sz w:val="24"/>
+          <w:szCs w:val="24"/>
+        </w:rPr>
+      </w:pPr>
+      <w:r>
+        <w:rPr>
+          <w:rFonts w:ascii="Verdana" w:hAnsi="Verdana" w:cs="Arial"/>
+          <w:sz w:val="24"/>
+          <w:szCs w:val="24"/>
+        </w:rPr>
+        <w:t>}</w:t>
+      </w:r>
+    </w:p>
+    <w:p>
+      <w:pPr>
+        <w:rPr>
+          <w:rFonts w:ascii="Verdana" w:hAnsi="Verdana" w:cs="Arial"/>
+          <w:sz w:val="24"/>
+          <w:szCs w:val="24"/>
+        </w:rPr>
+      </w:pPr>
+      <w:r>
+        <w:rPr>
+          <w:rFonts w:ascii="Verdana" w:hAnsi="Verdana" w:cs="Arial"/>
+          <w:sz w:val="24"/>
+          <w:szCs w:val="24"/>
+        </w:rPr>
+        <w:t xml:space="preserve">Formar de chamar uma função: </w:t>
+      </w:r>
+      <w:proofErr w:type="gramStart"/>
+      <w:r>
+        <w:rPr>
+          <w:rFonts w:ascii="Verdana" w:hAnsi="Verdana" w:cs="Arial"/>
+          <w:sz w:val="24"/>
+          <w:szCs w:val="24"/>
+        </w:rPr>
+        <w:t>carro(</w:t>
+      </w:r>
+      <w:proofErr w:type="gramEnd"/>
+      <w:r>
+        <w:rPr>
+          <w:rFonts w:ascii="Verdana" w:hAnsi="Verdana" w:cs="Arial"/>
+          <w:sz w:val="24"/>
+          <w:szCs w:val="24"/>
+        </w:rPr>
+        <w:t>);</w:t>
+      </w:r>
+    </w:p>
+    <w:p>
+      <w:pPr>
+        <w:ind w:firstLine="708"/>
+        <w:rPr>
+          <w:rFonts w:ascii="Verdana" w:hAnsi="Verdana" w:cs="Arial"/>
+          <w:sz w:val="24"/>
+          <w:szCs w:val="24"/>
+        </w:rPr>
+      </w:pPr>
+      <w:r>
+        <w:rPr>
+          <w:rFonts w:ascii="Verdana" w:hAnsi="Verdana" w:cs="Arial"/>
+          <w:sz w:val="24"/>
+          <w:szCs w:val="24"/>
+        </w:rPr>
+        <w:lastRenderedPageBreak/>
+        <w:t>Uma função é como se ela fosse uma ‘variável’.</w:t>
+      </w:r>
+    </w:p>
+    <w:p>
+      <w:pPr>
+        <w:ind w:firstLine="708"/>
+        <w:rPr>
+          <w:rFonts w:ascii="Verdana" w:hAnsi="Verdana" w:cs="Arial"/>
+          <w:sz w:val="24"/>
+          <w:szCs w:val="24"/>
+        </w:rPr>
+      </w:pPr>
+      <w:r>
+        <w:rPr>
+          <w:rFonts w:ascii="Verdana" w:hAnsi="Verdana" w:cs="Arial"/>
+          <w:sz w:val="24"/>
+          <w:szCs w:val="24"/>
+        </w:rPr>
+        <w:t xml:space="preserve">Eu posso colocar uma função dentro de uma </w:t>
+      </w:r>
+      <w:r>
+        <w:rPr>
+          <w:rFonts w:ascii="Verdana" w:hAnsi="Verdana" w:cs="Arial"/>
+          <w:sz w:val="24"/>
+          <w:szCs w:val="24"/>
+        </w:rPr>
+        <w:t>variável</w:t>
+      </w:r>
+      <w:r>
+        <w:rPr>
+          <w:rFonts w:ascii="Verdana" w:hAnsi="Verdana" w:cs="Arial"/>
+          <w:sz w:val="24"/>
+          <w:szCs w:val="24"/>
+        </w:rPr>
+        <w:t xml:space="preserve">. </w:t>
+      </w:r>
+    </w:p>
+    <w:p>
+      <w:pPr>
+        <w:rPr>
+          <w:rFonts w:ascii="Verdana" w:hAnsi="Verdana" w:cs="Arial"/>
+          <w:sz w:val="24"/>
+          <w:szCs w:val="24"/>
+        </w:rPr>
+      </w:pPr>
+      <w:proofErr w:type="spellStart"/>
+      <w:r>
+        <w:rPr>
+          <w:rFonts w:ascii="Verdana" w:hAnsi="Verdana" w:cs="Arial"/>
+          <w:sz w:val="24"/>
+          <w:szCs w:val="24"/>
+        </w:rPr>
+        <w:t>Ex</w:t>
+      </w:r>
+      <w:proofErr w:type="spellEnd"/>
+      <w:r>
+        <w:rPr>
+          <w:rFonts w:ascii="Verdana" w:hAnsi="Verdana" w:cs="Arial"/>
+          <w:sz w:val="24"/>
+          <w:szCs w:val="24"/>
+        </w:rPr>
+        <w:t xml:space="preserve">: </w:t>
+      </w:r>
+      <w:proofErr w:type="spellStart"/>
+      <w:r>
+        <w:rPr>
+          <w:rFonts w:ascii="Verdana" w:hAnsi="Verdana" w:cs="Arial"/>
+          <w:sz w:val="24"/>
+          <w:szCs w:val="24"/>
+        </w:rPr>
+        <w:t>main</w:t>
+      </w:r>
+      <w:proofErr w:type="spellEnd"/>
+      <w:r>
+        <w:rPr>
+          <w:rFonts w:ascii="Verdana" w:hAnsi="Verdana" w:cs="Arial"/>
+          <w:sz w:val="24"/>
+          <w:szCs w:val="24"/>
+        </w:rPr>
+        <w:t xml:space="preserve"> = </w:t>
+      </w:r>
+      <w:proofErr w:type="spellStart"/>
+      <w:proofErr w:type="gramStart"/>
+      <w:r>
+        <w:rPr>
+          <w:rFonts w:ascii="Verdana" w:hAnsi="Verdana" w:cs="Arial"/>
+          <w:sz w:val="24"/>
+          <w:szCs w:val="24"/>
+        </w:rPr>
+        <w:t>function</w:t>
+      </w:r>
+      <w:proofErr w:type="spellEnd"/>
+      <w:r>
+        <w:rPr>
+          <w:rFonts w:ascii="Verdana" w:hAnsi="Verdana" w:cs="Arial"/>
+          <w:sz w:val="24"/>
+          <w:szCs w:val="24"/>
+        </w:rPr>
+        <w:t>(</w:t>
+      </w:r>
+      <w:proofErr w:type="gramEnd"/>
+      <w:r>
+        <w:rPr>
+          <w:rFonts w:ascii="Verdana" w:hAnsi="Verdana" w:cs="Arial"/>
+          <w:sz w:val="24"/>
+          <w:szCs w:val="24"/>
+        </w:rPr>
+        <w:t>) {</w:t>
+      </w:r>
+    </w:p>
+    <w:p>
+      <w:pPr>
+        <w:rPr>
+          <w:rFonts w:ascii="Verdana" w:hAnsi="Verdana" w:cs="Arial"/>
+          <w:sz w:val="24"/>
+          <w:szCs w:val="24"/>
+        </w:rPr>
+      </w:pPr>
+      <w:r>
+        <w:rPr>
+          <w:rFonts w:ascii="Verdana" w:hAnsi="Verdana" w:cs="Arial"/>
+          <w:sz w:val="24"/>
+          <w:szCs w:val="24"/>
+        </w:rPr>
+        <w:tab/>
+        <w:t>Console.log(código);</w:t>
+      </w:r>
+    </w:p>
+    <w:p>
+      <w:pPr>
+        <w:rPr>
+          <w:rFonts w:ascii="Verdana" w:hAnsi="Verdana" w:cs="Arial"/>
+          <w:sz w:val="24"/>
+          <w:szCs w:val="24"/>
+        </w:rPr>
+      </w:pPr>
+      <w:r>
+        <w:rPr>
+          <w:rFonts w:ascii="Verdana" w:hAnsi="Verdana" w:cs="Arial"/>
+          <w:sz w:val="24"/>
+          <w:szCs w:val="24"/>
+        </w:rPr>
+        <w:t>}</w:t>
+      </w:r>
+    </w:p>
+    <w:p>
+      <w:pPr>
+        <w:ind w:firstLine="708"/>
+        <w:rPr>
+          <w:rFonts w:ascii="Verdana" w:hAnsi="Verdana" w:cs="Arial"/>
+          <w:sz w:val="24"/>
+          <w:szCs w:val="24"/>
+        </w:rPr>
+      </w:pPr>
+      <w:r>
+        <w:rPr>
+          <w:rFonts w:ascii="Verdana" w:hAnsi="Verdana" w:cs="Arial"/>
+          <w:sz w:val="24"/>
+          <w:szCs w:val="24"/>
+        </w:rPr>
+        <w:t>No javascript as funções são como se fossem objetos.</w:t>
+      </w:r>
+    </w:p>
+    <w:p>
+      <w:pPr>
+        <w:ind w:firstLine="708"/>
+        <w:rPr>
+          <w:rFonts w:ascii="Verdana" w:hAnsi="Verdana" w:cs="Arial"/>
+          <w:sz w:val="24"/>
+          <w:szCs w:val="24"/>
+        </w:rPr>
+      </w:pPr>
+      <w:r>
+        <w:rPr>
+          <w:rFonts w:ascii="Verdana" w:hAnsi="Verdana" w:cs="Arial"/>
+          <w:sz w:val="24"/>
+          <w:szCs w:val="24"/>
+        </w:rPr>
+        <w:t>Eu posso passar qual função vai ser resolvida primeiro</w:t>
+      </w:r>
+      <w:r>
+        <w:rPr>
+          <w:rFonts w:ascii="Verdana" w:hAnsi="Verdana" w:cs="Arial"/>
+          <w:sz w:val="24"/>
+          <w:szCs w:val="24"/>
+        </w:rPr>
+        <w:t xml:space="preserve"> (função imediatamente invocada)</w:t>
+      </w:r>
+      <w:r>
+        <w:rPr>
+          <w:rFonts w:ascii="Verdana" w:hAnsi="Verdana" w:cs="Arial"/>
+          <w:sz w:val="24"/>
+          <w:szCs w:val="24"/>
+        </w:rPr>
+        <w:t xml:space="preserve"> usando os parênteses (função)</w:t>
+      </w:r>
+      <w:r>
+        <w:rPr>
+          <w:rFonts w:ascii="Verdana" w:hAnsi="Verdana" w:cs="Arial"/>
+          <w:sz w:val="24"/>
+          <w:szCs w:val="24"/>
+        </w:rPr>
+        <w:t xml:space="preserve"> entre a função</w:t>
+      </w:r>
+      <w:r>
+        <w:rPr>
+          <w:rFonts w:ascii="Verdana" w:hAnsi="Verdana" w:cs="Arial"/>
+          <w:sz w:val="24"/>
+          <w:szCs w:val="24"/>
+        </w:rPr>
+        <w:t xml:space="preserve"> como é feito nos cálculos matemáticos usando a precedência para dizer qual cálculo vai ser executado primeiro.</w:t>
+      </w:r>
+    </w:p>
+    <w:p>
+      <w:pPr>
+        <w:ind w:firstLine="708"/>
+        <w:rPr>
+          <w:rFonts w:ascii="Verdana" w:hAnsi="Verdana" w:cs="Arial"/>
+          <w:sz w:val="24"/>
+          <w:szCs w:val="24"/>
+        </w:rPr>
+      </w:pPr>
+      <w:r>
+        <w:rPr>
+          <w:rFonts w:ascii="Verdana" w:hAnsi="Verdana" w:cs="Arial"/>
+          <w:sz w:val="24"/>
+          <w:szCs w:val="24"/>
+        </w:rPr>
+        <w:t>Exemplo usando precedência:</w:t>
+      </w:r>
+    </w:p>
+    <w:p>
+      <w:pPr>
+        <w:ind w:firstLine="708"/>
+        <w:rPr>
+          <w:rFonts w:ascii="Verdana" w:hAnsi="Verdana" w:cs="Arial"/>
+          <w:sz w:val="24"/>
+          <w:szCs w:val="24"/>
+        </w:rPr>
+      </w:pPr>
+      <w:r>
+        <w:rPr>
+          <w:rFonts w:ascii="Verdana" w:hAnsi="Verdana" w:cs="Arial"/>
+          <w:sz w:val="24"/>
+          <w:szCs w:val="24"/>
+        </w:rPr>
+        <w:t>(</w:t>
+      </w:r>
+      <w:proofErr w:type="spellStart"/>
+      <w:r>
+        <w:rPr>
+          <w:rFonts w:ascii="Verdana" w:hAnsi="Verdana" w:cs="Arial"/>
+          <w:sz w:val="24"/>
+          <w:szCs w:val="24"/>
+        </w:rPr>
+        <w:t>function</w:t>
+      </w:r>
+      <w:proofErr w:type="spellEnd"/>
+      <w:r>
+        <w:rPr>
+          <w:rFonts w:ascii="Verdana" w:hAnsi="Verdana" w:cs="Arial"/>
+          <w:sz w:val="24"/>
+          <w:szCs w:val="24"/>
+        </w:rPr>
+        <w:t xml:space="preserve"> </w:t>
+      </w:r>
+      <w:proofErr w:type="spellStart"/>
+      <w:proofErr w:type="gramStart"/>
+      <w:r>
+        <w:rPr>
+          <w:rFonts w:ascii="Verdana" w:hAnsi="Verdana" w:cs="Arial"/>
+          <w:sz w:val="24"/>
+          <w:szCs w:val="24"/>
+        </w:rPr>
+        <w:t>main</w:t>
+      </w:r>
+      <w:proofErr w:type="spellEnd"/>
+      <w:r>
+        <w:rPr>
+          <w:rFonts w:ascii="Verdana" w:hAnsi="Verdana" w:cs="Arial"/>
+          <w:sz w:val="24"/>
+          <w:szCs w:val="24"/>
+        </w:rPr>
+        <w:t>(</w:t>
+      </w:r>
+      <w:proofErr w:type="gramEnd"/>
+      <w:r>
+        <w:rPr>
+          <w:rFonts w:ascii="Verdana" w:hAnsi="Verdana" w:cs="Arial"/>
+          <w:sz w:val="24"/>
+          <w:szCs w:val="24"/>
+        </w:rPr>
+        <w:t>) {</w:t>
+      </w:r>
+    </w:p>
+    <w:p>
+      <w:pPr>
+        <w:ind w:firstLine="708"/>
+        <w:rPr>
+          <w:rFonts w:ascii="Verdana" w:hAnsi="Verdana" w:cs="Arial"/>
+          <w:sz w:val="24"/>
+          <w:szCs w:val="24"/>
+        </w:rPr>
+      </w:pPr>
+      <w:r>
+        <w:rPr>
+          <w:rFonts w:ascii="Verdana" w:hAnsi="Verdana" w:cs="Arial"/>
+          <w:sz w:val="24"/>
+          <w:szCs w:val="24"/>
+        </w:rPr>
+        <w:tab/>
+        <w:t>Console.log(código);</w:t>
+      </w:r>
+    </w:p>
+    <w:p>
+      <w:pPr>
+        <w:ind w:firstLine="708"/>
+        <w:rPr>
+          <w:rFonts w:ascii="Verdana" w:hAnsi="Verdana" w:cs="Arial"/>
+          <w:sz w:val="24"/>
+          <w:szCs w:val="24"/>
+        </w:rPr>
+      </w:pPr>
+      <w:r>
+        <w:rPr>
+          <w:rFonts w:ascii="Verdana" w:hAnsi="Verdana" w:cs="Arial"/>
+          <w:sz w:val="24"/>
+          <w:szCs w:val="24"/>
+        </w:rPr>
+        <w:t>})();</w:t>
       </w:r>
     </w:p>
     <w:sectPr>
@@ -2299,10 +2958,10 @@
   <a:themeElements>
     <a:clrScheme name="Office">
       <a:dk1>
-        <a:sysClr val="windowText" lastClr="CDD2DC"/>
+        <a:sysClr val="windowText" lastClr="000000"/>
       </a:dk1>
       <a:lt1>
-        <a:sysClr val="window" lastClr="161A21"/>
+        <a:sysClr val="window" lastClr="FFFFFF"/>
       </a:lt1>
       <a:dk2>
         <a:srgbClr val="44546A"/>

</xml_diff>

<commit_message>
desafios 7 e 8
</commit_message>
<xml_diff>
--- a/Anotacoes_modulo_1.docx
+++ b/Anotacoes_modulo_1.docx
@@ -113,25 +113,7 @@
           <w:sz w:val="24"/>
           <w:szCs w:val="24"/>
         </w:rPr>
-        <w:t xml:space="preserve">CTRL + </w:t>
-      </w:r>
-      <w:proofErr w:type="gramStart"/>
-      <w:r>
-        <w:rPr>
-          <w:rFonts w:ascii="Verdana" w:hAnsi="Verdana" w:cs="Arial"/>
-          <w:sz w:val="24"/>
-          <w:szCs w:val="24"/>
-        </w:rPr>
-        <w:t>‘ para</w:t>
-      </w:r>
-      <w:proofErr w:type="gramEnd"/>
-      <w:r>
-        <w:rPr>
-          <w:rFonts w:ascii="Verdana" w:hAnsi="Verdana" w:cs="Arial"/>
-          <w:sz w:val="24"/>
-          <w:szCs w:val="24"/>
-        </w:rPr>
-        <w:t xml:space="preserve"> abrir o terminal</w:t>
+        <w:t>CTRL + ‘ para abrir o terminal</w:t>
       </w:r>
     </w:p>
     <w:p>
@@ -149,25 +131,7 @@
           <w:sz w:val="24"/>
           <w:szCs w:val="24"/>
         </w:rPr>
-        <w:t>Para imprimir algo no terminal eu uso console que é a interface para acessar o terminal e o .</w:t>
-      </w:r>
-      <w:proofErr w:type="gramStart"/>
-      <w:r>
-        <w:rPr>
-          <w:rFonts w:ascii="Verdana" w:hAnsi="Verdana" w:cs="Arial"/>
-          <w:sz w:val="24"/>
-          <w:szCs w:val="24"/>
-        </w:rPr>
-        <w:t>log(</w:t>
-      </w:r>
-      <w:proofErr w:type="gramEnd"/>
-      <w:r>
-        <w:rPr>
-          <w:rFonts w:ascii="Verdana" w:hAnsi="Verdana" w:cs="Arial"/>
-          <w:sz w:val="24"/>
-          <w:szCs w:val="24"/>
-        </w:rPr>
-        <w:t>‘’); que quer dizer imprima</w:t>
+        <w:t>Para imprimir algo no terminal eu uso console que é a interface para acessar o terminal e o .log(‘’); que quer dizer imprima</w:t>
       </w:r>
       <w:r>
         <w:rPr>
@@ -400,16 +364,7 @@
           <w:sz w:val="24"/>
           <w:szCs w:val="24"/>
         </w:rPr>
-        <w:t xml:space="preserve">Para casas decimais com 2 unidade eu chamo a </w:t>
-      </w:r>
-      <w:proofErr w:type="gramStart"/>
-      <w:r>
-        <w:rPr>
-          <w:rFonts w:ascii="Verdana" w:hAnsi="Verdana" w:cs="Arial"/>
-          <w:sz w:val="24"/>
-          <w:szCs w:val="24"/>
-        </w:rPr>
-        <w:t>função .</w:t>
+        <w:t>Para casas decimais com 2 unidade eu chamo a função .</w:t>
       </w:r>
       <w:proofErr w:type="spellStart"/>
       <w:r>
@@ -421,7 +376,6 @@
         <w:t>toFixed</w:t>
       </w:r>
       <w:proofErr w:type="spellEnd"/>
-      <w:proofErr w:type="gramEnd"/>
       <w:r>
         <w:rPr>
           <w:rFonts w:ascii="Verdana" w:hAnsi="Verdana" w:cs="Arial"/>
@@ -1057,23 +1011,13 @@
           <w:szCs w:val="24"/>
         </w:rPr>
       </w:pPr>
-      <w:proofErr w:type="gramStart"/>
-      <w:r>
-        <w:rPr>
-          <w:rFonts w:ascii="Verdana" w:hAnsi="Verdana" w:cs="Arial"/>
-          <w:sz w:val="24"/>
-          <w:szCs w:val="24"/>
-        </w:rPr>
-        <w:t>Media</w:t>
-      </w:r>
-      <w:proofErr w:type="gramEnd"/>
-      <w:r>
-        <w:rPr>
-          <w:rFonts w:ascii="Verdana" w:hAnsi="Verdana" w:cs="Arial"/>
-          <w:sz w:val="24"/>
-          <w:szCs w:val="24"/>
-        </w:rPr>
-        <w:t xml:space="preserve"> = (nota1 + nota2 + nota3) /</w:t>
+      <w:r>
+        <w:rPr>
+          <w:rFonts w:ascii="Verdana" w:hAnsi="Verdana" w:cs="Arial"/>
+          <w:sz w:val="24"/>
+          <w:szCs w:val="24"/>
+        </w:rPr>
+        <w:t>Media = (nota1 + nota2 + nota3) /</w:t>
       </w:r>
       <w:r>
         <w:rPr>
@@ -1131,95 +1075,41 @@
           <w:sz w:val="24"/>
           <w:szCs w:val="24"/>
         </w:rPr>
-        <w:t xml:space="preserve">1 – </w:t>
-      </w:r>
-      <w:proofErr w:type="gramStart"/>
-      <w:r>
-        <w:rPr>
-          <w:rFonts w:ascii="Verdana" w:hAnsi="Verdana" w:cs="Arial"/>
-          <w:sz w:val="24"/>
-          <w:szCs w:val="24"/>
-        </w:rPr>
-        <w:t>Media</w:t>
-      </w:r>
-      <w:proofErr w:type="gramEnd"/>
-      <w:r>
-        <w:rPr>
-          <w:rFonts w:ascii="Verdana" w:hAnsi="Verdana" w:cs="Arial"/>
-          <w:sz w:val="24"/>
-          <w:szCs w:val="24"/>
-        </w:rPr>
-        <w:t xml:space="preserve"> menor que 5 reprovado;</w:t>
-      </w:r>
-    </w:p>
-    <w:p>
-      <w:pPr>
-        <w:rPr>
-          <w:rFonts w:ascii="Verdana" w:hAnsi="Verdana" w:cs="Arial"/>
-          <w:sz w:val="24"/>
-          <w:szCs w:val="24"/>
-        </w:rPr>
-      </w:pPr>
-      <w:r>
-        <w:rPr>
-          <w:rFonts w:ascii="Verdana" w:hAnsi="Verdana" w:cs="Arial"/>
-          <w:sz w:val="24"/>
-          <w:szCs w:val="24"/>
-        </w:rPr>
-        <w:t xml:space="preserve">2 – </w:t>
-      </w:r>
-      <w:proofErr w:type="gramStart"/>
-      <w:r>
-        <w:rPr>
-          <w:rFonts w:ascii="Verdana" w:hAnsi="Verdana" w:cs="Arial"/>
-          <w:sz w:val="24"/>
-          <w:szCs w:val="24"/>
-        </w:rPr>
-        <w:t>media</w:t>
-      </w:r>
-      <w:proofErr w:type="gramEnd"/>
-      <w:r>
-        <w:rPr>
-          <w:rFonts w:ascii="Verdana" w:hAnsi="Verdana" w:cs="Arial"/>
-          <w:sz w:val="24"/>
-          <w:szCs w:val="24"/>
-        </w:rPr>
-        <w:t xml:space="preserve"> entre 5 e 7 recuperação;</w:t>
-      </w:r>
-    </w:p>
-    <w:p>
-      <w:pPr>
-        <w:rPr>
-          <w:rFonts w:ascii="Verdana" w:hAnsi="Verdana" w:cs="Arial"/>
-          <w:sz w:val="24"/>
-          <w:szCs w:val="24"/>
-        </w:rPr>
-      </w:pPr>
-      <w:r>
-        <w:rPr>
-          <w:rFonts w:ascii="Verdana" w:hAnsi="Verdana" w:cs="Arial"/>
-          <w:sz w:val="24"/>
-          <w:szCs w:val="24"/>
-        </w:rPr>
-        <w:t xml:space="preserve">3 – </w:t>
-      </w:r>
-      <w:proofErr w:type="gramStart"/>
-      <w:r>
-        <w:rPr>
-          <w:rFonts w:ascii="Verdana" w:hAnsi="Verdana" w:cs="Arial"/>
-          <w:sz w:val="24"/>
-          <w:szCs w:val="24"/>
-        </w:rPr>
-        <w:t>media</w:t>
-      </w:r>
-      <w:proofErr w:type="gramEnd"/>
-      <w:r>
-        <w:rPr>
-          <w:rFonts w:ascii="Verdana" w:hAnsi="Verdana" w:cs="Arial"/>
-          <w:sz w:val="24"/>
-          <w:szCs w:val="24"/>
-        </w:rPr>
-        <w:t xml:space="preserve"> acima de 7, passou de semestre.</w:t>
+        <w:t>1 – Media menor que 5 reprovado;</w:t>
+      </w:r>
+    </w:p>
+    <w:p>
+      <w:pPr>
+        <w:rPr>
+          <w:rFonts w:ascii="Verdana" w:hAnsi="Verdana" w:cs="Arial"/>
+          <w:sz w:val="24"/>
+          <w:szCs w:val="24"/>
+        </w:rPr>
+      </w:pPr>
+      <w:r>
+        <w:rPr>
+          <w:rFonts w:ascii="Verdana" w:hAnsi="Verdana" w:cs="Arial"/>
+          <w:sz w:val="24"/>
+          <w:szCs w:val="24"/>
+        </w:rPr>
+        <w:t>2 – media entre 5 e 7 recuperação;</w:t>
+      </w:r>
+    </w:p>
+    <w:p>
+      <w:pPr>
+        <w:rPr>
+          <w:rFonts w:ascii="Verdana" w:hAnsi="Verdana" w:cs="Arial"/>
+          <w:sz w:val="24"/>
+          <w:szCs w:val="24"/>
+        </w:rPr>
+      </w:pPr>
+      <w:r>
+        <w:rPr>
+          <w:rFonts w:ascii="Verdana" w:hAnsi="Verdana" w:cs="Arial"/>
+          <w:sz w:val="24"/>
+          <w:szCs w:val="24"/>
+        </w:rPr>
+        <w:t>3 – media acima de 7, passou de semestre.</w:t>
       </w:r>
     </w:p>
     <w:p>
@@ -1412,60 +1302,24 @@
           <w:sz w:val="24"/>
           <w:szCs w:val="24"/>
         </w:rPr>
-        <w:t xml:space="preserve"> - Abaixo de 18.5 abaixo </w:t>
-      </w:r>
-      <w:proofErr w:type="gramStart"/>
-      <w:r>
-        <w:rPr>
-          <w:rFonts w:ascii="Verdana" w:hAnsi="Verdana" w:cs="Arial"/>
-          <w:sz w:val="24"/>
-          <w:szCs w:val="24"/>
-        </w:rPr>
-        <w:t>d</w:t>
-      </w:r>
-      <w:proofErr w:type="gramEnd"/>
-      <w:r>
-        <w:rPr>
-          <w:rFonts w:ascii="Verdana" w:hAnsi="Verdana" w:cs="Arial"/>
-          <w:sz w:val="24"/>
-          <w:szCs w:val="24"/>
-        </w:rPr>
-        <w:t xml:space="preserve"> peso;</w:t>
-      </w:r>
-    </w:p>
-    <w:p>
-      <w:pPr>
-        <w:rPr>
-          <w:rFonts w:ascii="Verdana" w:hAnsi="Verdana" w:cs="Arial"/>
-          <w:sz w:val="24"/>
-          <w:szCs w:val="24"/>
-        </w:rPr>
-      </w:pPr>
-      <w:r>
-        <w:rPr>
-          <w:rFonts w:ascii="Verdana" w:hAnsi="Verdana" w:cs="Arial"/>
-          <w:sz w:val="24"/>
-          <w:szCs w:val="24"/>
-        </w:rPr>
-        <w:t xml:space="preserve"> - Entre 18.5 e </w:t>
-      </w:r>
-      <w:proofErr w:type="gramStart"/>
-      <w:r>
-        <w:rPr>
-          <w:rFonts w:ascii="Verdana" w:hAnsi="Verdana" w:cs="Arial"/>
-          <w:sz w:val="24"/>
-          <w:szCs w:val="24"/>
-        </w:rPr>
-        <w:t>25 peso</w:t>
-      </w:r>
-      <w:proofErr w:type="gramEnd"/>
-      <w:r>
-        <w:rPr>
-          <w:rFonts w:ascii="Verdana" w:hAnsi="Verdana" w:cs="Arial"/>
-          <w:sz w:val="24"/>
-          <w:szCs w:val="24"/>
-        </w:rPr>
-        <w:t xml:space="preserve"> normal;</w:t>
+        <w:t xml:space="preserve"> - Abaixo de 18.5 abaixo d peso;</w:t>
+      </w:r>
+    </w:p>
+    <w:p>
+      <w:pPr>
+        <w:rPr>
+          <w:rFonts w:ascii="Verdana" w:hAnsi="Verdana" w:cs="Arial"/>
+          <w:sz w:val="24"/>
+          <w:szCs w:val="24"/>
+        </w:rPr>
+      </w:pPr>
+      <w:r>
+        <w:rPr>
+          <w:rFonts w:ascii="Verdana" w:hAnsi="Verdana" w:cs="Arial"/>
+          <w:sz w:val="24"/>
+          <w:szCs w:val="24"/>
+        </w:rPr>
+        <w:t xml:space="preserve"> - Entre 18.5 e 25 peso normal;</w:t>
       </w:r>
     </w:p>
     <w:p>
@@ -1581,7 +1435,6 @@
         <w:t xml:space="preserve">Utilize os códigos da tabela a seguir para ler qual condição de pagamento escolhida e efetuar o </w:t>
       </w:r>
       <w:proofErr w:type="spellStart"/>
-      <w:proofErr w:type="gramStart"/>
       <w:r>
         <w:rPr>
           <w:rFonts w:ascii="Verdana" w:hAnsi="Verdana" w:cs="Arial"/>
@@ -1591,7 +1444,6 @@
         <w:t>calculo</w:t>
       </w:r>
       <w:proofErr w:type="spellEnd"/>
-      <w:proofErr w:type="gramEnd"/>
       <w:r>
         <w:rPr>
           <w:rFonts w:ascii="Verdana" w:hAnsi="Verdana" w:cs="Arial"/>
@@ -1641,25 +1493,7 @@
           <w:sz w:val="24"/>
           <w:szCs w:val="24"/>
         </w:rPr>
-        <w:t xml:space="preserve">À vista </w:t>
-      </w:r>
-      <w:proofErr w:type="gramStart"/>
-      <w:r>
-        <w:rPr>
-          <w:rFonts w:ascii="Verdana" w:hAnsi="Verdana" w:cs="Arial"/>
-          <w:sz w:val="24"/>
-          <w:szCs w:val="24"/>
-        </w:rPr>
-        <w:t>debito</w:t>
-      </w:r>
-      <w:proofErr w:type="gramEnd"/>
-      <w:r>
-        <w:rPr>
-          <w:rFonts w:ascii="Verdana" w:hAnsi="Verdana" w:cs="Arial"/>
-          <w:sz w:val="24"/>
-          <w:szCs w:val="24"/>
-        </w:rPr>
-        <w:t>, recebe 10% de desconto;</w:t>
+        <w:t>À vista debito, recebe 10% de desconto;</w:t>
       </w:r>
     </w:p>
     <w:p>
@@ -1959,25 +1793,7 @@
           <w:sz w:val="24"/>
           <w:szCs w:val="24"/>
         </w:rPr>
-        <w:t xml:space="preserve"> </w:t>
-      </w:r>
-      <w:proofErr w:type="gramStart"/>
-      <w:r>
-        <w:rPr>
-          <w:rFonts w:ascii="Verdana" w:hAnsi="Verdana" w:cs="Arial"/>
-          <w:sz w:val="24"/>
-          <w:szCs w:val="24"/>
-        </w:rPr>
-        <w:t>carro(</w:t>
-      </w:r>
-      <w:proofErr w:type="gramEnd"/>
-      <w:r>
-        <w:rPr>
-          <w:rFonts w:ascii="Verdana" w:hAnsi="Verdana" w:cs="Arial"/>
-          <w:sz w:val="24"/>
-          <w:szCs w:val="24"/>
-        </w:rPr>
-        <w:t>){</w:t>
+        <w:t xml:space="preserve"> carro(){</w:t>
       </w:r>
     </w:p>
     <w:p>
@@ -2037,25 +1853,7 @@
           <w:sz w:val="24"/>
           <w:szCs w:val="24"/>
         </w:rPr>
-        <w:t xml:space="preserve">Formar de chamar uma função: </w:t>
-      </w:r>
-      <w:proofErr w:type="gramStart"/>
-      <w:r>
-        <w:rPr>
-          <w:rFonts w:ascii="Verdana" w:hAnsi="Verdana" w:cs="Arial"/>
-          <w:sz w:val="24"/>
-          <w:szCs w:val="24"/>
-        </w:rPr>
-        <w:t>carro(</w:t>
-      </w:r>
-      <w:proofErr w:type="gramEnd"/>
-      <w:r>
-        <w:rPr>
-          <w:rFonts w:ascii="Verdana" w:hAnsi="Verdana" w:cs="Arial"/>
-          <w:sz w:val="24"/>
-          <w:szCs w:val="24"/>
-        </w:rPr>
-        <w:t>);</w:t>
+        <w:t>Formar de chamar uma função: carro();</w:t>
       </w:r>
     </w:p>
     <w:p>
@@ -2156,7 +1954,6 @@
         <w:t xml:space="preserve"> = </w:t>
       </w:r>
       <w:proofErr w:type="spellStart"/>
-      <w:proofErr w:type="gramStart"/>
       <w:r>
         <w:rPr>
           <w:rFonts w:ascii="Verdana" w:hAnsi="Verdana" w:cs="Arial"/>
@@ -2172,16 +1969,7 @@
           <w:sz w:val="24"/>
           <w:szCs w:val="24"/>
         </w:rPr>
-        <w:t>(</w:t>
-      </w:r>
-      <w:proofErr w:type="gramEnd"/>
-      <w:r>
-        <w:rPr>
-          <w:rFonts w:ascii="Verdana" w:hAnsi="Verdana" w:cs="Arial"/>
-          <w:sz w:val="24"/>
-          <w:szCs w:val="24"/>
-        </w:rPr>
-        <w:t>) {</w:t>
+        <w:t>() {</w:t>
       </w:r>
     </w:p>
     <w:p>
@@ -2341,7 +2129,6 @@
         <w:t xml:space="preserve"> </w:t>
       </w:r>
       <w:proofErr w:type="spellStart"/>
-      <w:proofErr w:type="gramStart"/>
       <w:r>
         <w:rPr>
           <w:rFonts w:ascii="Verdana" w:hAnsi="Verdana" w:cs="Arial"/>
@@ -2357,16 +2144,7 @@
           <w:sz w:val="24"/>
           <w:szCs w:val="24"/>
         </w:rPr>
-        <w:t>(</w:t>
-      </w:r>
-      <w:proofErr w:type="gramEnd"/>
-      <w:r>
-        <w:rPr>
-          <w:rFonts w:ascii="Verdana" w:hAnsi="Verdana" w:cs="Arial"/>
-          <w:sz w:val="24"/>
-          <w:szCs w:val="24"/>
-        </w:rPr>
-        <w:t>) {</w:t>
+        <w:t>() {</w:t>
       </w:r>
     </w:p>
     <w:p>
@@ -2404,6 +2182,886 @@
           <w:szCs w:val="24"/>
         </w:rPr>
         <w:t>})();</w:t>
+      </w:r>
+    </w:p>
+    <w:p>
+      <w:pPr>
+        <w:rPr>
+          <w:rFonts w:ascii="Verdana" w:hAnsi="Verdana" w:cs="Arial"/>
+          <w:sz w:val="24"/>
+          <w:szCs w:val="24"/>
+        </w:rPr>
+      </w:pPr>
+    </w:p>
+    <w:p>
+      <w:pPr>
+        <w:rPr>
+          <w:rFonts w:ascii="Verdana" w:hAnsi="Verdana" w:cs="Arial"/>
+          <w:b/>
+          <w:bCs/>
+          <w:sz w:val="24"/>
+          <w:szCs w:val="24"/>
+        </w:rPr>
+      </w:pPr>
+      <w:r>
+        <w:rPr>
+          <w:rFonts w:ascii="Verdana" w:hAnsi="Verdana" w:cs="Arial"/>
+          <w:b/>
+          <w:bCs/>
+          <w:sz w:val="24"/>
+          <w:szCs w:val="24"/>
+        </w:rPr>
+        <w:t>Aula – Criando objetos e classes em javascript</w:t>
+      </w:r>
+    </w:p>
+    <w:p>
+      <w:pPr>
+        <w:rPr>
+          <w:rFonts w:ascii="Verdana" w:hAnsi="Verdana" w:cs="Arial"/>
+          <w:sz w:val="24"/>
+          <w:szCs w:val="24"/>
+        </w:rPr>
+      </w:pPr>
+    </w:p>
+    <w:p>
+      <w:pPr>
+        <w:rPr>
+          <w:rFonts w:ascii="Verdana" w:hAnsi="Verdana" w:cs="Arial"/>
+          <w:b/>
+          <w:bCs/>
+          <w:sz w:val="24"/>
+          <w:szCs w:val="24"/>
+        </w:rPr>
+      </w:pPr>
+      <w:r>
+        <w:rPr>
+          <w:rFonts w:ascii="Verdana" w:hAnsi="Verdana" w:cs="Arial"/>
+          <w:b/>
+          <w:bCs/>
+          <w:sz w:val="24"/>
+          <w:szCs w:val="24"/>
+        </w:rPr>
+        <w:t>Entendendo os objetos e classes</w:t>
+      </w:r>
+    </w:p>
+    <w:p>
+      <w:pPr>
+        <w:rPr>
+          <w:rFonts w:ascii="Verdana" w:hAnsi="Verdana" w:cs="Arial"/>
+          <w:b/>
+          <w:bCs/>
+          <w:sz w:val="24"/>
+          <w:szCs w:val="24"/>
+        </w:rPr>
+      </w:pPr>
+    </w:p>
+    <w:p>
+      <w:pPr>
+        <w:rPr>
+          <w:rFonts w:ascii="Verdana" w:hAnsi="Verdana" w:cs="Arial"/>
+          <w:sz w:val="24"/>
+          <w:szCs w:val="24"/>
+        </w:rPr>
+      </w:pPr>
+      <w:r>
+        <w:rPr>
+          <w:rFonts w:ascii="Verdana" w:hAnsi="Verdana" w:cs="Arial"/>
+          <w:sz w:val="24"/>
+          <w:szCs w:val="24"/>
+        </w:rPr>
+        <w:t>Para atribuir um objeto eu uso os colchetes {} passando o valor do objeto.</w:t>
+      </w:r>
+    </w:p>
+    <w:p>
+      <w:pPr>
+        <w:rPr>
+          <w:rFonts w:ascii="Verdana" w:hAnsi="Verdana" w:cs="Arial"/>
+          <w:sz w:val="24"/>
+          <w:szCs w:val="24"/>
+        </w:rPr>
+      </w:pPr>
+      <w:proofErr w:type="spellStart"/>
+      <w:r>
+        <w:rPr>
+          <w:rFonts w:ascii="Verdana" w:hAnsi="Verdana" w:cs="Arial"/>
+          <w:sz w:val="24"/>
+          <w:szCs w:val="24"/>
+        </w:rPr>
+        <w:t>Ex</w:t>
+      </w:r>
+      <w:proofErr w:type="spellEnd"/>
+      <w:r>
+        <w:rPr>
+          <w:rFonts w:ascii="Verdana" w:hAnsi="Verdana" w:cs="Arial"/>
+          <w:sz w:val="24"/>
+          <w:szCs w:val="24"/>
+        </w:rPr>
+        <w:t xml:space="preserve">: </w:t>
+      </w:r>
+      <w:proofErr w:type="spellStart"/>
+      <w:r>
+        <w:rPr>
+          <w:rFonts w:ascii="Verdana" w:hAnsi="Verdana" w:cs="Arial"/>
+          <w:sz w:val="24"/>
+          <w:szCs w:val="24"/>
+        </w:rPr>
+        <w:t>let</w:t>
+      </w:r>
+      <w:proofErr w:type="spellEnd"/>
+      <w:r>
+        <w:rPr>
+          <w:rFonts w:ascii="Verdana" w:hAnsi="Verdana" w:cs="Arial"/>
+          <w:sz w:val="24"/>
+          <w:szCs w:val="24"/>
+        </w:rPr>
+        <w:t xml:space="preserve"> </w:t>
+      </w:r>
+      <w:r>
+        <w:rPr>
+          <w:rFonts w:ascii="Verdana" w:hAnsi="Verdana" w:cs="Arial"/>
+          <w:sz w:val="24"/>
+          <w:szCs w:val="24"/>
+        </w:rPr>
+        <w:t>variável = {</w:t>
+      </w:r>
+    </w:p>
+    <w:p>
+      <w:pPr>
+        <w:rPr>
+          <w:rFonts w:ascii="Verdana" w:hAnsi="Verdana" w:cs="Arial"/>
+          <w:sz w:val="24"/>
+          <w:szCs w:val="24"/>
+        </w:rPr>
+      </w:pPr>
+      <w:r>
+        <w:rPr>
+          <w:rFonts w:ascii="Verdana" w:hAnsi="Verdana" w:cs="Arial"/>
+          <w:sz w:val="24"/>
+          <w:szCs w:val="24"/>
+        </w:rPr>
+        <w:tab/>
+        <w:t>nome: ‘Fabio Oliveira’,</w:t>
+      </w:r>
+    </w:p>
+    <w:p>
+      <w:pPr>
+        <w:rPr>
+          <w:rFonts w:ascii="Verdana" w:hAnsi="Verdana" w:cs="Arial"/>
+          <w:sz w:val="24"/>
+          <w:szCs w:val="24"/>
+        </w:rPr>
+      </w:pPr>
+      <w:r>
+        <w:rPr>
+          <w:rFonts w:ascii="Verdana" w:hAnsi="Verdana" w:cs="Arial"/>
+          <w:sz w:val="24"/>
+          <w:szCs w:val="24"/>
+        </w:rPr>
+        <w:tab/>
+        <w:t>idade: 30</w:t>
+      </w:r>
+    </w:p>
+    <w:p>
+      <w:pPr>
+        <w:rPr>
+          <w:rFonts w:ascii="Verdana" w:hAnsi="Verdana" w:cs="Arial"/>
+          <w:sz w:val="24"/>
+          <w:szCs w:val="24"/>
+        </w:rPr>
+      </w:pPr>
+      <w:r>
+        <w:rPr>
+          <w:rFonts w:ascii="Verdana" w:hAnsi="Verdana" w:cs="Arial"/>
+          <w:sz w:val="24"/>
+          <w:szCs w:val="24"/>
+        </w:rPr>
+        <w:t>};</w:t>
+      </w:r>
+    </w:p>
+    <w:p>
+      <w:pPr>
+        <w:ind w:firstLine="708"/>
+        <w:rPr>
+          <w:rFonts w:ascii="Verdana" w:hAnsi="Verdana" w:cs="Arial"/>
+          <w:sz w:val="24"/>
+          <w:szCs w:val="24"/>
+        </w:rPr>
+      </w:pPr>
+      <w:r>
+        <w:rPr>
+          <w:rFonts w:ascii="Verdana" w:hAnsi="Verdana" w:cs="Arial"/>
+          <w:sz w:val="24"/>
+          <w:szCs w:val="24"/>
+        </w:rPr>
+        <w:t>Um objeto é uma coleção de valores. Ele agrupa valores</w:t>
+      </w:r>
+      <w:r>
+        <w:rPr>
+          <w:rFonts w:ascii="Verdana" w:hAnsi="Verdana" w:cs="Arial"/>
+          <w:sz w:val="24"/>
+          <w:szCs w:val="24"/>
+        </w:rPr>
+        <w:t xml:space="preserve"> e funciona com chave</w:t>
+      </w:r>
+      <w:r>
+        <w:rPr>
+          <w:rFonts w:ascii="Verdana" w:hAnsi="Verdana" w:cs="Arial"/>
+          <w:sz w:val="24"/>
+          <w:szCs w:val="24"/>
+        </w:rPr>
+        <w:t>/</w:t>
+      </w:r>
+      <w:r>
+        <w:rPr>
+          <w:rFonts w:ascii="Verdana" w:hAnsi="Verdana" w:cs="Arial"/>
+          <w:sz w:val="24"/>
+          <w:szCs w:val="24"/>
+        </w:rPr>
+        <w:t>valores.</w:t>
+      </w:r>
+    </w:p>
+    <w:p>
+      <w:pPr>
+        <w:rPr>
+          <w:rFonts w:ascii="Verdana" w:hAnsi="Verdana" w:cs="Arial"/>
+          <w:sz w:val="24"/>
+          <w:szCs w:val="24"/>
+        </w:rPr>
+      </w:pPr>
+      <w:r>
+        <w:rPr>
+          <w:rFonts w:ascii="Verdana" w:hAnsi="Verdana" w:cs="Arial"/>
+          <w:sz w:val="24"/>
+          <w:szCs w:val="24"/>
+        </w:rPr>
+        <w:t>EX: nome: ‘Fabio Oliveira’ que é chave/valor.</w:t>
+      </w:r>
+    </w:p>
+    <w:p>
+      <w:pPr>
+        <w:ind w:firstLine="708"/>
+        <w:rPr>
+          <w:rFonts w:ascii="Verdana" w:hAnsi="Verdana" w:cs="Arial"/>
+          <w:sz w:val="24"/>
+          <w:szCs w:val="24"/>
+        </w:rPr>
+      </w:pPr>
+      <w:r>
+        <w:rPr>
+          <w:rFonts w:ascii="Verdana" w:hAnsi="Verdana" w:cs="Arial"/>
+          <w:sz w:val="24"/>
+          <w:szCs w:val="24"/>
+        </w:rPr>
+        <w:t>E para imprimir eu uso o console.log(</w:t>
+      </w:r>
+      <w:proofErr w:type="spellStart"/>
+      <w:r>
+        <w:rPr>
+          <w:rFonts w:ascii="Verdana" w:hAnsi="Verdana" w:cs="Arial"/>
+          <w:sz w:val="24"/>
+          <w:szCs w:val="24"/>
+        </w:rPr>
+        <w:t>variável</w:t>
+      </w:r>
+      <w:r>
+        <w:rPr>
+          <w:rFonts w:ascii="Verdana" w:hAnsi="Verdana" w:cs="Arial"/>
+          <w:sz w:val="24"/>
+          <w:szCs w:val="24"/>
+        </w:rPr>
+        <w:t>.</w:t>
+      </w:r>
+      <w:r>
+        <w:rPr>
+          <w:rFonts w:ascii="Verdana" w:hAnsi="Verdana" w:cs="Arial"/>
+          <w:sz w:val="24"/>
+          <w:szCs w:val="24"/>
+        </w:rPr>
+        <w:t>chave</w:t>
+      </w:r>
+      <w:proofErr w:type="spellEnd"/>
+      <w:r>
+        <w:rPr>
+          <w:rFonts w:ascii="Verdana" w:hAnsi="Verdana" w:cs="Arial"/>
+          <w:sz w:val="24"/>
+          <w:szCs w:val="24"/>
+        </w:rPr>
+        <w:t>)</w:t>
+      </w:r>
+      <w:r>
+        <w:rPr>
+          <w:rFonts w:ascii="Verdana" w:hAnsi="Verdana" w:cs="Arial"/>
+          <w:sz w:val="24"/>
+          <w:szCs w:val="24"/>
+        </w:rPr>
+        <w:t>;</w:t>
+      </w:r>
+      <w:r>
+        <w:rPr>
+          <w:rFonts w:ascii="Verdana" w:hAnsi="Verdana" w:cs="Arial"/>
+          <w:sz w:val="24"/>
+          <w:szCs w:val="24"/>
+        </w:rPr>
+        <w:t>.</w:t>
+      </w:r>
+    </w:p>
+    <w:p>
+      <w:pPr>
+        <w:ind w:firstLine="708"/>
+        <w:rPr>
+          <w:rFonts w:ascii="Verdana" w:hAnsi="Verdana" w:cs="Arial"/>
+          <w:sz w:val="24"/>
+          <w:szCs w:val="24"/>
+        </w:rPr>
+      </w:pPr>
+      <w:r>
+        <w:rPr>
+          <w:rFonts w:ascii="Verdana" w:hAnsi="Verdana" w:cs="Arial"/>
+          <w:sz w:val="24"/>
+          <w:szCs w:val="24"/>
+        </w:rPr>
+        <w:t xml:space="preserve">Eu posso fazer incrementações ao objeto passando o nome do </w:t>
+      </w:r>
+      <w:proofErr w:type="spellStart"/>
+      <w:r>
+        <w:rPr>
+          <w:rFonts w:ascii="Verdana" w:hAnsi="Verdana" w:cs="Arial"/>
+          <w:sz w:val="24"/>
+          <w:szCs w:val="24"/>
+        </w:rPr>
+        <w:t>objeto.nome</w:t>
+      </w:r>
+      <w:proofErr w:type="spellEnd"/>
+      <w:r>
+        <w:rPr>
+          <w:rFonts w:ascii="Verdana" w:hAnsi="Verdana" w:cs="Arial"/>
+          <w:sz w:val="24"/>
+          <w:szCs w:val="24"/>
+        </w:rPr>
+        <w:t xml:space="preserve"> do incremento recebendo o incremento.</w:t>
+      </w:r>
+    </w:p>
+    <w:p>
+      <w:pPr>
+        <w:rPr>
+          <w:rFonts w:ascii="Verdana" w:hAnsi="Verdana" w:cs="Arial"/>
+          <w:sz w:val="24"/>
+          <w:szCs w:val="24"/>
+        </w:rPr>
+      </w:pPr>
+      <w:proofErr w:type="spellStart"/>
+      <w:r>
+        <w:rPr>
+          <w:rFonts w:ascii="Verdana" w:hAnsi="Verdana" w:cs="Arial"/>
+          <w:sz w:val="24"/>
+          <w:szCs w:val="24"/>
+        </w:rPr>
+        <w:t>Ex</w:t>
+      </w:r>
+      <w:proofErr w:type="spellEnd"/>
+      <w:r>
+        <w:rPr>
+          <w:rFonts w:ascii="Verdana" w:hAnsi="Verdana" w:cs="Arial"/>
+          <w:sz w:val="24"/>
+          <w:szCs w:val="24"/>
+        </w:rPr>
+        <w:t xml:space="preserve">: </w:t>
+      </w:r>
+      <w:proofErr w:type="spellStart"/>
+      <w:r>
+        <w:rPr>
+          <w:rFonts w:ascii="Verdana" w:hAnsi="Verdana" w:cs="Arial"/>
+          <w:sz w:val="24"/>
+          <w:szCs w:val="24"/>
+        </w:rPr>
+        <w:t>pessoa.altura</w:t>
+      </w:r>
+      <w:proofErr w:type="spellEnd"/>
+      <w:r>
+        <w:rPr>
+          <w:rFonts w:ascii="Verdana" w:hAnsi="Verdana" w:cs="Arial"/>
+          <w:sz w:val="24"/>
+          <w:szCs w:val="24"/>
+        </w:rPr>
+        <w:t xml:space="preserve"> = 1.60;</w:t>
+      </w:r>
+    </w:p>
+    <w:p>
+      <w:pPr>
+        <w:rPr>
+          <w:rFonts w:ascii="Verdana" w:hAnsi="Verdana" w:cs="Arial"/>
+          <w:sz w:val="24"/>
+          <w:szCs w:val="24"/>
+        </w:rPr>
+      </w:pPr>
+      <w:r>
+        <w:rPr>
+          <w:rFonts w:ascii="Verdana" w:hAnsi="Verdana" w:cs="Arial"/>
+          <w:sz w:val="24"/>
+          <w:szCs w:val="24"/>
+        </w:rPr>
+        <w:lastRenderedPageBreak/>
+        <w:tab/>
+        <w:t xml:space="preserve">Para remover um valor basta passar </w:t>
+      </w:r>
+      <w:r>
+        <w:rPr>
+          <w:rFonts w:ascii="Verdana" w:hAnsi="Verdana" w:cs="Arial"/>
+          <w:sz w:val="24"/>
+          <w:szCs w:val="24"/>
+        </w:rPr>
+        <w:t xml:space="preserve">delete </w:t>
+      </w:r>
+      <w:proofErr w:type="spellStart"/>
+      <w:r>
+        <w:rPr>
+          <w:rFonts w:ascii="Verdana" w:hAnsi="Verdana" w:cs="Arial"/>
+          <w:sz w:val="24"/>
+          <w:szCs w:val="24"/>
+        </w:rPr>
+        <w:t>objeto.chavepraremover</w:t>
+      </w:r>
+      <w:proofErr w:type="spellEnd"/>
+      <w:r>
+        <w:rPr>
+          <w:rFonts w:ascii="Verdana" w:hAnsi="Verdana" w:cs="Arial"/>
+          <w:sz w:val="24"/>
+          <w:szCs w:val="24"/>
+        </w:rPr>
+        <w:t>;</w:t>
+      </w:r>
+    </w:p>
+    <w:p>
+      <w:pPr>
+        <w:ind w:firstLine="708"/>
+        <w:rPr>
+          <w:rFonts w:ascii="Verdana" w:hAnsi="Verdana" w:cs="Arial"/>
+          <w:sz w:val="24"/>
+          <w:szCs w:val="24"/>
+        </w:rPr>
+      </w:pPr>
+      <w:r>
+        <w:rPr>
+          <w:rFonts w:ascii="Verdana" w:hAnsi="Verdana" w:cs="Arial"/>
+          <w:sz w:val="24"/>
+          <w:szCs w:val="24"/>
+        </w:rPr>
+        <w:t>Função dentro de objeto chamamos de método.</w:t>
+      </w:r>
+    </w:p>
+    <w:p>
+      <w:pPr>
+        <w:ind w:firstLine="708"/>
+        <w:rPr>
+          <w:rFonts w:ascii="Verdana" w:hAnsi="Verdana" w:cs="Arial"/>
+          <w:sz w:val="24"/>
+          <w:szCs w:val="24"/>
+        </w:rPr>
+      </w:pPr>
+      <w:r>
+        <w:rPr>
+          <w:rFonts w:ascii="Verdana" w:hAnsi="Verdana" w:cs="Arial"/>
+          <w:sz w:val="24"/>
+          <w:szCs w:val="24"/>
+        </w:rPr>
+        <w:t xml:space="preserve">O </w:t>
+      </w:r>
+      <w:proofErr w:type="spellStart"/>
+      <w:r>
+        <w:rPr>
+          <w:rFonts w:ascii="Verdana" w:hAnsi="Verdana" w:cs="Arial"/>
+          <w:sz w:val="24"/>
+          <w:szCs w:val="24"/>
+        </w:rPr>
+        <w:t>this</w:t>
+      </w:r>
+      <w:proofErr w:type="spellEnd"/>
+      <w:r>
+        <w:rPr>
+          <w:rFonts w:ascii="Verdana" w:hAnsi="Verdana" w:cs="Arial"/>
+          <w:sz w:val="24"/>
+          <w:szCs w:val="24"/>
+        </w:rPr>
+        <w:t xml:space="preserve"> é uma palavra reservada de função e ela desrespeito ao contexto aonde esta função esta sendo executada.</w:t>
+      </w:r>
+      <w:r>
+        <w:rPr>
+          <w:rFonts w:ascii="Verdana" w:hAnsi="Verdana" w:cs="Arial"/>
+          <w:sz w:val="24"/>
+          <w:szCs w:val="24"/>
+        </w:rPr>
+        <w:t xml:space="preserve"> O </w:t>
+      </w:r>
+      <w:proofErr w:type="spellStart"/>
+      <w:r>
+        <w:rPr>
+          <w:rFonts w:ascii="Verdana" w:hAnsi="Verdana" w:cs="Arial"/>
+          <w:sz w:val="24"/>
+          <w:szCs w:val="24"/>
+        </w:rPr>
+        <w:t>this</w:t>
+      </w:r>
+      <w:proofErr w:type="spellEnd"/>
+      <w:r>
+        <w:rPr>
+          <w:rFonts w:ascii="Verdana" w:hAnsi="Verdana" w:cs="Arial"/>
+          <w:sz w:val="24"/>
+          <w:szCs w:val="24"/>
+        </w:rPr>
+        <w:t xml:space="preserve"> dentro do objeto ele assume o objeto.</w:t>
+      </w:r>
+    </w:p>
+    <w:p>
+      <w:pPr>
+        <w:ind w:firstLine="708"/>
+        <w:rPr>
+          <w:rFonts w:ascii="Verdana" w:hAnsi="Verdana" w:cs="Arial"/>
+          <w:sz w:val="24"/>
+          <w:szCs w:val="24"/>
+        </w:rPr>
+      </w:pPr>
+      <w:r>
+        <w:rPr>
+          <w:rFonts w:ascii="Verdana" w:hAnsi="Verdana" w:cs="Arial"/>
+          <w:sz w:val="24"/>
+          <w:szCs w:val="24"/>
+        </w:rPr>
+        <w:t xml:space="preserve">Outro meio de acessar os valores do objeto através de uma sintaxe mais dinamicamente </w:t>
+      </w:r>
+      <w:r>
+        <w:rPr>
+          <w:rFonts w:ascii="Verdana" w:hAnsi="Verdana" w:cs="Arial"/>
+          <w:sz w:val="24"/>
+          <w:szCs w:val="24"/>
+        </w:rPr>
+        <w:t xml:space="preserve">é </w:t>
+      </w:r>
+      <w:r>
+        <w:rPr>
+          <w:rFonts w:ascii="Verdana" w:hAnsi="Verdana" w:cs="Arial"/>
+          <w:sz w:val="24"/>
+          <w:szCs w:val="24"/>
+        </w:rPr>
+        <w:t>criando uma variável recebendo o valor que eu quero pegar de dentro do objeto e eu imprimo colocando o nome do objeto com o nome da variável dentro de colchetes.</w:t>
+      </w:r>
+      <w:r>
+        <w:rPr>
+          <w:rFonts w:ascii="Verdana" w:hAnsi="Verdana" w:cs="Arial"/>
+          <w:sz w:val="24"/>
+          <w:szCs w:val="24"/>
+        </w:rPr>
+        <w:t xml:space="preserve"> Ou também passando a chave do objeto</w:t>
+      </w:r>
+      <w:r>
+        <w:rPr>
+          <w:rFonts w:ascii="Verdana" w:hAnsi="Verdana" w:cs="Arial"/>
+          <w:sz w:val="24"/>
+          <w:szCs w:val="24"/>
+        </w:rPr>
+        <w:t xml:space="preserve"> entre ‘’</w:t>
+      </w:r>
+      <w:r>
+        <w:rPr>
+          <w:rFonts w:ascii="Verdana" w:hAnsi="Verdana" w:cs="Arial"/>
+          <w:sz w:val="24"/>
+          <w:szCs w:val="24"/>
+        </w:rPr>
+        <w:t xml:space="preserve"> direto dentro de colchetes ao invés da variável.</w:t>
+      </w:r>
+    </w:p>
+    <w:p>
+      <w:pPr>
+        <w:rPr>
+          <w:rFonts w:ascii="Verdana" w:hAnsi="Verdana" w:cs="Arial"/>
+          <w:sz w:val="24"/>
+          <w:szCs w:val="24"/>
+        </w:rPr>
+      </w:pPr>
+      <w:proofErr w:type="spellStart"/>
+      <w:r>
+        <w:rPr>
+          <w:rFonts w:ascii="Verdana" w:hAnsi="Verdana" w:cs="Arial"/>
+          <w:sz w:val="24"/>
+          <w:szCs w:val="24"/>
+        </w:rPr>
+        <w:t>Ex</w:t>
+      </w:r>
+      <w:proofErr w:type="spellEnd"/>
+      <w:r>
+        <w:rPr>
+          <w:rFonts w:ascii="Verdana" w:hAnsi="Verdana" w:cs="Arial"/>
+          <w:sz w:val="24"/>
+          <w:szCs w:val="24"/>
+        </w:rPr>
+        <w:t xml:space="preserve">: </w:t>
+      </w:r>
+      <w:proofErr w:type="spellStart"/>
+      <w:r>
+        <w:rPr>
+          <w:rFonts w:ascii="Verdana" w:hAnsi="Verdana" w:cs="Arial"/>
+          <w:sz w:val="24"/>
+          <w:szCs w:val="24"/>
+        </w:rPr>
+        <w:t>let</w:t>
+      </w:r>
+      <w:proofErr w:type="spellEnd"/>
+      <w:r>
+        <w:rPr>
+          <w:rFonts w:ascii="Verdana" w:hAnsi="Verdana" w:cs="Arial"/>
+          <w:sz w:val="24"/>
+          <w:szCs w:val="24"/>
+        </w:rPr>
+        <w:t xml:space="preserve"> atributo = ‘idade’;</w:t>
+      </w:r>
+    </w:p>
+    <w:p>
+      <w:pPr>
+        <w:rPr>
+          <w:rFonts w:ascii="Verdana" w:hAnsi="Verdana" w:cs="Arial"/>
+          <w:sz w:val="24"/>
+          <w:szCs w:val="24"/>
+        </w:rPr>
+      </w:pPr>
+      <w:r>
+        <w:rPr>
+          <w:rFonts w:ascii="Verdana" w:hAnsi="Verdana" w:cs="Arial"/>
+          <w:sz w:val="24"/>
+          <w:szCs w:val="24"/>
+        </w:rPr>
+        <w:t>Console.log(‘pessoa[atributo]’);</w:t>
+      </w:r>
+    </w:p>
+    <w:p>
+      <w:pPr>
+        <w:rPr>
+          <w:rFonts w:ascii="Verdana" w:hAnsi="Verdana" w:cs="Arial"/>
+          <w:sz w:val="24"/>
+          <w:szCs w:val="24"/>
+        </w:rPr>
+      </w:pPr>
+    </w:p>
+    <w:p>
+      <w:pPr>
+        <w:rPr>
+          <w:rFonts w:ascii="Verdana" w:hAnsi="Verdana" w:cs="Arial"/>
+          <w:b/>
+          <w:bCs/>
+          <w:sz w:val="24"/>
+          <w:szCs w:val="24"/>
+        </w:rPr>
+      </w:pPr>
+      <w:r>
+        <w:rPr>
+          <w:rFonts w:ascii="Verdana" w:hAnsi="Verdana" w:cs="Arial"/>
+          <w:b/>
+          <w:bCs/>
+          <w:sz w:val="24"/>
+          <w:szCs w:val="24"/>
+        </w:rPr>
+        <w:t>Classes</w:t>
+      </w:r>
+    </w:p>
+    <w:p>
+      <w:pPr>
+        <w:rPr>
+          <w:rFonts w:ascii="Verdana" w:hAnsi="Verdana" w:cs="Arial"/>
+          <w:b/>
+          <w:bCs/>
+          <w:sz w:val="24"/>
+          <w:szCs w:val="24"/>
+        </w:rPr>
+      </w:pPr>
+    </w:p>
+    <w:p>
+      <w:pPr>
+        <w:ind w:firstLine="708"/>
+        <w:rPr>
+          <w:rFonts w:ascii="Verdana" w:hAnsi="Verdana" w:cs="Arial"/>
+          <w:sz w:val="24"/>
+          <w:szCs w:val="24"/>
+        </w:rPr>
+      </w:pPr>
+      <w:r>
+        <w:rPr>
+          <w:rFonts w:ascii="Verdana" w:hAnsi="Verdana" w:cs="Arial"/>
+          <w:sz w:val="24"/>
+          <w:szCs w:val="24"/>
+        </w:rPr>
+        <w:t xml:space="preserve">Eu defino classe passando a palavra </w:t>
+      </w:r>
+      <w:proofErr w:type="spellStart"/>
+      <w:r>
+        <w:rPr>
+          <w:rFonts w:ascii="Verdana" w:hAnsi="Verdana" w:cs="Arial"/>
+          <w:sz w:val="24"/>
+          <w:szCs w:val="24"/>
+        </w:rPr>
+        <w:t>class</w:t>
+      </w:r>
+      <w:proofErr w:type="spellEnd"/>
+      <w:r>
+        <w:rPr>
+          <w:rFonts w:ascii="Verdana" w:hAnsi="Verdana" w:cs="Arial"/>
+          <w:sz w:val="24"/>
+          <w:szCs w:val="24"/>
+        </w:rPr>
+        <w:t xml:space="preserve"> e o nome da classe.</w:t>
+      </w:r>
+    </w:p>
+    <w:p>
+      <w:pPr>
+        <w:ind w:firstLine="708"/>
+        <w:rPr>
+          <w:rFonts w:ascii="Verdana" w:hAnsi="Verdana" w:cs="Arial"/>
+          <w:sz w:val="24"/>
+          <w:szCs w:val="24"/>
+        </w:rPr>
+      </w:pPr>
+      <w:r>
+        <w:rPr>
+          <w:rFonts w:ascii="Verdana" w:hAnsi="Verdana" w:cs="Arial"/>
+          <w:sz w:val="24"/>
+          <w:szCs w:val="24"/>
+        </w:rPr>
+        <w:t>Classe é uma definição do que deveria ser e uma instancia é uma ocorrência de uma classe.</w:t>
+      </w:r>
+    </w:p>
+    <w:p>
+      <w:pPr>
+        <w:ind w:firstLine="708"/>
+        <w:rPr>
+          <w:rFonts w:ascii="Verdana" w:hAnsi="Verdana" w:cs="Arial"/>
+          <w:sz w:val="24"/>
+          <w:szCs w:val="24"/>
+        </w:rPr>
+      </w:pPr>
+      <w:r>
+        <w:rPr>
+          <w:rFonts w:ascii="Verdana" w:hAnsi="Verdana" w:cs="Arial"/>
+          <w:sz w:val="24"/>
+          <w:szCs w:val="24"/>
+        </w:rPr>
+        <w:t xml:space="preserve">O </w:t>
+      </w:r>
+      <w:proofErr w:type="spellStart"/>
+      <w:r>
+        <w:rPr>
+          <w:rFonts w:ascii="Verdana" w:hAnsi="Verdana" w:cs="Arial"/>
+          <w:sz w:val="24"/>
+          <w:szCs w:val="24"/>
+        </w:rPr>
+        <w:t>constructor</w:t>
+      </w:r>
+      <w:proofErr w:type="spellEnd"/>
+      <w:r>
+        <w:rPr>
+          <w:rFonts w:ascii="Verdana" w:hAnsi="Verdana" w:cs="Arial"/>
+          <w:sz w:val="24"/>
+          <w:szCs w:val="24"/>
+        </w:rPr>
+        <w:t xml:space="preserve"> é o que acontece quando uma classe é instanciada. Eu posso colocar parâmetros dentro do construtor passando esses </w:t>
+      </w:r>
+      <w:r>
+        <w:rPr>
+          <w:rFonts w:ascii="Verdana" w:hAnsi="Verdana" w:cs="Arial"/>
+          <w:sz w:val="24"/>
+          <w:szCs w:val="24"/>
+        </w:rPr>
+        <w:t>parâmetros</w:t>
+      </w:r>
+      <w:r>
+        <w:rPr>
+          <w:rFonts w:ascii="Verdana" w:hAnsi="Verdana" w:cs="Arial"/>
+          <w:sz w:val="24"/>
+          <w:szCs w:val="24"/>
+        </w:rPr>
+        <w:t xml:space="preserve"> dentro dos </w:t>
+      </w:r>
+      <w:r>
+        <w:rPr>
+          <w:rFonts w:ascii="Verdana" w:hAnsi="Verdana" w:cs="Arial"/>
+          <w:sz w:val="24"/>
+          <w:szCs w:val="24"/>
+        </w:rPr>
+        <w:t>parênteses</w:t>
+      </w:r>
+      <w:r>
+        <w:rPr>
+          <w:rFonts w:ascii="Verdana" w:hAnsi="Verdana" w:cs="Arial"/>
+          <w:sz w:val="24"/>
+          <w:szCs w:val="24"/>
+        </w:rPr>
+        <w:t xml:space="preserve">. </w:t>
+      </w:r>
+      <w:proofErr w:type="spellStart"/>
+      <w:r>
+        <w:rPr>
+          <w:rFonts w:ascii="Verdana" w:hAnsi="Verdana" w:cs="Arial"/>
+          <w:sz w:val="24"/>
+          <w:szCs w:val="24"/>
+        </w:rPr>
+        <w:t>Ex</w:t>
+      </w:r>
+      <w:proofErr w:type="spellEnd"/>
+      <w:r>
+        <w:rPr>
+          <w:rFonts w:ascii="Verdana" w:hAnsi="Verdana" w:cs="Arial"/>
+          <w:sz w:val="24"/>
+          <w:szCs w:val="24"/>
+        </w:rPr>
+        <w:t xml:space="preserve">: </w:t>
+      </w:r>
+      <w:proofErr w:type="spellStart"/>
+      <w:r>
+        <w:rPr>
+          <w:rFonts w:ascii="Verdana" w:hAnsi="Verdana" w:cs="Arial"/>
+          <w:sz w:val="24"/>
+          <w:szCs w:val="24"/>
+        </w:rPr>
+        <w:t>constructor</w:t>
+      </w:r>
+      <w:proofErr w:type="spellEnd"/>
+      <w:r>
+        <w:rPr>
+          <w:rFonts w:ascii="Verdana" w:hAnsi="Verdana" w:cs="Arial"/>
+          <w:sz w:val="24"/>
+          <w:szCs w:val="24"/>
+        </w:rPr>
+        <w:t>(</w:t>
+      </w:r>
+      <w:r>
+        <w:rPr>
+          <w:rFonts w:ascii="Verdana" w:hAnsi="Verdana" w:cs="Arial"/>
+          <w:sz w:val="24"/>
+          <w:szCs w:val="24"/>
+        </w:rPr>
+        <w:t>parâmetros</w:t>
+      </w:r>
+      <w:r>
+        <w:rPr>
+          <w:rFonts w:ascii="Verdana" w:hAnsi="Verdana" w:cs="Arial"/>
+          <w:sz w:val="24"/>
+          <w:szCs w:val="24"/>
+        </w:rPr>
+        <w:t>){};.</w:t>
+      </w:r>
+    </w:p>
+    <w:p>
+      <w:pPr>
+        <w:ind w:firstLine="708"/>
+        <w:rPr>
+          <w:rFonts w:ascii="Verdana" w:hAnsi="Verdana" w:cs="Arial"/>
+          <w:sz w:val="24"/>
+          <w:szCs w:val="24"/>
+        </w:rPr>
+      </w:pPr>
+      <w:r>
+        <w:rPr>
+          <w:rFonts w:ascii="Verdana" w:hAnsi="Verdana" w:cs="Arial"/>
+          <w:sz w:val="24"/>
+          <w:szCs w:val="24"/>
+        </w:rPr>
+        <w:t>Sempre que uma classe é instanciada ela passa pelo construtor.</w:t>
       </w:r>
     </w:p>
     <w:sectPr>

</xml_diff>

<commit_message>
Aula 4 e desafios da aula
</commit_message>
<xml_diff>
--- a/Anotacoes_modulo_1.docx
+++ b/Anotacoes_modulo_1.docx
@@ -1,6 +1,6 @@
 
 <file path=word/document.xml><?xml version="1.0" encoding="utf-8"?>
-<w:document xmlns:wpc="http://schemas.microsoft.com/office/word/2010/wordprocessingCanvas" xmlns:cx="http://schemas.microsoft.com/office/drawing/2014/chartex" xmlns:cx1="http://schemas.microsoft.com/office/drawing/2015/9/8/chartex" xmlns:cx2="http://schemas.microsoft.com/office/drawing/2015/10/21/chartex" xmlns:cx3="http://schemas.microsoft.com/office/drawing/2016/5/9/chartex" xmlns:cx4="http://schemas.microsoft.com/office/drawing/2016/5/10/chartex" xmlns:cx5="http://schemas.microsoft.com/office/drawing/2016/5/11/chartex" xmlns:cx6="http://schemas.microsoft.com/office/drawing/2016/5/12/chartex" xmlns:cx7="http://schemas.microsoft.com/office/drawing/2016/5/13/chartex" xmlns:cx8="http://schemas.microsoft.com/office/drawing/2016/5/14/chartex" xmlns:mc="http://schemas.openxmlformats.org/markup-compatibility/2006" xmlns:aink="http://schemas.microsoft.com/office/drawing/2016/ink" xmlns:am3d="http://schemas.microsoft.com/office/drawing/2017/model3d" xmlns:o="urn:schemas-microsoft-com:office:office" xmlns:oel="http://schemas.microsoft.com/office/2019/extlst" xmlns:r="http://schemas.openxmlformats.org/officeDocument/2006/relationships" xmlns:m="http://schemas.openxmlformats.org/officeDocument/2006/math" xmlns:v="urn:schemas-microsoft-com:vml" xmlns:wp14="http://schemas.microsoft.com/office/word/2010/wordprocessingDrawing" xmlns:wp="http://schemas.openxmlformats.org/drawingml/2006/wordprocessingDrawing" xmlns:w10="urn:schemas-microsoft-com:office:word" xmlns:w="http://schemas.openxmlformats.org/wordprocessingml/2006/main" xmlns:w14="http://schemas.microsoft.com/office/word/2010/wordml" xmlns:w15="http://schemas.microsoft.com/office/word/2012/wordml" xmlns:w16cex="http://schemas.microsoft.com/office/word/2018/wordml/cex" xmlns:w16cid="http://schemas.microsoft.com/office/word/2016/wordml/cid" xmlns:w16="http://schemas.microsoft.com/office/word/2018/wordml" xmlns:w16sdtdh="http://schemas.microsoft.com/office/word/2020/wordml/sdtdatahash" xmlns:w16se="http://schemas.microsoft.com/office/word/2015/wordml/symex" xmlns:wpg="http://schemas.microsoft.com/office/word/2010/wordprocessingGroup" xmlns:wpi="http://schemas.microsoft.com/office/word/2010/wordprocessingInk" xmlns:wne="http://schemas.microsoft.com/office/word/2006/wordml" xmlns:wps="http://schemas.microsoft.com/office/word/2010/wordprocessingShape" mc:Ignorable="w14 w15 w16se w16cid w16 w16cex w16sdtdh wp14">
+<w:document xmlns:wpc="http://schemas.microsoft.com/office/word/2010/wordprocessingCanvas" xmlns:cx="http://schemas.microsoft.com/office/drawing/2014/chartex" xmlns:cx1="http://schemas.microsoft.com/office/drawing/2015/9/8/chartex" xmlns:cx2="http://schemas.microsoft.com/office/drawing/2015/10/21/chartex" xmlns:cx3="http://schemas.microsoft.com/office/drawing/2016/5/9/chartex" xmlns:cx4="http://schemas.microsoft.com/office/drawing/2016/5/10/chartex" xmlns:cx5="http://schemas.microsoft.com/office/drawing/2016/5/11/chartex" xmlns:cx6="http://schemas.microsoft.com/office/drawing/2016/5/12/chartex" xmlns:cx7="http://schemas.microsoft.com/office/drawing/2016/5/13/chartex" xmlns:cx8="http://schemas.microsoft.com/office/drawing/2016/5/14/chartex" xmlns:mc="http://schemas.openxmlformats.org/markup-compatibility/2006" xmlns:aink="http://schemas.microsoft.com/office/drawing/2016/ink" xmlns:am3d="http://schemas.microsoft.com/office/drawing/2017/model3d" xmlns:o="urn:schemas-microsoft-com:office:office" xmlns:oel="http://schemas.microsoft.com/office/2019/extlst" xmlns:r="http://schemas.openxmlformats.org/officeDocument/2006/relationships" xmlns:m="http://schemas.openxmlformats.org/officeDocument/2006/math" xmlns:v="urn:schemas-microsoft-com:vml" xmlns:wp14="http://schemas.microsoft.com/office/word/2010/wordprocessingDrawing" xmlns:wp="http://schemas.openxmlformats.org/drawingml/2006/wordprocessingDrawing" xmlns:w10="urn:schemas-microsoft-com:office:word" xmlns:w="http://schemas.openxmlformats.org/wordprocessingml/2006/main" xmlns:w14="http://schemas.microsoft.com/office/word/2010/wordml" xmlns:w15="http://schemas.microsoft.com/office/word/2012/wordml" xmlns:w16cex="http://schemas.microsoft.com/office/word/2018/wordml/cex" xmlns:w16cid="http://schemas.microsoft.com/office/word/2016/wordml/cid" xmlns:w16="http://schemas.microsoft.com/office/word/2018/wordml" xmlns:w16du="http://schemas.microsoft.com/office/word/2023/wordml/word16du" xmlns:w16sdtdh="http://schemas.microsoft.com/office/word/2020/wordml/sdtdatahash" xmlns:w16se="http://schemas.microsoft.com/office/word/2015/wordml/symex" xmlns:wpg="http://schemas.microsoft.com/office/word/2010/wordprocessingGroup" xmlns:wpi="http://schemas.microsoft.com/office/word/2010/wordprocessingInk" xmlns:wne="http://schemas.microsoft.com/office/word/2006/wordml" xmlns:wps="http://schemas.microsoft.com/office/word/2010/wordprocessingShape" mc:Ignorable="w14 w15 w16se w16cid w16 w16cex w16sdtdh wp14">
   <w:body>
     <w:p>
       <w:pPr>
@@ -165,43 +165,7 @@
           <w:sz w:val="24"/>
           <w:szCs w:val="24"/>
         </w:rPr>
-        <w:t xml:space="preserve">O </w:t>
-      </w:r>
-      <w:proofErr w:type="spellStart"/>
-      <w:r>
-        <w:rPr>
-          <w:rFonts w:ascii="Verdana" w:hAnsi="Verdana" w:cs="Arial"/>
-          <w:sz w:val="24"/>
-          <w:szCs w:val="24"/>
-        </w:rPr>
-        <w:t>let</w:t>
-      </w:r>
-      <w:proofErr w:type="spellEnd"/>
-      <w:r>
-        <w:rPr>
-          <w:rFonts w:ascii="Verdana" w:hAnsi="Verdana" w:cs="Arial"/>
-          <w:sz w:val="24"/>
-          <w:szCs w:val="24"/>
-        </w:rPr>
-        <w:t xml:space="preserve"> e o </w:t>
-      </w:r>
-      <w:proofErr w:type="spellStart"/>
-      <w:r>
-        <w:rPr>
-          <w:rFonts w:ascii="Verdana" w:hAnsi="Verdana" w:cs="Arial"/>
-          <w:sz w:val="24"/>
-          <w:szCs w:val="24"/>
-        </w:rPr>
-        <w:t>const</w:t>
-      </w:r>
-      <w:proofErr w:type="spellEnd"/>
-      <w:r>
-        <w:rPr>
-          <w:rFonts w:ascii="Verdana" w:hAnsi="Verdana" w:cs="Arial"/>
-          <w:sz w:val="24"/>
-          <w:szCs w:val="24"/>
-        </w:rPr>
-        <w:t xml:space="preserve"> (constante).</w:t>
+        <w:t>O let e o const (constante).</w:t>
       </w:r>
     </w:p>
     <w:p>
@@ -364,25 +328,7 @@
           <w:sz w:val="24"/>
           <w:szCs w:val="24"/>
         </w:rPr>
-        <w:t>Para casas decimais com 2 unidade eu chamo a função .</w:t>
-      </w:r>
-      <w:proofErr w:type="spellStart"/>
-      <w:r>
-        <w:rPr>
-          <w:rFonts w:ascii="Verdana" w:hAnsi="Verdana" w:cs="Arial"/>
-          <w:sz w:val="24"/>
-          <w:szCs w:val="24"/>
-        </w:rPr>
-        <w:t>toFixed</w:t>
-      </w:r>
-      <w:proofErr w:type="spellEnd"/>
-      <w:r>
-        <w:rPr>
-          <w:rFonts w:ascii="Verdana" w:hAnsi="Verdana" w:cs="Arial"/>
-          <w:sz w:val="24"/>
-          <w:szCs w:val="24"/>
-        </w:rPr>
-        <w:t>(2), passando o parâmetro 2 entre parênteses</w:t>
+        <w:t>Para casas decimais com 2 unidade eu chamo a função .toFixed(2), passando o parâmetro 2 entre parênteses</w:t>
       </w:r>
       <w:r>
         <w:rPr>
@@ -557,7 +503,6 @@
         </w:rPr>
         <w:t xml:space="preserve">o prefixo de </w:t>
       </w:r>
-      <w:proofErr w:type="spellStart"/>
       <w:r>
         <w:rPr>
           <w:rFonts w:ascii="Verdana" w:hAnsi="Verdana" w:cs="Arial"/>
@@ -568,7 +513,6 @@
         </w:rPr>
         <w:t>is</w:t>
       </w:r>
-      <w:proofErr w:type="spellEnd"/>
       <w:r>
         <w:rPr>
           <w:rFonts w:ascii="Verdana" w:hAnsi="Verdana" w:cs="Arial"/>
@@ -591,27 +535,8 @@
           <w:sz w:val="24"/>
           <w:szCs w:val="24"/>
         </w:rPr>
-        <w:t xml:space="preserve">. </w:t>
-      </w:r>
-      <w:proofErr w:type="spellStart"/>
-      <w:r>
-        <w:rPr>
-          <w:rFonts w:ascii="Verdana" w:hAnsi="Verdana" w:cs="Arial"/>
-          <w:sz w:val="24"/>
-          <w:szCs w:val="24"/>
-        </w:rPr>
-        <w:t>Ex</w:t>
-      </w:r>
-      <w:proofErr w:type="spellEnd"/>
-      <w:r>
-        <w:rPr>
-          <w:rFonts w:ascii="Verdana" w:hAnsi="Verdana" w:cs="Arial"/>
-          <w:sz w:val="24"/>
-          <w:szCs w:val="24"/>
-        </w:rPr>
-        <w:t xml:space="preserve">: </w:t>
-      </w:r>
-      <w:proofErr w:type="spellStart"/>
+        <w:t xml:space="preserve">. Ex: </w:t>
+      </w:r>
       <w:r>
         <w:rPr>
           <w:rFonts w:ascii="Verdana" w:hAnsi="Verdana" w:cs="Arial"/>
@@ -622,7 +547,6 @@
         </w:rPr>
         <w:t>isNumeroPar</w:t>
       </w:r>
-      <w:proofErr w:type="spellEnd"/>
       <w:r>
         <w:rPr>
           <w:rFonts w:ascii="Verdana" w:hAnsi="Verdana" w:cs="Arial"/>
@@ -936,18 +860,174 @@
           <w:sz w:val="24"/>
           <w:szCs w:val="24"/>
         </w:rPr>
+        <w:t xml:space="preserve"> Ex: Math.pow(altura,2); que no caso é a potência ao quadrado da minha variável altura. </w:t>
+      </w:r>
+    </w:p>
+    <w:p>
+      <w:pPr>
+        <w:ind w:firstLine="708"/>
+        <w:rPr>
+          <w:rFonts w:ascii="Verdana" w:hAnsi="Verdana" w:cs="Arial"/>
+          <w:sz w:val="24"/>
+          <w:szCs w:val="24"/>
+        </w:rPr>
+      </w:pPr>
+      <w:r>
+        <w:rPr>
+          <w:rFonts w:ascii="Verdana" w:hAnsi="Verdana" w:cs="Arial"/>
+          <w:b/>
+          <w:bCs/>
+          <w:sz w:val="24"/>
+          <w:szCs w:val="24"/>
+        </w:rPr>
+        <w:t>Desafio3</w:t>
+      </w:r>
+      <w:r>
+        <w:rPr>
+          <w:rFonts w:ascii="Verdana" w:hAnsi="Verdana" w:cs="Arial"/>
+          <w:sz w:val="24"/>
+          <w:szCs w:val="24"/>
+        </w:rPr>
+        <w:t>: Faça um algoritmo que dada as três notas tiradas por um aluno em um semestre da faculdade calcule e imprima a sua média e a sua classificação conforme a tabela abaixo.</w:t>
+      </w:r>
+    </w:p>
+    <w:p>
+      <w:pPr>
+        <w:rPr>
+          <w:rFonts w:ascii="Verdana" w:hAnsi="Verdana" w:cs="Arial"/>
+          <w:sz w:val="24"/>
+          <w:szCs w:val="24"/>
+        </w:rPr>
+      </w:pPr>
+      <w:r>
+        <w:rPr>
+          <w:rFonts w:ascii="Verdana" w:hAnsi="Verdana" w:cs="Arial"/>
+          <w:sz w:val="24"/>
+          <w:szCs w:val="24"/>
+        </w:rPr>
+        <w:t>Media = (nota1 + nota2 + nota3) /</w:t>
+      </w:r>
+      <w:r>
+        <w:rPr>
+          <w:rFonts w:ascii="Verdana" w:hAnsi="Verdana" w:cs="Arial"/>
+          <w:sz w:val="24"/>
+          <w:szCs w:val="24"/>
+        </w:rPr>
         <w:t xml:space="preserve"> </w:t>
       </w:r>
-      <w:proofErr w:type="spellStart"/>
-      <w:r>
-        <w:rPr>
-          <w:rFonts w:ascii="Verdana" w:hAnsi="Verdana" w:cs="Arial"/>
-          <w:sz w:val="24"/>
-          <w:szCs w:val="24"/>
-        </w:rPr>
-        <w:t>Ex</w:t>
-      </w:r>
-      <w:proofErr w:type="spellEnd"/>
+      <w:r>
+        <w:rPr>
+          <w:rFonts w:ascii="Verdana" w:hAnsi="Verdana" w:cs="Arial"/>
+          <w:sz w:val="24"/>
+          <w:szCs w:val="24"/>
+        </w:rPr>
+        <w:t>3</w:t>
+      </w:r>
+      <w:r>
+        <w:rPr>
+          <w:rFonts w:ascii="Verdana" w:hAnsi="Verdana" w:cs="Arial"/>
+          <w:sz w:val="24"/>
+          <w:szCs w:val="24"/>
+        </w:rPr>
+        <w:t>;</w:t>
+      </w:r>
+    </w:p>
+    <w:p>
+      <w:pPr>
+        <w:rPr>
+          <w:rFonts w:ascii="Verdana" w:hAnsi="Verdana" w:cs="Arial"/>
+          <w:sz w:val="24"/>
+          <w:szCs w:val="24"/>
+        </w:rPr>
+      </w:pPr>
+      <w:r>
+        <w:rPr>
+          <w:rFonts w:ascii="Verdana" w:hAnsi="Verdana" w:cs="Arial"/>
+          <w:sz w:val="24"/>
+          <w:szCs w:val="24"/>
+        </w:rPr>
+        <w:t>Classificação:</w:t>
+      </w:r>
+    </w:p>
+    <w:p>
+      <w:pPr>
+        <w:rPr>
+          <w:rFonts w:ascii="Verdana" w:hAnsi="Verdana" w:cs="Arial"/>
+          <w:sz w:val="24"/>
+          <w:szCs w:val="24"/>
+        </w:rPr>
+      </w:pPr>
+      <w:r>
+        <w:rPr>
+          <w:rFonts w:ascii="Verdana" w:hAnsi="Verdana" w:cs="Arial"/>
+          <w:sz w:val="24"/>
+          <w:szCs w:val="24"/>
+        </w:rPr>
+        <w:t>1 – Media menor que 5 reprovado;</w:t>
+      </w:r>
+    </w:p>
+    <w:p>
+      <w:pPr>
+        <w:rPr>
+          <w:rFonts w:ascii="Verdana" w:hAnsi="Verdana" w:cs="Arial"/>
+          <w:sz w:val="24"/>
+          <w:szCs w:val="24"/>
+        </w:rPr>
+      </w:pPr>
+      <w:r>
+        <w:rPr>
+          <w:rFonts w:ascii="Verdana" w:hAnsi="Verdana" w:cs="Arial"/>
+          <w:sz w:val="24"/>
+          <w:szCs w:val="24"/>
+        </w:rPr>
+        <w:t>2 – media entre 5 e 7 recuperação;</w:t>
+      </w:r>
+    </w:p>
+    <w:p>
+      <w:pPr>
+        <w:rPr>
+          <w:rFonts w:ascii="Verdana" w:hAnsi="Verdana" w:cs="Arial"/>
+          <w:sz w:val="24"/>
+          <w:szCs w:val="24"/>
+        </w:rPr>
+      </w:pPr>
+      <w:r>
+        <w:rPr>
+          <w:rFonts w:ascii="Verdana" w:hAnsi="Verdana" w:cs="Arial"/>
+          <w:sz w:val="24"/>
+          <w:szCs w:val="24"/>
+        </w:rPr>
+        <w:t>3 – media acima de 7, passou de semestre.</w:t>
+      </w:r>
+    </w:p>
+    <w:p>
+      <w:pPr>
+        <w:rPr>
+          <w:rFonts w:ascii="Verdana" w:hAnsi="Verdana" w:cs="Arial"/>
+          <w:sz w:val="24"/>
+          <w:szCs w:val="24"/>
+        </w:rPr>
+      </w:pPr>
+    </w:p>
+    <w:p>
+      <w:pPr>
+        <w:ind w:firstLine="708"/>
+        <w:rPr>
+          <w:rFonts w:ascii="Verdana" w:hAnsi="Verdana" w:cs="Arial"/>
+          <w:sz w:val="24"/>
+          <w:szCs w:val="24"/>
+        </w:rPr>
+      </w:pPr>
+      <w:r>
+        <w:rPr>
+          <w:rFonts w:ascii="Verdana" w:hAnsi="Verdana" w:cs="Arial"/>
+          <w:b/>
+          <w:bCs/>
+          <w:sz w:val="24"/>
+          <w:szCs w:val="24"/>
+        </w:rPr>
+        <w:t>Desafio4</w:t>
+      </w:r>
       <w:r>
         <w:rPr>
           <w:rFonts w:ascii="Verdana" w:hAnsi="Verdana" w:cs="Arial"/>
@@ -956,189 +1036,222 @@
         </w:rPr>
         <w:t xml:space="preserve">: </w:t>
       </w:r>
-      <w:proofErr w:type="spellStart"/>
-      <w:r>
-        <w:rPr>
-          <w:rFonts w:ascii="Verdana" w:hAnsi="Verdana" w:cs="Arial"/>
-          <w:sz w:val="24"/>
-          <w:szCs w:val="24"/>
-        </w:rPr>
-        <w:t>Math.pow</w:t>
-      </w:r>
-      <w:proofErr w:type="spellEnd"/>
-      <w:r>
-        <w:rPr>
-          <w:rFonts w:ascii="Verdana" w:hAnsi="Verdana" w:cs="Arial"/>
-          <w:sz w:val="24"/>
-          <w:szCs w:val="24"/>
-        </w:rPr>
-        <w:t xml:space="preserve">(altura,2); que no caso é a potência ao quadrado da minha variável altura. </w:t>
-      </w:r>
-    </w:p>
-    <w:p>
-      <w:pPr>
-        <w:ind w:firstLine="708"/>
-        <w:rPr>
-          <w:rFonts w:ascii="Verdana" w:hAnsi="Verdana" w:cs="Arial"/>
-          <w:sz w:val="24"/>
-          <w:szCs w:val="24"/>
-        </w:rPr>
-      </w:pPr>
-      <w:r>
-        <w:rPr>
-          <w:rFonts w:ascii="Verdana" w:hAnsi="Verdana" w:cs="Arial"/>
-          <w:b/>
-          <w:bCs/>
-          <w:sz w:val="24"/>
-          <w:szCs w:val="24"/>
-        </w:rPr>
-        <w:t>Desafio3</w:t>
-      </w:r>
-      <w:r>
-        <w:rPr>
-          <w:rFonts w:ascii="Verdana" w:hAnsi="Verdana" w:cs="Arial"/>
-          <w:sz w:val="24"/>
-          <w:szCs w:val="24"/>
-        </w:rPr>
-        <w:t>: Faça um algoritmo que dada as três notas tiradas por um aluno em um semestre da faculdade calcule e imprima a sua média e a sua classificação conforme a tabela abaixo.</w:t>
-      </w:r>
-    </w:p>
-    <w:p>
-      <w:pPr>
-        <w:rPr>
-          <w:rFonts w:ascii="Verdana" w:hAnsi="Verdana" w:cs="Arial"/>
-          <w:sz w:val="24"/>
-          <w:szCs w:val="24"/>
-        </w:rPr>
-      </w:pPr>
-      <w:r>
-        <w:rPr>
-          <w:rFonts w:ascii="Verdana" w:hAnsi="Verdana" w:cs="Arial"/>
-          <w:sz w:val="24"/>
-          <w:szCs w:val="24"/>
-        </w:rPr>
-        <w:t>Media = (nota1 + nota2 + nota3) /</w:t>
-      </w:r>
-      <w:r>
-        <w:rPr>
-          <w:rFonts w:ascii="Verdana" w:hAnsi="Verdana" w:cs="Arial"/>
-          <w:sz w:val="24"/>
-          <w:szCs w:val="24"/>
-        </w:rPr>
-        <w:t xml:space="preserve"> </w:t>
-      </w:r>
-      <w:r>
-        <w:rPr>
-          <w:rFonts w:ascii="Verdana" w:hAnsi="Verdana" w:cs="Arial"/>
-          <w:sz w:val="24"/>
-          <w:szCs w:val="24"/>
-        </w:rPr>
-        <w:t>3</w:t>
-      </w:r>
-      <w:r>
-        <w:rPr>
-          <w:rFonts w:ascii="Verdana" w:hAnsi="Verdana" w:cs="Arial"/>
-          <w:sz w:val="24"/>
-          <w:szCs w:val="24"/>
-        </w:rPr>
-        <w:t>;</w:t>
-      </w:r>
-    </w:p>
-    <w:p>
-      <w:pPr>
-        <w:rPr>
-          <w:rFonts w:ascii="Verdana" w:hAnsi="Verdana" w:cs="Arial"/>
-          <w:sz w:val="24"/>
-          <w:szCs w:val="24"/>
-        </w:rPr>
-      </w:pPr>
-      <w:r>
-        <w:rPr>
-          <w:rFonts w:ascii="Verdana" w:hAnsi="Verdana" w:cs="Arial"/>
-          <w:sz w:val="24"/>
-          <w:szCs w:val="24"/>
-        </w:rPr>
-        <w:t>Classificação:</w:t>
-      </w:r>
-    </w:p>
-    <w:p>
-      <w:pPr>
-        <w:rPr>
-          <w:rFonts w:ascii="Verdana" w:hAnsi="Verdana" w:cs="Arial"/>
-          <w:sz w:val="24"/>
-          <w:szCs w:val="24"/>
-        </w:rPr>
-      </w:pPr>
-      <w:r>
-        <w:rPr>
-          <w:rFonts w:ascii="Verdana" w:hAnsi="Verdana" w:cs="Arial"/>
-          <w:sz w:val="24"/>
-          <w:szCs w:val="24"/>
-        </w:rPr>
-        <w:t>1 – Media menor que 5 reprovado;</w:t>
-      </w:r>
-    </w:p>
-    <w:p>
-      <w:pPr>
-        <w:rPr>
-          <w:rFonts w:ascii="Verdana" w:hAnsi="Verdana" w:cs="Arial"/>
-          <w:sz w:val="24"/>
-          <w:szCs w:val="24"/>
-        </w:rPr>
-      </w:pPr>
-      <w:r>
-        <w:rPr>
-          <w:rFonts w:ascii="Verdana" w:hAnsi="Verdana" w:cs="Arial"/>
-          <w:sz w:val="24"/>
-          <w:szCs w:val="24"/>
-        </w:rPr>
-        <w:t>2 – media entre 5 e 7 recuperação;</w:t>
-      </w:r>
-    </w:p>
-    <w:p>
-      <w:pPr>
-        <w:rPr>
-          <w:rFonts w:ascii="Verdana" w:hAnsi="Verdana" w:cs="Arial"/>
-          <w:sz w:val="24"/>
-          <w:szCs w:val="24"/>
-        </w:rPr>
-      </w:pPr>
-      <w:r>
-        <w:rPr>
-          <w:rFonts w:ascii="Verdana" w:hAnsi="Verdana" w:cs="Arial"/>
-          <w:sz w:val="24"/>
-          <w:szCs w:val="24"/>
-        </w:rPr>
-        <w:t>3 – media acima de 7, passou de semestre.</w:t>
-      </w:r>
-    </w:p>
-    <w:p>
-      <w:pPr>
-        <w:rPr>
-          <w:rFonts w:ascii="Verdana" w:hAnsi="Verdana" w:cs="Arial"/>
-          <w:sz w:val="24"/>
-          <w:szCs w:val="24"/>
-        </w:rPr>
-      </w:pPr>
-    </w:p>
-    <w:p>
-      <w:pPr>
-        <w:ind w:firstLine="708"/>
-        <w:rPr>
-          <w:rFonts w:ascii="Verdana" w:hAnsi="Verdana" w:cs="Arial"/>
-          <w:sz w:val="24"/>
-          <w:szCs w:val="24"/>
-        </w:rPr>
-      </w:pPr>
-      <w:r>
-        <w:rPr>
-          <w:rFonts w:ascii="Verdana" w:hAnsi="Verdana" w:cs="Arial"/>
-          <w:b/>
-          <w:bCs/>
-          <w:sz w:val="24"/>
-          <w:szCs w:val="24"/>
-        </w:rPr>
-        <w:t>Desafio4</w:t>
+      <w:r>
+        <w:rPr>
+          <w:rFonts w:ascii="Verdana" w:hAnsi="Verdana" w:cs="Arial"/>
+          <w:sz w:val="24"/>
+          <w:szCs w:val="24"/>
+        </w:rPr>
+        <w:t>O IMC - Indice de massa corporal é um criterio da organização mundial de saúde para dar uma indicação sobre a condição de peso de uma pessoa adulta.</w:t>
+      </w:r>
+    </w:p>
+    <w:p>
+      <w:pPr>
+        <w:rPr>
+          <w:rFonts w:ascii="Verdana" w:hAnsi="Verdana" w:cs="Arial"/>
+          <w:sz w:val="24"/>
+          <w:szCs w:val="24"/>
+        </w:rPr>
+      </w:pPr>
+    </w:p>
+    <w:p>
+      <w:pPr>
+        <w:rPr>
+          <w:rFonts w:ascii="Verdana" w:hAnsi="Verdana" w:cs="Arial"/>
+          <w:sz w:val="24"/>
+          <w:szCs w:val="24"/>
+        </w:rPr>
+      </w:pPr>
+      <w:r>
+        <w:rPr>
+          <w:rFonts w:ascii="Verdana" w:hAnsi="Verdana" w:cs="Arial"/>
+          <w:sz w:val="24"/>
+          <w:szCs w:val="24"/>
+        </w:rPr>
+        <w:t>Formulado IMC:</w:t>
+      </w:r>
+    </w:p>
+    <w:p>
+      <w:pPr>
+        <w:rPr>
+          <w:rFonts w:ascii="Verdana" w:hAnsi="Verdana" w:cs="Arial"/>
+          <w:sz w:val="24"/>
+          <w:szCs w:val="24"/>
+        </w:rPr>
+      </w:pPr>
+      <w:r>
+        <w:rPr>
+          <w:rFonts w:ascii="Verdana" w:hAnsi="Verdana" w:cs="Arial"/>
+          <w:sz w:val="24"/>
+          <w:szCs w:val="24"/>
+        </w:rPr>
+        <w:t>IMC = peso / (altura * altura)</w:t>
+      </w:r>
+    </w:p>
+    <w:p>
+      <w:pPr>
+        <w:rPr>
+          <w:rFonts w:ascii="Verdana" w:hAnsi="Verdana" w:cs="Arial"/>
+          <w:sz w:val="24"/>
+          <w:szCs w:val="24"/>
+        </w:rPr>
+      </w:pPr>
+    </w:p>
+    <w:p>
+      <w:pPr>
+        <w:rPr>
+          <w:rFonts w:ascii="Verdana" w:hAnsi="Verdana" w:cs="Arial"/>
+          <w:sz w:val="24"/>
+          <w:szCs w:val="24"/>
+        </w:rPr>
+      </w:pPr>
+      <w:r>
+        <w:rPr>
+          <w:rFonts w:ascii="Verdana" w:hAnsi="Verdana" w:cs="Arial"/>
+          <w:sz w:val="24"/>
+          <w:szCs w:val="24"/>
+        </w:rPr>
+        <w:t>Elabore um algoritmo que dado o peso e altura de um adulto moatre sua condição de acordo com a tabela abaixo:</w:t>
+      </w:r>
+    </w:p>
+    <w:p>
+      <w:pPr>
+        <w:rPr>
+          <w:rFonts w:ascii="Verdana" w:hAnsi="Verdana" w:cs="Arial"/>
+          <w:sz w:val="24"/>
+          <w:szCs w:val="24"/>
+        </w:rPr>
+      </w:pPr>
+    </w:p>
+    <w:p>
+      <w:pPr>
+        <w:rPr>
+          <w:rFonts w:ascii="Verdana" w:hAnsi="Verdana" w:cs="Arial"/>
+          <w:sz w:val="24"/>
+          <w:szCs w:val="24"/>
+        </w:rPr>
+      </w:pPr>
+      <w:r>
+        <w:rPr>
+          <w:rFonts w:ascii="Verdana" w:hAnsi="Verdana" w:cs="Arial"/>
+          <w:sz w:val="24"/>
+          <w:szCs w:val="24"/>
+        </w:rPr>
+        <w:t>IMC em adultos, condição:</w:t>
+      </w:r>
+    </w:p>
+    <w:p>
+      <w:pPr>
+        <w:rPr>
+          <w:rFonts w:ascii="Verdana" w:hAnsi="Verdana" w:cs="Arial"/>
+          <w:sz w:val="24"/>
+          <w:szCs w:val="24"/>
+        </w:rPr>
+      </w:pPr>
+      <w:r>
+        <w:rPr>
+          <w:rFonts w:ascii="Verdana" w:hAnsi="Verdana" w:cs="Arial"/>
+          <w:sz w:val="24"/>
+          <w:szCs w:val="24"/>
+        </w:rPr>
+        <w:t xml:space="preserve"> - Abaixo de 18.5 abaixo d peso;</w:t>
+      </w:r>
+    </w:p>
+    <w:p>
+      <w:pPr>
+        <w:rPr>
+          <w:rFonts w:ascii="Verdana" w:hAnsi="Verdana" w:cs="Arial"/>
+          <w:sz w:val="24"/>
+          <w:szCs w:val="24"/>
+        </w:rPr>
+      </w:pPr>
+      <w:r>
+        <w:rPr>
+          <w:rFonts w:ascii="Verdana" w:hAnsi="Verdana" w:cs="Arial"/>
+          <w:sz w:val="24"/>
+          <w:szCs w:val="24"/>
+        </w:rPr>
+        <w:t xml:space="preserve"> - Entre 18.5 e 25 peso normal;</w:t>
+      </w:r>
+    </w:p>
+    <w:p>
+      <w:pPr>
+        <w:rPr>
+          <w:rFonts w:ascii="Verdana" w:hAnsi="Verdana" w:cs="Arial"/>
+          <w:sz w:val="24"/>
+          <w:szCs w:val="24"/>
+        </w:rPr>
+      </w:pPr>
+      <w:r>
+        <w:rPr>
+          <w:rFonts w:ascii="Verdana" w:hAnsi="Verdana" w:cs="Arial"/>
+          <w:sz w:val="24"/>
+          <w:szCs w:val="24"/>
+        </w:rPr>
+        <w:t xml:space="preserve"> - Entre 25 e 30 acima do peso;</w:t>
+      </w:r>
+    </w:p>
+    <w:p>
+      <w:pPr>
+        <w:rPr>
+          <w:rFonts w:ascii="Verdana" w:hAnsi="Verdana" w:cs="Arial"/>
+          <w:sz w:val="24"/>
+          <w:szCs w:val="24"/>
+        </w:rPr>
+      </w:pPr>
+      <w:r>
+        <w:rPr>
+          <w:rFonts w:ascii="Verdana" w:hAnsi="Verdana" w:cs="Arial"/>
+          <w:sz w:val="24"/>
+          <w:szCs w:val="24"/>
+        </w:rPr>
+        <w:t xml:space="preserve"> - Entre 30 e 40 obeso;</w:t>
+      </w:r>
+    </w:p>
+    <w:p>
+      <w:pPr>
+        <w:rPr>
+          <w:rFonts w:ascii="Verdana" w:hAnsi="Verdana" w:cs="Arial"/>
+          <w:sz w:val="24"/>
+          <w:szCs w:val="24"/>
+        </w:rPr>
+      </w:pPr>
+      <w:r>
+        <w:rPr>
+          <w:rFonts w:ascii="Verdana" w:hAnsi="Verdana" w:cs="Arial"/>
+          <w:sz w:val="24"/>
+          <w:szCs w:val="24"/>
+        </w:rPr>
+        <w:t xml:space="preserve"> - Acima de 40 obesidade grave.</w:t>
+      </w:r>
+    </w:p>
+    <w:p>
+      <w:pPr>
+        <w:rPr>
+          <w:rFonts w:ascii="Verdana" w:hAnsi="Verdana" w:cs="Arial"/>
+          <w:sz w:val="24"/>
+          <w:szCs w:val="24"/>
+        </w:rPr>
+      </w:pPr>
+    </w:p>
+    <w:p>
+      <w:pPr>
+        <w:ind w:firstLine="708"/>
+        <w:rPr>
+          <w:rFonts w:ascii="Verdana" w:hAnsi="Verdana" w:cs="Arial"/>
+          <w:sz w:val="24"/>
+          <w:szCs w:val="24"/>
+        </w:rPr>
+      </w:pPr>
+      <w:r>
+        <w:rPr>
+          <w:rFonts w:ascii="Verdana" w:hAnsi="Verdana" w:cs="Arial"/>
+          <w:b/>
+          <w:bCs/>
+          <w:sz w:val="24"/>
+          <w:szCs w:val="24"/>
+        </w:rPr>
+        <w:t>Desafio5</w:t>
       </w:r>
       <w:r>
         <w:rPr>
@@ -1154,267 +1267,6 @@
           <w:sz w:val="24"/>
           <w:szCs w:val="24"/>
         </w:rPr>
-        <w:t xml:space="preserve">O IMC - Indice de massa corporal é um </w:t>
-      </w:r>
-      <w:proofErr w:type="spellStart"/>
-      <w:r>
-        <w:rPr>
-          <w:rFonts w:ascii="Verdana" w:hAnsi="Verdana" w:cs="Arial"/>
-          <w:sz w:val="24"/>
-          <w:szCs w:val="24"/>
-        </w:rPr>
-        <w:t>criterio</w:t>
-      </w:r>
-      <w:proofErr w:type="spellEnd"/>
-      <w:r>
-        <w:rPr>
-          <w:rFonts w:ascii="Verdana" w:hAnsi="Verdana" w:cs="Arial"/>
-          <w:sz w:val="24"/>
-          <w:szCs w:val="24"/>
-        </w:rPr>
-        <w:t xml:space="preserve"> da organização mundial de saúde para dar uma indicação sobre a condição de peso de uma pessoa adulta.</w:t>
-      </w:r>
-    </w:p>
-    <w:p>
-      <w:pPr>
-        <w:rPr>
-          <w:rFonts w:ascii="Verdana" w:hAnsi="Verdana" w:cs="Arial"/>
-          <w:sz w:val="24"/>
-          <w:szCs w:val="24"/>
-        </w:rPr>
-      </w:pPr>
-    </w:p>
-    <w:p>
-      <w:pPr>
-        <w:rPr>
-          <w:rFonts w:ascii="Verdana" w:hAnsi="Verdana" w:cs="Arial"/>
-          <w:sz w:val="24"/>
-          <w:szCs w:val="24"/>
-        </w:rPr>
-      </w:pPr>
-      <w:r>
-        <w:rPr>
-          <w:rFonts w:ascii="Verdana" w:hAnsi="Verdana" w:cs="Arial"/>
-          <w:sz w:val="24"/>
-          <w:szCs w:val="24"/>
-        </w:rPr>
-        <w:t>Formulado IMC:</w:t>
-      </w:r>
-    </w:p>
-    <w:p>
-      <w:pPr>
-        <w:rPr>
-          <w:rFonts w:ascii="Verdana" w:hAnsi="Verdana" w:cs="Arial"/>
-          <w:sz w:val="24"/>
-          <w:szCs w:val="24"/>
-        </w:rPr>
-      </w:pPr>
-      <w:r>
-        <w:rPr>
-          <w:rFonts w:ascii="Verdana" w:hAnsi="Verdana" w:cs="Arial"/>
-          <w:sz w:val="24"/>
-          <w:szCs w:val="24"/>
-        </w:rPr>
-        <w:t>IMC = peso / (altura * altura)</w:t>
-      </w:r>
-    </w:p>
-    <w:p>
-      <w:pPr>
-        <w:rPr>
-          <w:rFonts w:ascii="Verdana" w:hAnsi="Verdana" w:cs="Arial"/>
-          <w:sz w:val="24"/>
-          <w:szCs w:val="24"/>
-        </w:rPr>
-      </w:pPr>
-    </w:p>
-    <w:p>
-      <w:pPr>
-        <w:rPr>
-          <w:rFonts w:ascii="Verdana" w:hAnsi="Verdana" w:cs="Arial"/>
-          <w:sz w:val="24"/>
-          <w:szCs w:val="24"/>
-        </w:rPr>
-      </w:pPr>
-      <w:r>
-        <w:rPr>
-          <w:rFonts w:ascii="Verdana" w:hAnsi="Verdana" w:cs="Arial"/>
-          <w:sz w:val="24"/>
-          <w:szCs w:val="24"/>
-        </w:rPr>
-        <w:t xml:space="preserve">Elabore um algoritmo que dado o peso e altura de um adulto </w:t>
-      </w:r>
-      <w:proofErr w:type="spellStart"/>
-      <w:r>
-        <w:rPr>
-          <w:rFonts w:ascii="Verdana" w:hAnsi="Verdana" w:cs="Arial"/>
-          <w:sz w:val="24"/>
-          <w:szCs w:val="24"/>
-        </w:rPr>
-        <w:t>moatre</w:t>
-      </w:r>
-      <w:proofErr w:type="spellEnd"/>
-      <w:r>
-        <w:rPr>
-          <w:rFonts w:ascii="Verdana" w:hAnsi="Verdana" w:cs="Arial"/>
-          <w:sz w:val="24"/>
-          <w:szCs w:val="24"/>
-        </w:rPr>
-        <w:t xml:space="preserve"> sua condição de acordo com a tabela abaixo:</w:t>
-      </w:r>
-    </w:p>
-    <w:p>
-      <w:pPr>
-        <w:rPr>
-          <w:rFonts w:ascii="Verdana" w:hAnsi="Verdana" w:cs="Arial"/>
-          <w:sz w:val="24"/>
-          <w:szCs w:val="24"/>
-        </w:rPr>
-      </w:pPr>
-    </w:p>
-    <w:p>
-      <w:pPr>
-        <w:rPr>
-          <w:rFonts w:ascii="Verdana" w:hAnsi="Verdana" w:cs="Arial"/>
-          <w:sz w:val="24"/>
-          <w:szCs w:val="24"/>
-        </w:rPr>
-      </w:pPr>
-      <w:r>
-        <w:rPr>
-          <w:rFonts w:ascii="Verdana" w:hAnsi="Verdana" w:cs="Arial"/>
-          <w:sz w:val="24"/>
-          <w:szCs w:val="24"/>
-        </w:rPr>
-        <w:t>IMC em adultos, condição:</w:t>
-      </w:r>
-    </w:p>
-    <w:p>
-      <w:pPr>
-        <w:rPr>
-          <w:rFonts w:ascii="Verdana" w:hAnsi="Verdana" w:cs="Arial"/>
-          <w:sz w:val="24"/>
-          <w:szCs w:val="24"/>
-        </w:rPr>
-      </w:pPr>
-      <w:r>
-        <w:rPr>
-          <w:rFonts w:ascii="Verdana" w:hAnsi="Verdana" w:cs="Arial"/>
-          <w:sz w:val="24"/>
-          <w:szCs w:val="24"/>
-        </w:rPr>
-        <w:t xml:space="preserve"> - Abaixo de 18.5 abaixo d peso;</w:t>
-      </w:r>
-    </w:p>
-    <w:p>
-      <w:pPr>
-        <w:rPr>
-          <w:rFonts w:ascii="Verdana" w:hAnsi="Verdana" w:cs="Arial"/>
-          <w:sz w:val="24"/>
-          <w:szCs w:val="24"/>
-        </w:rPr>
-      </w:pPr>
-      <w:r>
-        <w:rPr>
-          <w:rFonts w:ascii="Verdana" w:hAnsi="Verdana" w:cs="Arial"/>
-          <w:sz w:val="24"/>
-          <w:szCs w:val="24"/>
-        </w:rPr>
-        <w:t xml:space="preserve"> - Entre 18.5 e 25 peso normal;</w:t>
-      </w:r>
-    </w:p>
-    <w:p>
-      <w:pPr>
-        <w:rPr>
-          <w:rFonts w:ascii="Verdana" w:hAnsi="Verdana" w:cs="Arial"/>
-          <w:sz w:val="24"/>
-          <w:szCs w:val="24"/>
-        </w:rPr>
-      </w:pPr>
-      <w:r>
-        <w:rPr>
-          <w:rFonts w:ascii="Verdana" w:hAnsi="Verdana" w:cs="Arial"/>
-          <w:sz w:val="24"/>
-          <w:szCs w:val="24"/>
-        </w:rPr>
-        <w:t xml:space="preserve"> - Entre 25 e 30 acima do peso;</w:t>
-      </w:r>
-    </w:p>
-    <w:p>
-      <w:pPr>
-        <w:rPr>
-          <w:rFonts w:ascii="Verdana" w:hAnsi="Verdana" w:cs="Arial"/>
-          <w:sz w:val="24"/>
-          <w:szCs w:val="24"/>
-        </w:rPr>
-      </w:pPr>
-      <w:r>
-        <w:rPr>
-          <w:rFonts w:ascii="Verdana" w:hAnsi="Verdana" w:cs="Arial"/>
-          <w:sz w:val="24"/>
-          <w:szCs w:val="24"/>
-        </w:rPr>
-        <w:t xml:space="preserve"> - Entre 30 e 40 obeso;</w:t>
-      </w:r>
-    </w:p>
-    <w:p>
-      <w:pPr>
-        <w:rPr>
-          <w:rFonts w:ascii="Verdana" w:hAnsi="Verdana" w:cs="Arial"/>
-          <w:sz w:val="24"/>
-          <w:szCs w:val="24"/>
-        </w:rPr>
-      </w:pPr>
-      <w:r>
-        <w:rPr>
-          <w:rFonts w:ascii="Verdana" w:hAnsi="Verdana" w:cs="Arial"/>
-          <w:sz w:val="24"/>
-          <w:szCs w:val="24"/>
-        </w:rPr>
-        <w:t xml:space="preserve"> - Acima de 40 obesidade grave.</w:t>
-      </w:r>
-    </w:p>
-    <w:p>
-      <w:pPr>
-        <w:rPr>
-          <w:rFonts w:ascii="Verdana" w:hAnsi="Verdana" w:cs="Arial"/>
-          <w:sz w:val="24"/>
-          <w:szCs w:val="24"/>
-        </w:rPr>
-      </w:pPr>
-    </w:p>
-    <w:p>
-      <w:pPr>
-        <w:ind w:firstLine="708"/>
-        <w:rPr>
-          <w:rFonts w:ascii="Verdana" w:hAnsi="Verdana" w:cs="Arial"/>
-          <w:sz w:val="24"/>
-          <w:szCs w:val="24"/>
-        </w:rPr>
-      </w:pPr>
-      <w:r>
-        <w:rPr>
-          <w:rFonts w:ascii="Verdana" w:hAnsi="Verdana" w:cs="Arial"/>
-          <w:b/>
-          <w:bCs/>
-          <w:sz w:val="24"/>
-          <w:szCs w:val="24"/>
-        </w:rPr>
-        <w:t>Desafio5</w:t>
-      </w:r>
-      <w:r>
-        <w:rPr>
-          <w:rFonts w:ascii="Verdana" w:hAnsi="Verdana" w:cs="Arial"/>
-          <w:sz w:val="24"/>
-          <w:szCs w:val="24"/>
-        </w:rPr>
-        <w:t xml:space="preserve">: </w:t>
-      </w:r>
-      <w:r>
-        <w:rPr>
-          <w:rFonts w:ascii="Verdana" w:hAnsi="Verdana" w:cs="Arial"/>
-          <w:sz w:val="24"/>
-          <w:szCs w:val="24"/>
-        </w:rPr>
         <w:t>Elabora um algoritmo que calcule o que deve ser pago por um produto, considerando o preço normal da etiqueta e a escolha da condição de pagamento.</w:t>
       </w:r>
     </w:p>
@@ -1432,25 +1284,7 @@
           <w:sz w:val="24"/>
           <w:szCs w:val="24"/>
         </w:rPr>
-        <w:t xml:space="preserve">Utilize os códigos da tabela a seguir para ler qual condição de pagamento escolhida e efetuar o </w:t>
-      </w:r>
-      <w:proofErr w:type="spellStart"/>
-      <w:r>
-        <w:rPr>
-          <w:rFonts w:ascii="Verdana" w:hAnsi="Verdana" w:cs="Arial"/>
-          <w:sz w:val="24"/>
-          <w:szCs w:val="24"/>
-        </w:rPr>
-        <w:t>calculo</w:t>
-      </w:r>
-      <w:proofErr w:type="spellEnd"/>
-      <w:r>
-        <w:rPr>
-          <w:rFonts w:ascii="Verdana" w:hAnsi="Verdana" w:cs="Arial"/>
-          <w:sz w:val="24"/>
-          <w:szCs w:val="24"/>
-        </w:rPr>
-        <w:t xml:space="preserve"> adequado.</w:t>
+        <w:t>Utilize os códigos da tabela a seguir para ler qual condição de pagamento escolhida e efetuar o calculo adequado.</w:t>
       </w:r>
     </w:p>
     <w:p>
@@ -1510,25 +1344,7 @@
           <w:sz w:val="24"/>
           <w:szCs w:val="24"/>
         </w:rPr>
-        <w:t xml:space="preserve">À vista no dinheiro ou </w:t>
-      </w:r>
-      <w:proofErr w:type="spellStart"/>
-      <w:r>
-        <w:rPr>
-          <w:rFonts w:ascii="Verdana" w:hAnsi="Verdana" w:cs="Arial"/>
-          <w:sz w:val="24"/>
-          <w:szCs w:val="24"/>
-        </w:rPr>
-        <w:t>pix</w:t>
-      </w:r>
-      <w:proofErr w:type="spellEnd"/>
-      <w:r>
-        <w:rPr>
-          <w:rFonts w:ascii="Verdana" w:hAnsi="Verdana" w:cs="Arial"/>
-          <w:sz w:val="24"/>
-          <w:szCs w:val="24"/>
-        </w:rPr>
-        <w:t>, recebe 15% de desconto;</w:t>
+        <w:t>À vista no dinheiro ou pix, recebe 15% de desconto;</w:t>
       </w:r>
     </w:p>
     <w:p>
@@ -1660,7 +1476,6 @@
         </w:rPr>
         <w:t xml:space="preserve">Eu declaro uma função com a palavra </w:t>
       </w:r>
-      <w:proofErr w:type="spellStart"/>
       <w:r>
         <w:rPr>
           <w:rFonts w:ascii="Verdana" w:hAnsi="Verdana" w:cs="Arial"/>
@@ -1671,7 +1486,6 @@
         </w:rPr>
         <w:t>function</w:t>
       </w:r>
-      <w:proofErr w:type="spellEnd"/>
       <w:r>
         <w:rPr>
           <w:rFonts w:ascii="Verdana" w:hAnsi="Verdana" w:cs="Arial"/>
@@ -1708,7 +1522,6 @@
         </w:rPr>
         <w:t>(</w:t>
       </w:r>
-      <w:proofErr w:type="spellStart"/>
       <w:r>
         <w:rPr>
           <w:rFonts w:ascii="Verdana" w:hAnsi="Verdana" w:cs="Arial"/>
@@ -1719,7 +1532,6 @@
         </w:rPr>
         <w:t>parametro</w:t>
       </w:r>
-      <w:proofErr w:type="spellEnd"/>
       <w:r>
         <w:rPr>
           <w:rFonts w:ascii="Verdana" w:hAnsi="Verdana" w:cs="Arial"/>
@@ -1759,41 +1571,13 @@
           <w:szCs w:val="24"/>
         </w:rPr>
       </w:pPr>
-      <w:proofErr w:type="spellStart"/>
-      <w:r>
-        <w:rPr>
-          <w:rFonts w:ascii="Verdana" w:hAnsi="Verdana" w:cs="Arial"/>
-          <w:sz w:val="24"/>
-          <w:szCs w:val="24"/>
-        </w:rPr>
-        <w:t>Ex</w:t>
-      </w:r>
-      <w:proofErr w:type="spellEnd"/>
-      <w:r>
-        <w:rPr>
-          <w:rFonts w:ascii="Verdana" w:hAnsi="Verdana" w:cs="Arial"/>
-          <w:sz w:val="24"/>
-          <w:szCs w:val="24"/>
-        </w:rPr>
-        <w:t xml:space="preserve">: </w:t>
-      </w:r>
-      <w:proofErr w:type="spellStart"/>
-      <w:r>
-        <w:rPr>
-          <w:rFonts w:ascii="Verdana" w:hAnsi="Verdana" w:cs="Arial"/>
-          <w:sz w:val="24"/>
-          <w:szCs w:val="24"/>
-        </w:rPr>
-        <w:t>function</w:t>
-      </w:r>
-      <w:proofErr w:type="spellEnd"/>
-      <w:r>
-        <w:rPr>
-          <w:rFonts w:ascii="Verdana" w:hAnsi="Verdana" w:cs="Arial"/>
-          <w:sz w:val="24"/>
-          <w:szCs w:val="24"/>
-        </w:rPr>
-        <w:t xml:space="preserve"> carro(){</w:t>
+      <w:r>
+        <w:rPr>
+          <w:rFonts w:ascii="Verdana" w:hAnsi="Verdana" w:cs="Arial"/>
+          <w:sz w:val="24"/>
+          <w:szCs w:val="24"/>
+        </w:rPr>
+        <w:t>Ex: function carro(){</w:t>
       </w:r>
     </w:p>
     <w:p>
@@ -1917,59 +1701,13 @@
           <w:szCs w:val="24"/>
         </w:rPr>
       </w:pPr>
-      <w:proofErr w:type="spellStart"/>
-      <w:r>
-        <w:rPr>
-          <w:rFonts w:ascii="Verdana" w:hAnsi="Verdana" w:cs="Arial"/>
-          <w:sz w:val="24"/>
-          <w:szCs w:val="24"/>
-        </w:rPr>
-        <w:t>Ex</w:t>
-      </w:r>
-      <w:proofErr w:type="spellEnd"/>
-      <w:r>
-        <w:rPr>
-          <w:rFonts w:ascii="Verdana" w:hAnsi="Verdana" w:cs="Arial"/>
-          <w:sz w:val="24"/>
-          <w:szCs w:val="24"/>
-        </w:rPr>
-        <w:t xml:space="preserve">: </w:t>
-      </w:r>
-      <w:proofErr w:type="spellStart"/>
-      <w:r>
-        <w:rPr>
-          <w:rFonts w:ascii="Verdana" w:hAnsi="Verdana" w:cs="Arial"/>
-          <w:sz w:val="24"/>
-          <w:szCs w:val="24"/>
-        </w:rPr>
-        <w:t>main</w:t>
-      </w:r>
-      <w:proofErr w:type="spellEnd"/>
-      <w:r>
-        <w:rPr>
-          <w:rFonts w:ascii="Verdana" w:hAnsi="Verdana" w:cs="Arial"/>
-          <w:sz w:val="24"/>
-          <w:szCs w:val="24"/>
-        </w:rPr>
-        <w:t xml:space="preserve"> = </w:t>
-      </w:r>
-      <w:proofErr w:type="spellStart"/>
-      <w:r>
-        <w:rPr>
-          <w:rFonts w:ascii="Verdana" w:hAnsi="Verdana" w:cs="Arial"/>
-          <w:sz w:val="24"/>
-          <w:szCs w:val="24"/>
-        </w:rPr>
-        <w:t>function</w:t>
-      </w:r>
-      <w:proofErr w:type="spellEnd"/>
-      <w:r>
-        <w:rPr>
-          <w:rFonts w:ascii="Verdana" w:hAnsi="Verdana" w:cs="Arial"/>
-          <w:sz w:val="24"/>
-          <w:szCs w:val="24"/>
-        </w:rPr>
-        <w:t>() {</w:t>
+      <w:r>
+        <w:rPr>
+          <w:rFonts w:ascii="Verdana" w:hAnsi="Verdana" w:cs="Arial"/>
+          <w:sz w:val="24"/>
+          <w:szCs w:val="24"/>
+        </w:rPr>
+        <w:t>Ex: main = function() {</w:t>
       </w:r>
     </w:p>
     <w:p>
@@ -2108,43 +1846,7 @@
           <w:sz w:val="24"/>
           <w:szCs w:val="24"/>
         </w:rPr>
-        <w:t>(</w:t>
-      </w:r>
-      <w:proofErr w:type="spellStart"/>
-      <w:r>
-        <w:rPr>
-          <w:rFonts w:ascii="Verdana" w:hAnsi="Verdana" w:cs="Arial"/>
-          <w:sz w:val="24"/>
-          <w:szCs w:val="24"/>
-        </w:rPr>
-        <w:t>function</w:t>
-      </w:r>
-      <w:proofErr w:type="spellEnd"/>
-      <w:r>
-        <w:rPr>
-          <w:rFonts w:ascii="Verdana" w:hAnsi="Verdana" w:cs="Arial"/>
-          <w:sz w:val="24"/>
-          <w:szCs w:val="24"/>
-        </w:rPr>
-        <w:t xml:space="preserve"> </w:t>
-      </w:r>
-      <w:proofErr w:type="spellStart"/>
-      <w:r>
-        <w:rPr>
-          <w:rFonts w:ascii="Verdana" w:hAnsi="Verdana" w:cs="Arial"/>
-          <w:sz w:val="24"/>
-          <w:szCs w:val="24"/>
-        </w:rPr>
-        <w:t>main</w:t>
-      </w:r>
-      <w:proofErr w:type="spellEnd"/>
-      <w:r>
-        <w:rPr>
-          <w:rFonts w:ascii="Verdana" w:hAnsi="Verdana" w:cs="Arial"/>
-          <w:sz w:val="24"/>
-          <w:szCs w:val="24"/>
-        </w:rPr>
-        <w:t>() {</w:t>
+        <w:t>(function main() {</w:t>
       </w:r>
     </w:p>
     <w:p>
@@ -2197,6 +1899,15 @@
       <w:pPr>
         <w:rPr>
           <w:rFonts w:ascii="Verdana" w:hAnsi="Verdana" w:cs="Arial"/>
+          <w:sz w:val="24"/>
+          <w:szCs w:val="24"/>
+        </w:rPr>
+      </w:pPr>
+    </w:p>
+    <w:p>
+      <w:pPr>
+        <w:rPr>
+          <w:rFonts w:ascii="Verdana" w:hAnsi="Verdana" w:cs="Arial"/>
           <w:b/>
           <w:bCs/>
           <w:sz w:val="24"/>
@@ -2280,41 +1991,21 @@
           <w:szCs w:val="24"/>
         </w:rPr>
       </w:pPr>
-      <w:proofErr w:type="spellStart"/>
-      <w:r>
-        <w:rPr>
-          <w:rFonts w:ascii="Verdana" w:hAnsi="Verdana" w:cs="Arial"/>
-          <w:sz w:val="24"/>
-          <w:szCs w:val="24"/>
-        </w:rPr>
-        <w:t>Ex</w:t>
-      </w:r>
-      <w:proofErr w:type="spellEnd"/>
-      <w:r>
-        <w:rPr>
-          <w:rFonts w:ascii="Verdana" w:hAnsi="Verdana" w:cs="Arial"/>
-          <w:sz w:val="24"/>
-          <w:szCs w:val="24"/>
-        </w:rPr>
-        <w:t xml:space="preserve">: </w:t>
-      </w:r>
-      <w:proofErr w:type="spellStart"/>
-      <w:r>
-        <w:rPr>
-          <w:rFonts w:ascii="Verdana" w:hAnsi="Verdana" w:cs="Arial"/>
-          <w:sz w:val="24"/>
-          <w:szCs w:val="24"/>
-        </w:rPr>
-        <w:t>let</w:t>
-      </w:r>
-      <w:proofErr w:type="spellEnd"/>
-      <w:r>
-        <w:rPr>
-          <w:rFonts w:ascii="Verdana" w:hAnsi="Verdana" w:cs="Arial"/>
-          <w:sz w:val="24"/>
-          <w:szCs w:val="24"/>
-        </w:rPr>
-        <w:t xml:space="preserve"> </w:t>
+      <w:r>
+        <w:rPr>
+          <w:rFonts w:ascii="Verdana" w:hAnsi="Verdana" w:cs="Arial"/>
+          <w:sz w:val="24"/>
+          <w:szCs w:val="24"/>
+        </w:rPr>
+        <w:t xml:space="preserve">Ex: </w:t>
+      </w:r>
+      <w:r>
+        <w:rPr>
+          <w:rFonts w:ascii="Verdana" w:hAnsi="Verdana" w:cs="Arial"/>
+          <w:sz w:val="24"/>
+          <w:szCs w:val="24"/>
+        </w:rPr>
+        <w:t xml:space="preserve">let </w:t>
       </w:r>
       <w:r>
         <w:rPr>
@@ -2452,16 +2143,7 @@
           <w:sz w:val="24"/>
           <w:szCs w:val="24"/>
         </w:rPr>
-        <w:t>E para imprimir eu uso o console.log(</w:t>
-      </w:r>
-      <w:proofErr w:type="spellStart"/>
-      <w:r>
-        <w:rPr>
-          <w:rFonts w:ascii="Verdana" w:hAnsi="Verdana" w:cs="Arial"/>
-          <w:sz w:val="24"/>
-          <w:szCs w:val="24"/>
-        </w:rPr>
-        <w:t>variável</w:t>
+        <w:t>E para imprimir eu uso o console.log(variável</w:t>
       </w:r>
       <w:r>
         <w:rPr>
@@ -2477,16 +2159,7 @@
           <w:sz w:val="24"/>
           <w:szCs w:val="24"/>
         </w:rPr>
-        <w:t>chave</w:t>
-      </w:r>
-      <w:proofErr w:type="spellEnd"/>
-      <w:r>
-        <w:rPr>
-          <w:rFonts w:ascii="Verdana" w:hAnsi="Verdana" w:cs="Arial"/>
-          <w:sz w:val="24"/>
-          <w:szCs w:val="24"/>
-        </w:rPr>
-        <w:t>)</w:t>
+        <w:t>chave)</w:t>
       </w:r>
       <w:r>
         <w:rPr>
@@ -2520,70 +2193,7 @@
           <w:sz w:val="24"/>
           <w:szCs w:val="24"/>
         </w:rPr>
-        <w:t xml:space="preserve">Eu posso fazer incrementações ao objeto passando o nome do </w:t>
-      </w:r>
-      <w:proofErr w:type="spellStart"/>
-      <w:r>
-        <w:rPr>
-          <w:rFonts w:ascii="Verdana" w:hAnsi="Verdana" w:cs="Arial"/>
-          <w:sz w:val="24"/>
-          <w:szCs w:val="24"/>
-        </w:rPr>
-        <w:t>objeto.nome</w:t>
-      </w:r>
-      <w:proofErr w:type="spellEnd"/>
-      <w:r>
-        <w:rPr>
-          <w:rFonts w:ascii="Verdana" w:hAnsi="Verdana" w:cs="Arial"/>
-          <w:sz w:val="24"/>
-          <w:szCs w:val="24"/>
-        </w:rPr>
-        <w:t xml:space="preserve"> do incremento recebendo o incremento.</w:t>
-      </w:r>
-    </w:p>
-    <w:p>
-      <w:pPr>
-        <w:rPr>
-          <w:rFonts w:ascii="Verdana" w:hAnsi="Verdana" w:cs="Arial"/>
-          <w:sz w:val="24"/>
-          <w:szCs w:val="24"/>
-        </w:rPr>
-      </w:pPr>
-      <w:proofErr w:type="spellStart"/>
-      <w:r>
-        <w:rPr>
-          <w:rFonts w:ascii="Verdana" w:hAnsi="Verdana" w:cs="Arial"/>
-          <w:sz w:val="24"/>
-          <w:szCs w:val="24"/>
-        </w:rPr>
-        <w:t>Ex</w:t>
-      </w:r>
-      <w:proofErr w:type="spellEnd"/>
-      <w:r>
-        <w:rPr>
-          <w:rFonts w:ascii="Verdana" w:hAnsi="Verdana" w:cs="Arial"/>
-          <w:sz w:val="24"/>
-          <w:szCs w:val="24"/>
-        </w:rPr>
-        <w:t xml:space="preserve">: </w:t>
-      </w:r>
-      <w:proofErr w:type="spellStart"/>
-      <w:r>
-        <w:rPr>
-          <w:rFonts w:ascii="Verdana" w:hAnsi="Verdana" w:cs="Arial"/>
-          <w:sz w:val="24"/>
-          <w:szCs w:val="24"/>
-        </w:rPr>
-        <w:t>pessoa.altura</w:t>
-      </w:r>
-      <w:proofErr w:type="spellEnd"/>
-      <w:r>
-        <w:rPr>
-          <w:rFonts w:ascii="Verdana" w:hAnsi="Verdana" w:cs="Arial"/>
-          <w:sz w:val="24"/>
-          <w:szCs w:val="24"/>
-        </w:rPr>
-        <w:t xml:space="preserve"> = 1.60;</w:t>
+        <w:t>Eu posso fazer incrementações ao objeto passando o nome do objeto.nome do incremento recebendo o incremento.</w:t>
       </w:r>
     </w:p>
     <w:p>
@@ -2601,6 +2211,23 @@
           <w:szCs w:val="24"/>
         </w:rPr>
         <w:lastRenderedPageBreak/>
+        <w:t>Ex: pessoa.altura = 1.60;</w:t>
+      </w:r>
+    </w:p>
+    <w:p>
+      <w:pPr>
+        <w:rPr>
+          <w:rFonts w:ascii="Verdana" w:hAnsi="Verdana" w:cs="Arial"/>
+          <w:sz w:val="24"/>
+          <w:szCs w:val="24"/>
+        </w:rPr>
+      </w:pPr>
+      <w:r>
+        <w:rPr>
+          <w:rFonts w:ascii="Verdana" w:hAnsi="Verdana" w:cs="Arial"/>
+          <w:sz w:val="24"/>
+          <w:szCs w:val="24"/>
+        </w:rPr>
         <w:tab/>
         <w:t xml:space="preserve">Para remover um valor basta passar </w:t>
       </w:r>
@@ -2610,25 +2237,7 @@
           <w:sz w:val="24"/>
           <w:szCs w:val="24"/>
         </w:rPr>
-        <w:t xml:space="preserve">delete </w:t>
-      </w:r>
-      <w:proofErr w:type="spellStart"/>
-      <w:r>
-        <w:rPr>
-          <w:rFonts w:ascii="Verdana" w:hAnsi="Verdana" w:cs="Arial"/>
-          <w:sz w:val="24"/>
-          <w:szCs w:val="24"/>
-        </w:rPr>
-        <w:t>objeto.chavepraremover</w:t>
-      </w:r>
-      <w:proofErr w:type="spellEnd"/>
-      <w:r>
-        <w:rPr>
-          <w:rFonts w:ascii="Verdana" w:hAnsi="Verdana" w:cs="Arial"/>
-          <w:sz w:val="24"/>
-          <w:szCs w:val="24"/>
-        </w:rPr>
-        <w:t>;</w:t>
+        <w:t>delete objeto.chavepraremover;</w:t>
       </w:r>
     </w:p>
     <w:p>
@@ -2664,404 +2273,740 @@
           <w:sz w:val="24"/>
           <w:szCs w:val="24"/>
         </w:rPr>
+        <w:t>O this é uma palavra reservada de função e ela desrespeito ao contexto aonde esta função esta sendo executada.</w:t>
+      </w:r>
+      <w:r>
+        <w:rPr>
+          <w:rFonts w:ascii="Verdana" w:hAnsi="Verdana" w:cs="Arial"/>
+          <w:sz w:val="24"/>
+          <w:szCs w:val="24"/>
+        </w:rPr>
+        <w:t xml:space="preserve"> O this dentro do objeto ele assume o objeto.</w:t>
+      </w:r>
+    </w:p>
+    <w:p>
+      <w:pPr>
+        <w:ind w:firstLine="708"/>
+        <w:rPr>
+          <w:rFonts w:ascii="Verdana" w:hAnsi="Verdana" w:cs="Arial"/>
+          <w:sz w:val="24"/>
+          <w:szCs w:val="24"/>
+        </w:rPr>
+      </w:pPr>
+      <w:r>
+        <w:rPr>
+          <w:rFonts w:ascii="Verdana" w:hAnsi="Verdana" w:cs="Arial"/>
+          <w:sz w:val="24"/>
+          <w:szCs w:val="24"/>
+        </w:rPr>
+        <w:t xml:space="preserve">Outro meio de acessar os valores do objeto através de uma sintaxe mais dinamicamente </w:t>
+      </w:r>
+      <w:r>
+        <w:rPr>
+          <w:rFonts w:ascii="Verdana" w:hAnsi="Verdana" w:cs="Arial"/>
+          <w:sz w:val="24"/>
+          <w:szCs w:val="24"/>
+        </w:rPr>
+        <w:t xml:space="preserve">é </w:t>
+      </w:r>
+      <w:r>
+        <w:rPr>
+          <w:rFonts w:ascii="Verdana" w:hAnsi="Verdana" w:cs="Arial"/>
+          <w:sz w:val="24"/>
+          <w:szCs w:val="24"/>
+        </w:rPr>
+        <w:t>criando uma variável recebendo o valor que eu quero pegar de dentro do objeto e eu imprimo colocando o nome do objeto com o nome da variável dentro de colchetes.</w:t>
+      </w:r>
+      <w:r>
+        <w:rPr>
+          <w:rFonts w:ascii="Verdana" w:hAnsi="Verdana" w:cs="Arial"/>
+          <w:sz w:val="24"/>
+          <w:szCs w:val="24"/>
+        </w:rPr>
+        <w:t xml:space="preserve"> Ou também passando a chave do objeto</w:t>
+      </w:r>
+      <w:r>
+        <w:rPr>
+          <w:rFonts w:ascii="Verdana" w:hAnsi="Verdana" w:cs="Arial"/>
+          <w:sz w:val="24"/>
+          <w:szCs w:val="24"/>
+        </w:rPr>
+        <w:t xml:space="preserve"> entre ‘’</w:t>
+      </w:r>
+      <w:r>
+        <w:rPr>
+          <w:rFonts w:ascii="Verdana" w:hAnsi="Verdana" w:cs="Arial"/>
+          <w:sz w:val="24"/>
+          <w:szCs w:val="24"/>
+        </w:rPr>
+        <w:t xml:space="preserve"> direto dentro de colchetes ao invés da variável.</w:t>
+      </w:r>
+    </w:p>
+    <w:p>
+      <w:pPr>
+        <w:rPr>
+          <w:rFonts w:ascii="Verdana" w:hAnsi="Verdana" w:cs="Arial"/>
+          <w:sz w:val="24"/>
+          <w:szCs w:val="24"/>
+        </w:rPr>
+      </w:pPr>
+      <w:r>
+        <w:rPr>
+          <w:rFonts w:ascii="Verdana" w:hAnsi="Verdana" w:cs="Arial"/>
+          <w:sz w:val="24"/>
+          <w:szCs w:val="24"/>
+        </w:rPr>
+        <w:t>Ex: let atributo = ‘idade’;</w:t>
+      </w:r>
+    </w:p>
+    <w:p>
+      <w:pPr>
+        <w:rPr>
+          <w:rFonts w:ascii="Verdana" w:hAnsi="Verdana" w:cs="Arial"/>
+          <w:sz w:val="24"/>
+          <w:szCs w:val="24"/>
+        </w:rPr>
+      </w:pPr>
+      <w:r>
+        <w:rPr>
+          <w:rFonts w:ascii="Verdana" w:hAnsi="Verdana" w:cs="Arial"/>
+          <w:sz w:val="24"/>
+          <w:szCs w:val="24"/>
+        </w:rPr>
+        <w:t>Console.log(‘pessoa[atributo]’);</w:t>
+      </w:r>
+    </w:p>
+    <w:p>
+      <w:pPr>
+        <w:rPr>
+          <w:rFonts w:ascii="Verdana" w:hAnsi="Verdana" w:cs="Arial"/>
+          <w:sz w:val="24"/>
+          <w:szCs w:val="24"/>
+        </w:rPr>
+      </w:pPr>
+    </w:p>
+    <w:p>
+      <w:pPr>
+        <w:rPr>
+          <w:rFonts w:ascii="Verdana" w:hAnsi="Verdana" w:cs="Arial"/>
+          <w:b/>
+          <w:bCs/>
+          <w:sz w:val="24"/>
+          <w:szCs w:val="24"/>
+        </w:rPr>
+      </w:pPr>
+      <w:r>
+        <w:rPr>
+          <w:rFonts w:ascii="Verdana" w:hAnsi="Verdana" w:cs="Arial"/>
+          <w:b/>
+          <w:bCs/>
+          <w:sz w:val="24"/>
+          <w:szCs w:val="24"/>
+        </w:rPr>
+        <w:t>Classes</w:t>
+      </w:r>
+    </w:p>
+    <w:p>
+      <w:pPr>
+        <w:rPr>
+          <w:rFonts w:ascii="Verdana" w:hAnsi="Verdana" w:cs="Arial"/>
+          <w:b/>
+          <w:bCs/>
+          <w:sz w:val="24"/>
+          <w:szCs w:val="24"/>
+        </w:rPr>
+      </w:pPr>
+    </w:p>
+    <w:p>
+      <w:pPr>
+        <w:ind w:firstLine="708"/>
+        <w:rPr>
+          <w:rFonts w:ascii="Verdana" w:hAnsi="Verdana" w:cs="Arial"/>
+          <w:sz w:val="24"/>
+          <w:szCs w:val="24"/>
+        </w:rPr>
+      </w:pPr>
+      <w:r>
+        <w:rPr>
+          <w:rFonts w:ascii="Verdana" w:hAnsi="Verdana" w:cs="Arial"/>
+          <w:sz w:val="24"/>
+          <w:szCs w:val="24"/>
+        </w:rPr>
+        <w:t>Eu defino classe passando a palavra class e o nome da classe.</w:t>
+      </w:r>
+    </w:p>
+    <w:p>
+      <w:pPr>
+        <w:ind w:firstLine="708"/>
+        <w:rPr>
+          <w:rFonts w:ascii="Verdana" w:hAnsi="Verdana" w:cs="Arial"/>
+          <w:sz w:val="24"/>
+          <w:szCs w:val="24"/>
+        </w:rPr>
+      </w:pPr>
+      <w:r>
+        <w:rPr>
+          <w:rFonts w:ascii="Verdana" w:hAnsi="Verdana" w:cs="Arial"/>
+          <w:sz w:val="24"/>
+          <w:szCs w:val="24"/>
+        </w:rPr>
+        <w:t>Classe é uma definição do que deveria ser</w:t>
+      </w:r>
+      <w:r>
+        <w:rPr>
+          <w:rFonts w:ascii="Verdana" w:hAnsi="Verdana" w:cs="Arial"/>
+          <w:sz w:val="24"/>
+          <w:szCs w:val="24"/>
+        </w:rPr>
+        <w:t>,</w:t>
+      </w:r>
+      <w:r>
+        <w:rPr>
+          <w:rFonts w:ascii="Verdana" w:hAnsi="Verdana" w:cs="Arial"/>
+          <w:sz w:val="24"/>
+          <w:szCs w:val="24"/>
+        </w:rPr>
+        <w:t xml:space="preserve"> e</w:t>
+      </w:r>
+      <w:r>
+        <w:rPr>
+          <w:rFonts w:ascii="Verdana" w:hAnsi="Verdana" w:cs="Arial"/>
+          <w:sz w:val="24"/>
+          <w:szCs w:val="24"/>
+        </w:rPr>
+        <w:t>,</w:t>
+      </w:r>
+      <w:r>
+        <w:rPr>
+          <w:rFonts w:ascii="Verdana" w:hAnsi="Verdana" w:cs="Arial"/>
+          <w:sz w:val="24"/>
+          <w:szCs w:val="24"/>
+        </w:rPr>
+        <w:t xml:space="preserve"> uma instancia é uma ocorrência de uma classe.</w:t>
+      </w:r>
+    </w:p>
+    <w:p>
+      <w:pPr>
+        <w:ind w:firstLine="708"/>
+        <w:rPr>
+          <w:rFonts w:ascii="Verdana" w:hAnsi="Verdana" w:cs="Arial"/>
+          <w:sz w:val="24"/>
+          <w:szCs w:val="24"/>
+        </w:rPr>
+      </w:pPr>
+      <w:r>
+        <w:rPr>
+          <w:rFonts w:ascii="Verdana" w:hAnsi="Verdana" w:cs="Arial"/>
+          <w:sz w:val="24"/>
+          <w:szCs w:val="24"/>
+        </w:rPr>
+        <w:t xml:space="preserve">O constructor é o que acontece quando uma classe é instanciada. Eu posso colocar parâmetros dentro do construtor passando esses </w:t>
+      </w:r>
+      <w:r>
+        <w:rPr>
+          <w:rFonts w:ascii="Verdana" w:hAnsi="Verdana" w:cs="Arial"/>
+          <w:sz w:val="24"/>
+          <w:szCs w:val="24"/>
+        </w:rPr>
+        <w:t>parâmetros</w:t>
+      </w:r>
+      <w:r>
+        <w:rPr>
+          <w:rFonts w:ascii="Verdana" w:hAnsi="Verdana" w:cs="Arial"/>
+          <w:sz w:val="24"/>
+          <w:szCs w:val="24"/>
+        </w:rPr>
+        <w:t xml:space="preserve"> dentro dos </w:t>
+      </w:r>
+      <w:r>
+        <w:rPr>
+          <w:rFonts w:ascii="Verdana" w:hAnsi="Verdana" w:cs="Arial"/>
+          <w:sz w:val="24"/>
+          <w:szCs w:val="24"/>
+        </w:rPr>
+        <w:t>parênteses</w:t>
+      </w:r>
+      <w:r>
+        <w:rPr>
+          <w:rFonts w:ascii="Verdana" w:hAnsi="Verdana" w:cs="Arial"/>
+          <w:sz w:val="24"/>
+          <w:szCs w:val="24"/>
+        </w:rPr>
+        <w:t>. Ex: constructor(</w:t>
+      </w:r>
+      <w:r>
+        <w:rPr>
+          <w:rFonts w:ascii="Verdana" w:hAnsi="Verdana" w:cs="Arial"/>
+          <w:sz w:val="24"/>
+          <w:szCs w:val="24"/>
+        </w:rPr>
+        <w:t>parâmetros</w:t>
+      </w:r>
+      <w:r>
+        <w:rPr>
+          <w:rFonts w:ascii="Verdana" w:hAnsi="Verdana" w:cs="Arial"/>
+          <w:sz w:val="24"/>
+          <w:szCs w:val="24"/>
+        </w:rPr>
+        <w:t>){};.</w:t>
+      </w:r>
+    </w:p>
+    <w:p>
+      <w:pPr>
+        <w:ind w:firstLine="708"/>
+        <w:rPr>
+          <w:rFonts w:ascii="Verdana" w:hAnsi="Verdana" w:cs="Arial"/>
+          <w:sz w:val="24"/>
+          <w:szCs w:val="24"/>
+        </w:rPr>
+      </w:pPr>
+      <w:r>
+        <w:rPr>
+          <w:rFonts w:ascii="Verdana" w:hAnsi="Verdana" w:cs="Arial"/>
+          <w:sz w:val="24"/>
+          <w:szCs w:val="24"/>
+        </w:rPr>
+        <w:t>Sempre que uma classe é instanciada ela passa pelo construtor.</w:t>
+      </w:r>
+    </w:p>
+    <w:p>
+      <w:pPr>
+        <w:rPr>
+          <w:rFonts w:ascii="Verdana" w:hAnsi="Verdana" w:cs="Arial"/>
+          <w:sz w:val="24"/>
+          <w:szCs w:val="24"/>
+        </w:rPr>
+      </w:pPr>
+    </w:p>
+    <w:p>
+      <w:pPr>
+        <w:rPr>
+          <w:rFonts w:ascii="Verdana" w:hAnsi="Verdana" w:cs="Arial"/>
+          <w:sz w:val="24"/>
+          <w:szCs w:val="24"/>
+        </w:rPr>
+      </w:pPr>
+    </w:p>
+    <w:p>
+      <w:pPr>
+        <w:rPr>
+          <w:rFonts w:ascii="Verdana" w:hAnsi="Verdana" w:cs="Arial"/>
+          <w:b/>
+          <w:bCs/>
+          <w:sz w:val="24"/>
+          <w:szCs w:val="24"/>
+        </w:rPr>
+      </w:pPr>
+      <w:r>
+        <w:rPr>
+          <w:rFonts w:ascii="Verdana" w:hAnsi="Verdana" w:cs="Arial"/>
+          <w:b/>
+          <w:bCs/>
+          <w:sz w:val="24"/>
+          <w:szCs w:val="24"/>
+        </w:rPr>
+        <w:t>Aula Arrays e estruturas de repetição</w:t>
+      </w:r>
+    </w:p>
+    <w:p>
+      <w:pPr>
+        <w:rPr>
+          <w:rFonts w:ascii="Verdana" w:hAnsi="Verdana" w:cs="Arial"/>
+          <w:b/>
+          <w:bCs/>
+          <w:sz w:val="24"/>
+          <w:szCs w:val="24"/>
+        </w:rPr>
+      </w:pPr>
+    </w:p>
+    <w:p>
+      <w:pPr>
+        <w:rPr>
+          <w:rFonts w:ascii="Verdana" w:hAnsi="Verdana" w:cs="Arial"/>
+          <w:b/>
+          <w:bCs/>
+          <w:sz w:val="24"/>
+          <w:szCs w:val="24"/>
+        </w:rPr>
+      </w:pPr>
+      <w:r>
+        <w:rPr>
+          <w:rFonts w:ascii="Verdana" w:hAnsi="Verdana" w:cs="Arial"/>
+          <w:b/>
+          <w:bCs/>
+          <w:sz w:val="24"/>
+          <w:szCs w:val="24"/>
+        </w:rPr>
+        <w:t>Arrays</w:t>
+      </w:r>
+    </w:p>
+    <w:p>
+      <w:pPr>
+        <w:ind w:firstLine="708"/>
+        <w:rPr>
+          <w:rFonts w:ascii="Verdana" w:hAnsi="Verdana" w:cs="Arial"/>
+          <w:sz w:val="24"/>
+          <w:szCs w:val="24"/>
+        </w:rPr>
+      </w:pPr>
+      <w:r>
+        <w:rPr>
+          <w:rFonts w:ascii="Verdana" w:hAnsi="Verdana" w:cs="Arial"/>
+          <w:sz w:val="24"/>
+          <w:szCs w:val="24"/>
+        </w:rPr>
+        <w:t>As listas (arrays) são representadas por colchetes [].</w:t>
+      </w:r>
+    </w:p>
+    <w:p>
+      <w:pPr>
+        <w:ind w:firstLine="708"/>
+        <w:rPr>
+          <w:rFonts w:ascii="Verdana" w:hAnsi="Verdana" w:cs="Arial"/>
+          <w:sz w:val="24"/>
+          <w:szCs w:val="24"/>
+        </w:rPr>
+      </w:pPr>
+      <w:r>
+        <w:rPr>
+          <w:rFonts w:ascii="Verdana" w:hAnsi="Verdana" w:cs="Arial"/>
+          <w:sz w:val="24"/>
+          <w:szCs w:val="24"/>
+        </w:rPr>
         <w:t xml:space="preserve">O </w:t>
       </w:r>
-      <w:proofErr w:type="spellStart"/>
-      <w:r>
-        <w:rPr>
-          <w:rFonts w:ascii="Verdana" w:hAnsi="Verdana" w:cs="Arial"/>
-          <w:sz w:val="24"/>
-          <w:szCs w:val="24"/>
-        </w:rPr>
-        <w:t>this</w:t>
-      </w:r>
-      <w:proofErr w:type="spellEnd"/>
-      <w:r>
-        <w:rPr>
-          <w:rFonts w:ascii="Verdana" w:hAnsi="Verdana" w:cs="Arial"/>
-          <w:sz w:val="24"/>
-          <w:szCs w:val="24"/>
-        </w:rPr>
-        <w:t xml:space="preserve"> é uma palavra reservada de função e ela desrespeito ao contexto aonde esta função esta sendo executada.</w:t>
-      </w:r>
-      <w:r>
-        <w:rPr>
-          <w:rFonts w:ascii="Verdana" w:hAnsi="Verdana" w:cs="Arial"/>
-          <w:sz w:val="24"/>
-          <w:szCs w:val="24"/>
-        </w:rPr>
-        <w:t xml:space="preserve"> O </w:t>
-      </w:r>
-      <w:proofErr w:type="spellStart"/>
-      <w:r>
-        <w:rPr>
-          <w:rFonts w:ascii="Verdana" w:hAnsi="Verdana" w:cs="Arial"/>
-          <w:sz w:val="24"/>
-          <w:szCs w:val="24"/>
-        </w:rPr>
-        <w:t>this</w:t>
-      </w:r>
-      <w:proofErr w:type="spellEnd"/>
-      <w:r>
-        <w:rPr>
-          <w:rFonts w:ascii="Verdana" w:hAnsi="Verdana" w:cs="Arial"/>
-          <w:sz w:val="24"/>
-          <w:szCs w:val="24"/>
-        </w:rPr>
-        <w:t xml:space="preserve"> dentro do objeto ele assume o objeto.</w:t>
-      </w:r>
-    </w:p>
-    <w:p>
-      <w:pPr>
-        <w:ind w:firstLine="708"/>
-        <w:rPr>
-          <w:rFonts w:ascii="Verdana" w:hAnsi="Verdana" w:cs="Arial"/>
-          <w:sz w:val="24"/>
-          <w:szCs w:val="24"/>
-        </w:rPr>
-      </w:pPr>
-      <w:r>
-        <w:rPr>
-          <w:rFonts w:ascii="Verdana" w:hAnsi="Verdana" w:cs="Arial"/>
-          <w:sz w:val="24"/>
-          <w:szCs w:val="24"/>
-        </w:rPr>
-        <w:t xml:space="preserve">Outro meio de acessar os valores do objeto através de uma sintaxe mais dinamicamente </w:t>
-      </w:r>
-      <w:r>
-        <w:rPr>
-          <w:rFonts w:ascii="Verdana" w:hAnsi="Verdana" w:cs="Arial"/>
-          <w:sz w:val="24"/>
-          <w:szCs w:val="24"/>
-        </w:rPr>
-        <w:t xml:space="preserve">é </w:t>
-      </w:r>
-      <w:r>
-        <w:rPr>
-          <w:rFonts w:ascii="Verdana" w:hAnsi="Verdana" w:cs="Arial"/>
-          <w:sz w:val="24"/>
-          <w:szCs w:val="24"/>
-        </w:rPr>
-        <w:t>criando uma variável recebendo o valor que eu quero pegar de dentro do objeto e eu imprimo colocando o nome do objeto com o nome da variável dentro de colchetes.</w:t>
-      </w:r>
-      <w:r>
-        <w:rPr>
-          <w:rFonts w:ascii="Verdana" w:hAnsi="Verdana" w:cs="Arial"/>
-          <w:sz w:val="24"/>
-          <w:szCs w:val="24"/>
-        </w:rPr>
-        <w:t xml:space="preserve"> Ou também passando a chave do objeto</w:t>
-      </w:r>
-      <w:r>
-        <w:rPr>
-          <w:rFonts w:ascii="Verdana" w:hAnsi="Verdana" w:cs="Arial"/>
-          <w:sz w:val="24"/>
-          <w:szCs w:val="24"/>
-        </w:rPr>
-        <w:t xml:space="preserve"> entre ‘’</w:t>
-      </w:r>
-      <w:r>
-        <w:rPr>
-          <w:rFonts w:ascii="Verdana" w:hAnsi="Verdana" w:cs="Arial"/>
-          <w:sz w:val="24"/>
-          <w:szCs w:val="24"/>
-        </w:rPr>
-        <w:t xml:space="preserve"> direto dentro de colchetes ao invés da variável.</w:t>
-      </w:r>
-    </w:p>
-    <w:p>
-      <w:pPr>
-        <w:rPr>
-          <w:rFonts w:ascii="Verdana" w:hAnsi="Verdana" w:cs="Arial"/>
-          <w:sz w:val="24"/>
-          <w:szCs w:val="24"/>
-        </w:rPr>
-      </w:pPr>
-      <w:proofErr w:type="spellStart"/>
-      <w:r>
-        <w:rPr>
-          <w:rFonts w:ascii="Verdana" w:hAnsi="Verdana" w:cs="Arial"/>
-          <w:sz w:val="24"/>
-          <w:szCs w:val="24"/>
-        </w:rPr>
-        <w:t>Ex</w:t>
-      </w:r>
-      <w:proofErr w:type="spellEnd"/>
-      <w:r>
-        <w:rPr>
-          <w:rFonts w:ascii="Verdana" w:hAnsi="Verdana" w:cs="Arial"/>
-          <w:sz w:val="24"/>
-          <w:szCs w:val="24"/>
-        </w:rPr>
-        <w:t xml:space="preserve">: </w:t>
-      </w:r>
-      <w:proofErr w:type="spellStart"/>
-      <w:r>
-        <w:rPr>
-          <w:rFonts w:ascii="Verdana" w:hAnsi="Verdana" w:cs="Arial"/>
-          <w:sz w:val="24"/>
-          <w:szCs w:val="24"/>
-        </w:rPr>
-        <w:t>let</w:t>
-      </w:r>
-      <w:proofErr w:type="spellEnd"/>
-      <w:r>
-        <w:rPr>
-          <w:rFonts w:ascii="Verdana" w:hAnsi="Verdana" w:cs="Arial"/>
-          <w:sz w:val="24"/>
-          <w:szCs w:val="24"/>
-        </w:rPr>
-        <w:t xml:space="preserve"> atributo = ‘idade’;</w:t>
-      </w:r>
-    </w:p>
-    <w:p>
-      <w:pPr>
-        <w:rPr>
-          <w:rFonts w:ascii="Verdana" w:hAnsi="Verdana" w:cs="Arial"/>
-          <w:sz w:val="24"/>
-          <w:szCs w:val="24"/>
-        </w:rPr>
-      </w:pPr>
-      <w:r>
-        <w:rPr>
-          <w:rFonts w:ascii="Verdana" w:hAnsi="Verdana" w:cs="Arial"/>
-          <w:sz w:val="24"/>
-          <w:szCs w:val="24"/>
-        </w:rPr>
-        <w:t>Console.log(‘pessoa[atributo]’);</w:t>
-      </w:r>
-    </w:p>
-    <w:p>
-      <w:pPr>
-        <w:rPr>
-          <w:rFonts w:ascii="Verdana" w:hAnsi="Verdana" w:cs="Arial"/>
-          <w:sz w:val="24"/>
-          <w:szCs w:val="24"/>
-        </w:rPr>
-      </w:pPr>
-    </w:p>
-    <w:p>
-      <w:pPr>
-        <w:rPr>
-          <w:rFonts w:ascii="Verdana" w:hAnsi="Verdana" w:cs="Arial"/>
-          <w:b/>
-          <w:bCs/>
-          <w:sz w:val="24"/>
-          <w:szCs w:val="24"/>
-        </w:rPr>
-      </w:pPr>
-      <w:r>
-        <w:rPr>
-          <w:rFonts w:ascii="Verdana" w:hAnsi="Verdana" w:cs="Arial"/>
-          <w:b/>
-          <w:bCs/>
-          <w:sz w:val="24"/>
-          <w:szCs w:val="24"/>
-        </w:rPr>
-        <w:t>Classes</w:t>
-      </w:r>
-    </w:p>
-    <w:p>
-      <w:pPr>
-        <w:rPr>
-          <w:rFonts w:ascii="Verdana" w:hAnsi="Verdana" w:cs="Arial"/>
-          <w:b/>
-          <w:bCs/>
-          <w:sz w:val="24"/>
-          <w:szCs w:val="24"/>
-        </w:rPr>
-      </w:pPr>
-    </w:p>
-    <w:p>
-      <w:pPr>
-        <w:ind w:firstLine="708"/>
-        <w:rPr>
-          <w:rFonts w:ascii="Verdana" w:hAnsi="Verdana" w:cs="Arial"/>
-          <w:sz w:val="24"/>
-          <w:szCs w:val="24"/>
-        </w:rPr>
-      </w:pPr>
-      <w:r>
-        <w:rPr>
-          <w:rFonts w:ascii="Verdana" w:hAnsi="Verdana" w:cs="Arial"/>
-          <w:sz w:val="24"/>
-          <w:szCs w:val="24"/>
-        </w:rPr>
-        <w:t xml:space="preserve">Eu defino classe passando a palavra </w:t>
-      </w:r>
-      <w:proofErr w:type="spellStart"/>
-      <w:r>
-        <w:rPr>
-          <w:rFonts w:ascii="Verdana" w:hAnsi="Verdana" w:cs="Arial"/>
-          <w:sz w:val="24"/>
-          <w:szCs w:val="24"/>
-        </w:rPr>
-        <w:t>class</w:t>
-      </w:r>
-      <w:proofErr w:type="spellEnd"/>
-      <w:r>
-        <w:rPr>
-          <w:rFonts w:ascii="Verdana" w:hAnsi="Verdana" w:cs="Arial"/>
-          <w:sz w:val="24"/>
-          <w:szCs w:val="24"/>
-        </w:rPr>
-        <w:t xml:space="preserve"> e o nome da classe.</w:t>
-      </w:r>
-    </w:p>
-    <w:p>
-      <w:pPr>
-        <w:ind w:firstLine="708"/>
-        <w:rPr>
-          <w:rFonts w:ascii="Verdana" w:hAnsi="Verdana" w:cs="Arial"/>
-          <w:sz w:val="24"/>
-          <w:szCs w:val="24"/>
-        </w:rPr>
-      </w:pPr>
-      <w:r>
-        <w:rPr>
-          <w:rFonts w:ascii="Verdana" w:hAnsi="Verdana" w:cs="Arial"/>
-          <w:sz w:val="24"/>
-          <w:szCs w:val="24"/>
-        </w:rPr>
-        <w:t>Classe é uma definição do que deveria ser e uma instancia é uma ocorrência de uma classe.</w:t>
-      </w:r>
-    </w:p>
-    <w:p>
-      <w:pPr>
-        <w:ind w:firstLine="708"/>
-        <w:rPr>
-          <w:rFonts w:ascii="Verdana" w:hAnsi="Verdana" w:cs="Arial"/>
-          <w:sz w:val="24"/>
-          <w:szCs w:val="24"/>
-        </w:rPr>
-      </w:pPr>
-      <w:r>
-        <w:rPr>
-          <w:rFonts w:ascii="Verdana" w:hAnsi="Verdana" w:cs="Arial"/>
-          <w:sz w:val="24"/>
-          <w:szCs w:val="24"/>
-        </w:rPr>
-        <w:t xml:space="preserve">O </w:t>
-      </w:r>
-      <w:proofErr w:type="spellStart"/>
-      <w:r>
-        <w:rPr>
-          <w:rFonts w:ascii="Verdana" w:hAnsi="Verdana" w:cs="Arial"/>
-          <w:sz w:val="24"/>
-          <w:szCs w:val="24"/>
-        </w:rPr>
-        <w:t>constructor</w:t>
-      </w:r>
-      <w:proofErr w:type="spellEnd"/>
-      <w:r>
-        <w:rPr>
-          <w:rFonts w:ascii="Verdana" w:hAnsi="Verdana" w:cs="Arial"/>
-          <w:sz w:val="24"/>
-          <w:szCs w:val="24"/>
-        </w:rPr>
-        <w:t xml:space="preserve"> é o que acontece quando uma classe é instanciada. Eu posso colocar parâmetros dentro do construtor passando esses </w:t>
-      </w:r>
-      <w:r>
-        <w:rPr>
-          <w:rFonts w:ascii="Verdana" w:hAnsi="Verdana" w:cs="Arial"/>
-          <w:sz w:val="24"/>
-          <w:szCs w:val="24"/>
-        </w:rPr>
-        <w:t>parâmetros</w:t>
-      </w:r>
-      <w:r>
-        <w:rPr>
-          <w:rFonts w:ascii="Verdana" w:hAnsi="Verdana" w:cs="Arial"/>
-          <w:sz w:val="24"/>
-          <w:szCs w:val="24"/>
-        </w:rPr>
-        <w:t xml:space="preserve"> dentro dos </w:t>
-      </w:r>
-      <w:r>
-        <w:rPr>
-          <w:rFonts w:ascii="Verdana" w:hAnsi="Verdana" w:cs="Arial"/>
-          <w:sz w:val="24"/>
-          <w:szCs w:val="24"/>
-        </w:rPr>
-        <w:t>parênteses</w:t>
-      </w:r>
-      <w:r>
-        <w:rPr>
-          <w:rFonts w:ascii="Verdana" w:hAnsi="Verdana" w:cs="Arial"/>
-          <w:sz w:val="24"/>
-          <w:szCs w:val="24"/>
-        </w:rPr>
-        <w:t xml:space="preserve">. </w:t>
-      </w:r>
-      <w:proofErr w:type="spellStart"/>
-      <w:r>
-        <w:rPr>
-          <w:rFonts w:ascii="Verdana" w:hAnsi="Verdana" w:cs="Arial"/>
-          <w:sz w:val="24"/>
-          <w:szCs w:val="24"/>
-        </w:rPr>
-        <w:t>Ex</w:t>
-      </w:r>
-      <w:proofErr w:type="spellEnd"/>
-      <w:r>
-        <w:rPr>
-          <w:rFonts w:ascii="Verdana" w:hAnsi="Verdana" w:cs="Arial"/>
-          <w:sz w:val="24"/>
-          <w:szCs w:val="24"/>
-        </w:rPr>
-        <w:t xml:space="preserve">: </w:t>
-      </w:r>
-      <w:proofErr w:type="spellStart"/>
-      <w:r>
-        <w:rPr>
-          <w:rFonts w:ascii="Verdana" w:hAnsi="Verdana" w:cs="Arial"/>
-          <w:sz w:val="24"/>
-          <w:szCs w:val="24"/>
-        </w:rPr>
-        <w:t>constructor</w:t>
-      </w:r>
-      <w:proofErr w:type="spellEnd"/>
-      <w:r>
-        <w:rPr>
-          <w:rFonts w:ascii="Verdana" w:hAnsi="Verdana" w:cs="Arial"/>
-          <w:sz w:val="24"/>
-          <w:szCs w:val="24"/>
-        </w:rPr>
-        <w:t>(</w:t>
-      </w:r>
-      <w:r>
-        <w:rPr>
-          <w:rFonts w:ascii="Verdana" w:hAnsi="Verdana" w:cs="Arial"/>
-          <w:sz w:val="24"/>
-          <w:szCs w:val="24"/>
-        </w:rPr>
-        <w:t>parâmetros</w:t>
-      </w:r>
-      <w:r>
-        <w:rPr>
-          <w:rFonts w:ascii="Verdana" w:hAnsi="Verdana" w:cs="Arial"/>
-          <w:sz w:val="24"/>
-          <w:szCs w:val="24"/>
-        </w:rPr>
-        <w:t>){};.</w:t>
-      </w:r>
-    </w:p>
-    <w:p>
-      <w:pPr>
-        <w:ind w:firstLine="708"/>
-        <w:rPr>
-          <w:rFonts w:ascii="Verdana" w:hAnsi="Verdana" w:cs="Arial"/>
-          <w:sz w:val="24"/>
-          <w:szCs w:val="24"/>
-        </w:rPr>
-      </w:pPr>
-      <w:r>
-        <w:rPr>
-          <w:rFonts w:ascii="Verdana" w:hAnsi="Verdana" w:cs="Arial"/>
-          <w:sz w:val="24"/>
-          <w:szCs w:val="24"/>
-        </w:rPr>
-        <w:t>Sempre que uma classe é instanciada ela passa pelo construtor.</w:t>
+      <w:r>
+        <w:rPr>
+          <w:rFonts w:ascii="Verdana" w:hAnsi="Verdana" w:cs="Arial"/>
+          <w:sz w:val="24"/>
+          <w:szCs w:val="24"/>
+        </w:rPr>
+        <w:t>Método .push(); para adicionar item ao array.</w:t>
+      </w:r>
+    </w:p>
+    <w:p>
+      <w:pPr>
+        <w:ind w:firstLine="708"/>
+        <w:rPr>
+          <w:rFonts w:ascii="Verdana" w:hAnsi="Verdana" w:cs="Arial"/>
+          <w:sz w:val="24"/>
+          <w:szCs w:val="24"/>
+        </w:rPr>
+      </w:pPr>
+      <w:r>
+        <w:rPr>
+          <w:rFonts w:ascii="Verdana" w:hAnsi="Verdana" w:cs="Arial"/>
+          <w:sz w:val="24"/>
+          <w:szCs w:val="24"/>
+        </w:rPr>
+        <w:t>O método .pop(); remove o ultimo item do array</w:t>
+      </w:r>
+      <w:r>
+        <w:rPr>
+          <w:rFonts w:ascii="Verdana" w:hAnsi="Verdana" w:cs="Arial"/>
+          <w:sz w:val="24"/>
+          <w:szCs w:val="24"/>
+        </w:rPr>
+        <w:t xml:space="preserve"> mas não remove o item, apenas tira ele do array</w:t>
+      </w:r>
+      <w:r>
+        <w:rPr>
+          <w:rFonts w:ascii="Verdana" w:hAnsi="Verdana" w:cs="Arial"/>
+          <w:sz w:val="24"/>
+          <w:szCs w:val="24"/>
+        </w:rPr>
+        <w:t>.</w:t>
+      </w:r>
+    </w:p>
+    <w:p>
+      <w:pPr>
+        <w:ind w:firstLine="708"/>
+        <w:rPr>
+          <w:rFonts w:ascii="Verdana" w:hAnsi="Verdana" w:cs="Arial"/>
+          <w:sz w:val="24"/>
+          <w:szCs w:val="24"/>
+        </w:rPr>
+      </w:pPr>
+      <w:r>
+        <w:rPr>
+          <w:rFonts w:ascii="Verdana" w:hAnsi="Verdana" w:cs="Arial"/>
+          <w:sz w:val="24"/>
+          <w:szCs w:val="24"/>
+        </w:rPr>
+        <w:lastRenderedPageBreak/>
+        <w:t>O método .</w:t>
+      </w:r>
+      <w:r>
+        <w:rPr>
+          <w:rFonts w:ascii="Verdana" w:hAnsi="Verdana" w:cs="Arial"/>
+          <w:sz w:val="24"/>
+          <w:szCs w:val="24"/>
+        </w:rPr>
+        <w:t>shift</w:t>
+      </w:r>
+      <w:r>
+        <w:rPr>
+          <w:rFonts w:ascii="Verdana" w:hAnsi="Verdana" w:cs="Arial"/>
+          <w:sz w:val="24"/>
+          <w:szCs w:val="24"/>
+        </w:rPr>
+        <w:t xml:space="preserve">(); remove o </w:t>
+      </w:r>
+      <w:r>
+        <w:rPr>
+          <w:rFonts w:ascii="Verdana" w:hAnsi="Verdana" w:cs="Arial"/>
+          <w:sz w:val="24"/>
+          <w:szCs w:val="24"/>
+        </w:rPr>
+        <w:t>primeiro</w:t>
+      </w:r>
+      <w:r>
+        <w:rPr>
+          <w:rFonts w:ascii="Verdana" w:hAnsi="Verdana" w:cs="Arial"/>
+          <w:sz w:val="24"/>
+          <w:szCs w:val="24"/>
+        </w:rPr>
+        <w:t xml:space="preserve"> item do array</w:t>
+      </w:r>
+      <w:r>
+        <w:rPr>
+          <w:rFonts w:ascii="Verdana" w:hAnsi="Verdana" w:cs="Arial"/>
+          <w:sz w:val="24"/>
+          <w:szCs w:val="24"/>
+        </w:rPr>
+        <w:t xml:space="preserve"> </w:t>
+      </w:r>
+      <w:r>
+        <w:rPr>
+          <w:rFonts w:ascii="Verdana" w:hAnsi="Verdana" w:cs="Arial"/>
+          <w:sz w:val="24"/>
+          <w:szCs w:val="24"/>
+        </w:rPr>
+        <w:t>mas não remove o item, apenas tira ele do array</w:t>
+      </w:r>
+      <w:r>
+        <w:rPr>
+          <w:rFonts w:ascii="Verdana" w:hAnsi="Verdana" w:cs="Arial"/>
+          <w:sz w:val="24"/>
+          <w:szCs w:val="24"/>
+        </w:rPr>
+        <w:t>.</w:t>
+      </w:r>
+    </w:p>
+    <w:p>
+      <w:pPr>
+        <w:ind w:firstLine="708"/>
+        <w:rPr>
+          <w:rFonts w:ascii="Verdana" w:hAnsi="Verdana" w:cs="Arial"/>
+          <w:sz w:val="24"/>
+          <w:szCs w:val="24"/>
+        </w:rPr>
+      </w:pPr>
+      <w:r>
+        <w:rPr>
+          <w:rFonts w:ascii="Verdana" w:hAnsi="Verdana" w:cs="Arial"/>
+          <w:sz w:val="24"/>
+          <w:szCs w:val="24"/>
+        </w:rPr>
+        <w:t>P</w:t>
+      </w:r>
+      <w:r>
+        <w:rPr>
+          <w:rFonts w:ascii="Verdana" w:hAnsi="Verdana" w:cs="Arial"/>
+          <w:sz w:val="24"/>
+          <w:szCs w:val="24"/>
+        </w:rPr>
+        <w:t>ara eu saber o tamanho da lista eu uso o .length();.</w:t>
+      </w:r>
+    </w:p>
+    <w:p>
+      <w:pPr>
+        <w:ind w:firstLine="708"/>
+        <w:rPr>
+          <w:rFonts w:ascii="Verdana" w:hAnsi="Verdana" w:cs="Arial"/>
+          <w:sz w:val="24"/>
+          <w:szCs w:val="24"/>
+        </w:rPr>
+      </w:pPr>
+    </w:p>
+    <w:p>
+      <w:pPr>
+        <w:ind w:firstLine="708"/>
+        <w:rPr>
+          <w:rFonts w:ascii="Verdana" w:hAnsi="Verdana" w:cs="Arial"/>
+          <w:b/>
+          <w:bCs/>
+          <w:sz w:val="24"/>
+          <w:szCs w:val="24"/>
+        </w:rPr>
+      </w:pPr>
+      <w:r>
+        <w:rPr>
+          <w:rFonts w:ascii="Verdana" w:hAnsi="Verdana" w:cs="Arial"/>
+          <w:b/>
+          <w:bCs/>
+          <w:sz w:val="24"/>
+          <w:szCs w:val="24"/>
+        </w:rPr>
+        <w:t>Estruturas de repetição</w:t>
+      </w:r>
+    </w:p>
+    <w:p>
+      <w:pPr>
+        <w:ind w:firstLine="708"/>
+        <w:rPr>
+          <w:rFonts w:ascii="Verdana" w:hAnsi="Verdana" w:cs="Arial"/>
+          <w:b/>
+          <w:bCs/>
+          <w:sz w:val="24"/>
+          <w:szCs w:val="24"/>
+        </w:rPr>
+      </w:pPr>
+    </w:p>
+    <w:p>
+      <w:pPr>
+        <w:ind w:firstLine="708"/>
+        <w:rPr>
+          <w:rFonts w:ascii="Verdana" w:hAnsi="Verdana" w:cs="Arial"/>
+          <w:b/>
+          <w:bCs/>
+          <w:sz w:val="24"/>
+          <w:szCs w:val="24"/>
+        </w:rPr>
+      </w:pPr>
+      <w:r>
+        <w:rPr>
+          <w:rFonts w:ascii="Verdana" w:hAnsi="Verdana" w:cs="Arial"/>
+          <w:b/>
+          <w:bCs/>
+          <w:sz w:val="24"/>
+          <w:szCs w:val="24"/>
+        </w:rPr>
+        <w:t>For</w:t>
+      </w:r>
+    </w:p>
+    <w:p>
+      <w:pPr>
+        <w:ind w:firstLine="708"/>
+        <w:rPr>
+          <w:rFonts w:ascii="Verdana" w:hAnsi="Verdana" w:cs="Arial"/>
+          <w:sz w:val="24"/>
+          <w:szCs w:val="24"/>
+        </w:rPr>
+      </w:pPr>
+      <w:r>
+        <w:rPr>
+          <w:rFonts w:ascii="Verdana" w:hAnsi="Verdana" w:cs="Arial"/>
+          <w:sz w:val="24"/>
+          <w:szCs w:val="24"/>
+        </w:rPr>
+        <w:t>O for é usado para percorrer uma quantidade específica de vezes.</w:t>
+      </w:r>
+    </w:p>
+    <w:p>
+      <w:pPr>
+        <w:ind w:firstLine="708"/>
+        <w:rPr>
+          <w:rFonts w:ascii="Verdana" w:hAnsi="Verdana" w:cs="Arial"/>
+          <w:sz w:val="24"/>
+          <w:szCs w:val="24"/>
+        </w:rPr>
+      </w:pPr>
+      <w:r>
+        <w:rPr>
+          <w:rFonts w:ascii="Verdana" w:hAnsi="Verdana" w:cs="Arial"/>
+          <w:sz w:val="24"/>
+          <w:szCs w:val="24"/>
+        </w:rPr>
+        <w:t>Para percorrer eu preciso de uma variável para controlar qual e a interação que eu estou.</w:t>
+      </w:r>
+    </w:p>
+    <w:p>
+      <w:pPr>
+        <w:ind w:firstLine="708"/>
+        <w:rPr>
+          <w:rFonts w:ascii="Verdana" w:hAnsi="Verdana" w:cs="Arial"/>
+          <w:sz w:val="24"/>
+          <w:szCs w:val="24"/>
+        </w:rPr>
+      </w:pPr>
+      <w:r>
+        <w:rPr>
+          <w:rFonts w:ascii="Verdana" w:hAnsi="Verdana" w:cs="Arial"/>
+          <w:sz w:val="24"/>
+          <w:szCs w:val="24"/>
+        </w:rPr>
+        <w:t>for (1-variável de controle; 2-estrutura condicional; 3-o que vai acontecer depois da execução do for) {</w:t>
+      </w:r>
+    </w:p>
+    <w:p>
+      <w:pPr>
+        <w:ind w:firstLine="708"/>
+        <w:rPr>
+          <w:rFonts w:ascii="Verdana" w:hAnsi="Verdana" w:cs="Arial"/>
+          <w:sz w:val="24"/>
+          <w:szCs w:val="24"/>
+        </w:rPr>
+      </w:pPr>
+    </w:p>
+    <w:p>
+      <w:pPr>
+        <w:ind w:firstLine="708"/>
+        <w:rPr>
+          <w:rFonts w:ascii="Verdana" w:hAnsi="Verdana" w:cs="Arial"/>
+          <w:sz w:val="24"/>
+          <w:szCs w:val="24"/>
+        </w:rPr>
+      </w:pPr>
+      <w:r>
+        <w:rPr>
+          <w:rFonts w:ascii="Verdana" w:hAnsi="Verdana" w:cs="Arial"/>
+          <w:sz w:val="24"/>
+          <w:szCs w:val="24"/>
+        </w:rPr>
+        <w:t>}</w:t>
+      </w:r>
+    </w:p>
+    <w:p>
+      <w:pPr>
+        <w:ind w:firstLine="708"/>
+        <w:rPr>
+          <w:rFonts w:ascii="Verdana" w:hAnsi="Verdana" w:cs="Arial"/>
+          <w:sz w:val="24"/>
+          <w:szCs w:val="24"/>
+        </w:rPr>
+      </w:pPr>
+      <w:r>
+        <w:rPr>
+          <w:rFonts w:ascii="Verdana" w:hAnsi="Verdana" w:cs="Arial"/>
+          <w:sz w:val="24"/>
+          <w:szCs w:val="24"/>
+        </w:rPr>
+        <w:t>Depuração de código é percorrer o código para ver se existe algum erro ou algo feito errado e se a execução do código está correta.</w:t>
+      </w:r>
+      <w:r>
+        <w:rPr>
+          <w:rFonts w:ascii="Verdana" w:hAnsi="Verdana" w:cs="Arial"/>
+          <w:sz w:val="24"/>
+          <w:szCs w:val="24"/>
+        </w:rPr>
+        <w:t xml:space="preserve"> Para executar a depuração eu vou na opção do vscode em depurar e executar&gt;node.js</w:t>
+      </w:r>
+      <w:r>
+        <w:rPr>
+          <w:rFonts w:ascii="Verdana" w:hAnsi="Verdana" w:cs="Arial"/>
+          <w:sz w:val="24"/>
+          <w:szCs w:val="24"/>
+        </w:rPr>
+        <w:t xml:space="preserve"> e colocar o break point (pontinho vermelho ao lado do número de linhas do código)</w:t>
+      </w:r>
+      <w:r>
+        <w:rPr>
+          <w:rFonts w:ascii="Verdana" w:hAnsi="Verdana" w:cs="Arial"/>
+          <w:sz w:val="24"/>
+          <w:szCs w:val="24"/>
+        </w:rPr>
+        <w:t>.</w:t>
       </w:r>
     </w:p>
     <w:sectPr>
@@ -3075,7 +3020,7 @@
 </file>
 
 <file path=word/numbering.xml><?xml version="1.0" encoding="utf-8"?>
-<w:numbering xmlns:wpc="http://schemas.microsoft.com/office/word/2010/wordprocessingCanvas" xmlns:cx="http://schemas.microsoft.com/office/drawing/2014/chartex" xmlns:cx1="http://schemas.microsoft.com/office/drawing/2015/9/8/chartex" xmlns:cx2="http://schemas.microsoft.com/office/drawing/2015/10/21/chartex" xmlns:cx3="http://schemas.microsoft.com/office/drawing/2016/5/9/chartex" xmlns:cx4="http://schemas.microsoft.com/office/drawing/2016/5/10/chartex" xmlns:cx5="http://schemas.microsoft.com/office/drawing/2016/5/11/chartex" xmlns:cx6="http://schemas.microsoft.com/office/drawing/2016/5/12/chartex" xmlns:cx7="http://schemas.microsoft.com/office/drawing/2016/5/13/chartex" xmlns:cx8="http://schemas.microsoft.com/office/drawing/2016/5/14/chartex" xmlns:mc="http://schemas.openxmlformats.org/markup-compatibility/2006" xmlns:aink="http://schemas.microsoft.com/office/drawing/2016/ink" xmlns:am3d="http://schemas.microsoft.com/office/drawing/2017/model3d" xmlns:o="urn:schemas-microsoft-com:office:office" xmlns:oel="http://schemas.microsoft.com/office/2019/extlst" xmlns:r="http://schemas.openxmlformats.org/officeDocument/2006/relationships" xmlns:m="http://schemas.openxmlformats.org/officeDocument/2006/math" xmlns:v="urn:schemas-microsoft-com:vml" xmlns:wp14="http://schemas.microsoft.com/office/word/2010/wordprocessingDrawing" xmlns:wp="http://schemas.openxmlformats.org/drawingml/2006/wordprocessingDrawing" xmlns:w10="urn:schemas-microsoft-com:office:word" xmlns:w="http://schemas.openxmlformats.org/wordprocessingml/2006/main" xmlns:w14="http://schemas.microsoft.com/office/word/2010/wordml" xmlns:w15="http://schemas.microsoft.com/office/word/2012/wordml" xmlns:w16cex="http://schemas.microsoft.com/office/word/2018/wordml/cex" xmlns:w16cid="http://schemas.microsoft.com/office/word/2016/wordml/cid" xmlns:w16="http://schemas.microsoft.com/office/word/2018/wordml" xmlns:w16sdtdh="http://schemas.microsoft.com/office/word/2020/wordml/sdtdatahash" xmlns:w16se="http://schemas.microsoft.com/office/word/2015/wordml/symex" xmlns:wpg="http://schemas.microsoft.com/office/word/2010/wordprocessingGroup" xmlns:wpi="http://schemas.microsoft.com/office/word/2010/wordprocessingInk" xmlns:wne="http://schemas.microsoft.com/office/word/2006/wordml" xmlns:wps="http://schemas.microsoft.com/office/word/2010/wordprocessingShape" mc:Ignorable="w14 w15 w16se w16cid w16 w16cex w16sdtdh wp14">
+<w:numbering xmlns:wpc="http://schemas.microsoft.com/office/word/2010/wordprocessingCanvas" xmlns:cx="http://schemas.microsoft.com/office/drawing/2014/chartex" xmlns:cx1="http://schemas.microsoft.com/office/drawing/2015/9/8/chartex" xmlns:cx2="http://schemas.microsoft.com/office/drawing/2015/10/21/chartex" xmlns:cx3="http://schemas.microsoft.com/office/drawing/2016/5/9/chartex" xmlns:cx4="http://schemas.microsoft.com/office/drawing/2016/5/10/chartex" xmlns:cx5="http://schemas.microsoft.com/office/drawing/2016/5/11/chartex" xmlns:cx6="http://schemas.microsoft.com/office/drawing/2016/5/12/chartex" xmlns:cx7="http://schemas.microsoft.com/office/drawing/2016/5/13/chartex" xmlns:cx8="http://schemas.microsoft.com/office/drawing/2016/5/14/chartex" xmlns:mc="http://schemas.openxmlformats.org/markup-compatibility/2006" xmlns:aink="http://schemas.microsoft.com/office/drawing/2016/ink" xmlns:am3d="http://schemas.microsoft.com/office/drawing/2017/model3d" xmlns:o="urn:schemas-microsoft-com:office:office" xmlns:oel="http://schemas.microsoft.com/office/2019/extlst" xmlns:r="http://schemas.openxmlformats.org/officeDocument/2006/relationships" xmlns:m="http://schemas.openxmlformats.org/officeDocument/2006/math" xmlns:v="urn:schemas-microsoft-com:vml" xmlns:wp14="http://schemas.microsoft.com/office/word/2010/wordprocessingDrawing" xmlns:wp="http://schemas.openxmlformats.org/drawingml/2006/wordprocessingDrawing" xmlns:w10="urn:schemas-microsoft-com:office:word" xmlns:w="http://schemas.openxmlformats.org/wordprocessingml/2006/main" xmlns:w14="http://schemas.microsoft.com/office/word/2010/wordml" xmlns:w15="http://schemas.microsoft.com/office/word/2012/wordml" xmlns:w16cex="http://schemas.microsoft.com/office/word/2018/wordml/cex" xmlns:w16cid="http://schemas.microsoft.com/office/word/2016/wordml/cid" xmlns:w16="http://schemas.microsoft.com/office/word/2018/wordml" xmlns:w16du="http://schemas.microsoft.com/office/word/2023/wordml/word16du" xmlns:w16sdtdh="http://schemas.microsoft.com/office/word/2020/wordml/sdtdatahash" xmlns:w16se="http://schemas.microsoft.com/office/word/2015/wordml/symex" xmlns:wpg="http://schemas.microsoft.com/office/word/2010/wordprocessingGroup" xmlns:wpi="http://schemas.microsoft.com/office/word/2010/wordprocessingInk" xmlns:wne="http://schemas.microsoft.com/office/word/2006/wordml" xmlns:wps="http://schemas.microsoft.com/office/word/2010/wordprocessingShape" mc:Ignorable="w14 w15 w16se w16cid w16 w16cex w16sdtdh wp14">
   <w:abstractNum w:abstractNumId="0" w15:restartNumberingAfterBreak="0">
     <w:nsid w:val="762C495C"/>
     <w:multiLevelType w:val="hybridMultilevel"/>
@@ -3616,10 +3561,10 @@
   <a:themeElements>
     <a:clrScheme name="Office">
       <a:dk1>
-        <a:sysClr val="windowText" lastClr="000000"/>
+        <a:sysClr val="windowText" lastClr="CDD2DC"/>
       </a:dk1>
       <a:lt1>
-        <a:sysClr val="window" lastClr="FFFFFF"/>
+        <a:sysClr val="window" lastClr="161A21"/>
       </a:lt1>
       <a:dk2>
         <a:srgbClr val="44546A"/>

</xml_diff>

<commit_message>
aula 5 + desafios e nomes de arquivos alterados
</commit_message>
<xml_diff>
--- a/Anotacoes_modulo_1.docx
+++ b/Anotacoes_modulo_1.docx
@@ -2734,55 +2734,15 @@
           <w:szCs w:val="24"/>
         </w:rPr>
         <w:lastRenderedPageBreak/>
-        <w:t>O método .</w:t>
-      </w:r>
-      <w:r>
-        <w:rPr>
-          <w:rFonts w:ascii="Verdana" w:hAnsi="Verdana" w:cs="Arial"/>
-          <w:sz w:val="24"/>
-          <w:szCs w:val="24"/>
-        </w:rPr>
-        <w:t>shift</w:t>
-      </w:r>
-      <w:r>
-        <w:rPr>
-          <w:rFonts w:ascii="Verdana" w:hAnsi="Verdana" w:cs="Arial"/>
-          <w:sz w:val="24"/>
-          <w:szCs w:val="24"/>
-        </w:rPr>
-        <w:t xml:space="preserve">(); remove o </w:t>
-      </w:r>
-      <w:r>
-        <w:rPr>
-          <w:rFonts w:ascii="Verdana" w:hAnsi="Verdana" w:cs="Arial"/>
-          <w:sz w:val="24"/>
-          <w:szCs w:val="24"/>
-        </w:rPr>
-        <w:t>primeiro</w:t>
-      </w:r>
-      <w:r>
-        <w:rPr>
-          <w:rFonts w:ascii="Verdana" w:hAnsi="Verdana" w:cs="Arial"/>
-          <w:sz w:val="24"/>
-          <w:szCs w:val="24"/>
-        </w:rPr>
-        <w:t xml:space="preserve"> item do array</w:t>
-      </w:r>
-      <w:r>
-        <w:rPr>
-          <w:rFonts w:ascii="Verdana" w:hAnsi="Verdana" w:cs="Arial"/>
-          <w:sz w:val="24"/>
-          <w:szCs w:val="24"/>
-        </w:rPr>
-        <w:t xml:space="preserve"> </w:t>
-      </w:r>
-      <w:r>
-        <w:rPr>
-          <w:rFonts w:ascii="Verdana" w:hAnsi="Verdana" w:cs="Arial"/>
-          <w:sz w:val="24"/>
-          <w:szCs w:val="24"/>
-        </w:rPr>
-        <w:t>mas não remove o item, apenas tira ele do array</w:t>
+        <w:t>O método .shift(); remove o primeiro item do array</w:t>
+      </w:r>
+      <w:r>
+        <w:rPr>
+          <w:rFonts w:ascii="Verdana" w:hAnsi="Verdana" w:cs="Arial"/>
+          <w:sz w:val="24"/>
+          <w:szCs w:val="24"/>
+        </w:rPr>
+        <w:t xml:space="preserve"> mas não remove o item, apenas tira ele do array</w:t>
       </w:r>
       <w:r>
         <w:rPr>
@@ -3007,6 +2967,184 @@
           <w:szCs w:val="24"/>
         </w:rPr>
         <w:t>.</w:t>
+      </w:r>
+    </w:p>
+    <w:p>
+      <w:pPr>
+        <w:rPr>
+          <w:rFonts w:ascii="Verdana" w:hAnsi="Verdana" w:cs="Arial"/>
+          <w:sz w:val="24"/>
+          <w:szCs w:val="24"/>
+        </w:rPr>
+      </w:pPr>
+    </w:p>
+    <w:p>
+      <w:pPr>
+        <w:rPr>
+          <w:rFonts w:ascii="Verdana" w:hAnsi="Verdana" w:cs="Arial"/>
+          <w:sz w:val="24"/>
+          <w:szCs w:val="24"/>
+        </w:rPr>
+      </w:pPr>
+    </w:p>
+    <w:p>
+      <w:pPr>
+        <w:rPr>
+          <w:rFonts w:ascii="Verdana" w:hAnsi="Verdana" w:cs="Arial"/>
+          <w:b/>
+          <w:bCs/>
+          <w:sz w:val="24"/>
+          <w:szCs w:val="24"/>
+        </w:rPr>
+      </w:pPr>
+      <w:r>
+        <w:rPr>
+          <w:rFonts w:ascii="Verdana" w:hAnsi="Verdana" w:cs="Arial"/>
+          <w:b/>
+          <w:bCs/>
+          <w:sz w:val="24"/>
+          <w:szCs w:val="24"/>
+        </w:rPr>
+        <w:t>Aula Importação e exportação com javascript</w:t>
+      </w:r>
+    </w:p>
+    <w:p>
+      <w:pPr>
+        <w:rPr>
+          <w:rFonts w:ascii="Verdana" w:hAnsi="Verdana" w:cs="Arial"/>
+          <w:sz w:val="24"/>
+          <w:szCs w:val="24"/>
+        </w:rPr>
+      </w:pPr>
+    </w:p>
+    <w:p>
+      <w:pPr>
+        <w:ind w:firstLine="708"/>
+        <w:rPr>
+          <w:rFonts w:ascii="Verdana" w:hAnsi="Verdana" w:cs="Arial"/>
+          <w:sz w:val="24"/>
+          <w:szCs w:val="24"/>
+        </w:rPr>
+      </w:pPr>
+      <w:r>
+        <w:rPr>
+          <w:rFonts w:ascii="Verdana" w:hAnsi="Verdana" w:cs="Arial"/>
+          <w:sz w:val="24"/>
+          <w:szCs w:val="24"/>
+        </w:rPr>
+        <w:t>O termo mocado significa simulação.</w:t>
+      </w:r>
+    </w:p>
+    <w:p>
+      <w:pPr>
+        <w:ind w:firstLine="708"/>
+        <w:rPr>
+          <w:rFonts w:ascii="Verdana" w:hAnsi="Verdana" w:cs="Arial"/>
+          <w:sz w:val="24"/>
+          <w:szCs w:val="24"/>
+        </w:rPr>
+      </w:pPr>
+      <w:r>
+        <w:rPr>
+          <w:rFonts w:ascii="Verdana" w:hAnsi="Verdana" w:cs="Arial"/>
+          <w:sz w:val="24"/>
+          <w:szCs w:val="24"/>
+        </w:rPr>
+        <w:t>O gets é para entrada de dados.</w:t>
+      </w:r>
+    </w:p>
+    <w:p>
+      <w:pPr>
+        <w:ind w:firstLine="708"/>
+        <w:rPr>
+          <w:rFonts w:ascii="Verdana" w:hAnsi="Verdana" w:cs="Arial"/>
+          <w:sz w:val="24"/>
+          <w:szCs w:val="24"/>
+        </w:rPr>
+      </w:pPr>
+      <w:r>
+        <w:rPr>
+          <w:rFonts w:ascii="Verdana" w:hAnsi="Verdana" w:cs="Arial"/>
+          <w:sz w:val="24"/>
+          <w:szCs w:val="24"/>
+        </w:rPr>
+        <w:t>O print é saída de dados.</w:t>
+      </w:r>
+    </w:p>
+    <w:p>
+      <w:pPr>
+        <w:ind w:firstLine="708"/>
+        <w:rPr>
+          <w:rFonts w:ascii="Verdana" w:hAnsi="Verdana" w:cs="Arial"/>
+          <w:sz w:val="24"/>
+          <w:szCs w:val="24"/>
+        </w:rPr>
+      </w:pPr>
+      <w:r>
+        <w:rPr>
+          <w:rFonts w:ascii="Verdana" w:hAnsi="Verdana" w:cs="Arial"/>
+          <w:sz w:val="24"/>
+          <w:szCs w:val="24"/>
+        </w:rPr>
+        <w:t>A função require</w:t>
+      </w:r>
+      <w:r>
+        <w:rPr>
+          <w:rFonts w:ascii="Verdana" w:hAnsi="Verdana" w:cs="Arial"/>
+          <w:sz w:val="24"/>
+          <w:szCs w:val="24"/>
+        </w:rPr>
+        <w:t>(‘./nome do arquivo’);</w:t>
+      </w:r>
+      <w:r>
+        <w:rPr>
+          <w:rFonts w:ascii="Verdana" w:hAnsi="Verdana" w:cs="Arial"/>
+          <w:sz w:val="24"/>
+          <w:szCs w:val="24"/>
+        </w:rPr>
+        <w:t xml:space="preserve"> serve para fazer a importação (o uso) de código de outro arquivo.</w:t>
+      </w:r>
+      <w:r>
+        <w:rPr>
+          <w:rFonts w:ascii="Verdana" w:hAnsi="Verdana" w:cs="Arial"/>
+          <w:sz w:val="24"/>
+          <w:szCs w:val="24"/>
+        </w:rPr>
+        <w:t xml:space="preserve"> É basicamente importação do que esta sendo exportado pelo outro arquivo.</w:t>
+      </w:r>
+    </w:p>
+    <w:p>
+      <w:pPr>
+        <w:ind w:firstLine="708"/>
+        <w:rPr>
+          <w:rFonts w:ascii="Verdana" w:hAnsi="Verdana" w:cs="Arial"/>
+          <w:sz w:val="24"/>
+          <w:szCs w:val="24"/>
+        </w:rPr>
+      </w:pPr>
+      <w:r>
+        <w:rPr>
+          <w:rFonts w:ascii="Verdana" w:hAnsi="Verdana" w:cs="Arial"/>
+          <w:sz w:val="24"/>
+          <w:szCs w:val="24"/>
+        </w:rPr>
+        <w:t xml:space="preserve">O module.exports = </w:t>
+      </w:r>
+      <w:r>
+        <w:rPr>
+          <w:rFonts w:ascii="Verdana" w:hAnsi="Verdana" w:cs="Arial"/>
+          <w:sz w:val="24"/>
+          <w:szCs w:val="24"/>
+        </w:rPr>
+        <w:t xml:space="preserve">{} </w:t>
+      </w:r>
+      <w:r>
+        <w:rPr>
+          <w:rFonts w:ascii="Verdana" w:hAnsi="Verdana" w:cs="Arial"/>
+          <w:sz w:val="24"/>
+          <w:szCs w:val="24"/>
+        </w:rPr>
+        <w:t>serve para fazer a exportação.</w:t>
       </w:r>
     </w:p>
     <w:sectPr>

</xml_diff>